<commit_message>
Responsive et finalisation du site
</commit_message>
<xml_diff>
--- a/documents/Felix_Aguin_Aoga_Penouel.docx
+++ b/documents/Felix_Aguin_Aoga_Penouel.docx
@@ -3879,7 +3879,7 @@
           <w:szCs w:val="20"/>
           <w:lang w:val="fr-FR"/>
         </w:rPr>
-        <w:t xml:space="preserve">Elle met à disposition des fonctionnalités intelligentes, comme un système de recommandation personnalisé et un espace </w:t>
+        <w:t xml:space="preserve">Elle met à disposition des fonctionnalités intelligentes, comme </w:t>
       </w:r>
       <w:r>
         <w:rPr>
@@ -3888,7 +3888,7 @@
           <w:szCs w:val="20"/>
           <w:lang w:val="fr-FR"/>
         </w:rPr>
-        <w:t>dédier</w:t>
+        <w:t xml:space="preserve">effectuer une recherche des universites, un classement dynamique des universites du pays et </w:t>
       </w:r>
       <w:r>
         <w:rPr>
@@ -3897,7 +3897,7 @@
           <w:szCs w:val="20"/>
           <w:lang w:val="fr-FR"/>
         </w:rPr>
-        <w:t xml:space="preserve"> a l’utilisateurs afin de voir l’historiques des recherches ainsi que les universites </w:t>
+        <w:t xml:space="preserve">un espace </w:t>
       </w:r>
       <w:r>
         <w:rPr>
@@ -3906,7 +3906,7 @@
           <w:szCs w:val="20"/>
           <w:lang w:val="fr-FR"/>
         </w:rPr>
-        <w:t>et filieres adapter à son profil</w:t>
+        <w:t>dédier</w:t>
       </w:r>
       <w:r>
         <w:rPr>
@@ -3915,7 +3915,7 @@
           <w:szCs w:val="20"/>
           <w:lang w:val="fr-FR"/>
         </w:rPr>
-        <w:t>, afin d'accompagner chaque élève dans son parcours d’orientation.</w:t>
+        <w:t xml:space="preserve"> a l’utilisateurs afin de voir </w:t>
       </w:r>
       <w:r>
         <w:rPr>
@@ -3924,6 +3924,42 @@
           <w:szCs w:val="20"/>
           <w:lang w:val="fr-FR"/>
         </w:rPr>
+        <w:t xml:space="preserve">ces universites mis en favoris </w:t>
+      </w:r>
+      <w:r>
+        <w:rPr>
+          <w:rFonts w:ascii="Open Sans" w:hAnsi="Open Sans" w:cs="Open Sans"/>
+          <w:sz w:val="22"/>
+          <w:szCs w:val="20"/>
+          <w:lang w:val="fr-FR"/>
+        </w:rPr>
+        <w:t xml:space="preserve">ainsi que les universites </w:t>
+      </w:r>
+      <w:r>
+        <w:rPr>
+          <w:rFonts w:ascii="Open Sans" w:hAnsi="Open Sans" w:cs="Open Sans"/>
+          <w:sz w:val="22"/>
+          <w:szCs w:val="20"/>
+          <w:lang w:val="fr-FR"/>
+        </w:rPr>
+        <w:t>et filieres adapter à son profil</w:t>
+      </w:r>
+      <w:r>
+        <w:rPr>
+          <w:rFonts w:ascii="Open Sans" w:hAnsi="Open Sans" w:cs="Open Sans"/>
+          <w:sz w:val="22"/>
+          <w:szCs w:val="20"/>
+          <w:lang w:val="fr-FR"/>
+        </w:rPr>
+        <w:t>, afin d'accompagner chaque élève dans son parcours d’orientation.</w:t>
+      </w:r>
+      <w:r>
+        <w:rPr>
+          <w:rFonts w:ascii="Open Sans" w:hAnsi="Open Sans" w:cs="Open Sans"/>
+          <w:sz w:val="22"/>
+          <w:szCs w:val="20"/>
+          <w:lang w:val="fr-FR"/>
+        </w:rPr>
         <w:t xml:space="preserve"> Grâce à cette approche, la plateforme contribue à une meilleure correspondance entre le profil des étudiants et les parcours universitaires disponibles, réduisant ainsi les erreurs d’orientation et favorisant la réussite académique.</w:t>
       </w:r>
     </w:p>
@@ -3964,7 +4000,7 @@
           <w:szCs w:val="20"/>
           <w:lang w:val="fr-FR"/>
         </w:rPr>
-        <w:t xml:space="preserve">CampusGuide est une plateforme web accessible aussi bien depuis un ordinateur que sur mobile, via un simple navigateur. Elle offre une interface intuitive et fluide, intégrant un moteur de recherche performant pour les filières et les universités, un système de recommandation intelligent, ainsi qu’un espace personnalisé pour chaque établissement regroupant brochures, débouchés, et informations pratiques. </w:t>
+        <w:t>CampusGuide est une plateforme web accessible aussi bien depuis un ordinateur que sur mobile, via un simple navigateur. Elle offre une interface intuitive et fluide, intégrant un moteur de recherche performant pour les filières et les universités</w:t>
       </w:r>
       <w:r>
         <w:rPr>
@@ -3973,8 +4009,35 @@
           <w:szCs w:val="20"/>
           <w:lang w:val="fr-FR"/>
         </w:rPr>
+        <w:t>,</w:t>
+      </w:r>
+      <w:r>
+        <w:rPr>
+          <w:rFonts w:ascii="Open Sans" w:hAnsi="Open Sans" w:cs="Open Sans"/>
+          <w:sz w:val="22"/>
+          <w:szCs w:val="20"/>
+          <w:lang w:val="fr-FR"/>
+        </w:rPr>
+        <w:t xml:space="preserve"> ainsi qu’un espace personnalisé pour chaque établissement regroupant brochures, débouchés, et informations pratiques. La plateforme propose également un </w:t>
+      </w:r>
+      <w:r>
+        <w:rPr>
+          <w:rFonts w:ascii="Open Sans" w:hAnsi="Open Sans" w:cs="Open Sans"/>
+          <w:sz w:val="22"/>
+          <w:szCs w:val="20"/>
+          <w:lang w:val="fr-FR"/>
+        </w:rPr>
         <w:lastRenderedPageBreak/>
-        <w:t>La plateforme propose également un classement des universités pour aider à la comparaison, ainsi qu’un espace personnel dédié à chaque utilisateur, lui permettant de suivre ses recherches, sauvegarder ses établissements favoris et recevoir des recommandations adaptées.</w:t>
+        <w:t>classement des universités pour aider à la comparaison, ainsi qu’un espace personnel dédié à chaque utilisateur, lui permettant de suivre ses recherches, sauvegarder ses établissements favoris</w:t>
+      </w:r>
+      <w:r>
+        <w:rPr>
+          <w:rFonts w:ascii="Open Sans" w:hAnsi="Open Sans" w:cs="Open Sans"/>
+          <w:sz w:val="22"/>
+          <w:szCs w:val="20"/>
+          <w:lang w:val="fr-FR"/>
+        </w:rPr>
+        <w:t>.</w:t>
       </w:r>
     </w:p>
     <w:p>
@@ -4020,7 +4083,16 @@
           <w:szCs w:val="20"/>
           <w:lang w:val="fr-NE"/>
         </w:rPr>
-        <w:t>Offrir une orientation académique personnalisée grâce à un système de recommandation intelligent</w:t>
+        <w:t>Offrir une orientation académique personnalisée</w:t>
+      </w:r>
+      <w:r>
+        <w:rPr>
+          <w:rFonts w:ascii="Open Sans" w:hAnsi="Open Sans" w:cs="Open Sans"/>
+          <w:sz w:val="22"/>
+          <w:szCs w:val="20"/>
+          <w:lang w:val="fr-NE"/>
+        </w:rPr>
+        <w:t>.</w:t>
       </w:r>
     </w:p>
     <w:p>
@@ -4267,7 +4339,7 @@
           <w:sz w:val="22"/>
           <w:lang w:val="fr-NE"/>
         </w:rPr>
-        <w:t>Système de quiz de recommandation personnalisée</w:t>
+        <w:t>Fiches détaillées pour chaque établissement</w:t>
       </w:r>
     </w:p>
     <w:p>
@@ -4289,7 +4361,7 @@
           <w:sz w:val="22"/>
           <w:lang w:val="fr-NE"/>
         </w:rPr>
-        <w:t>Fiches détaillées pour chaque établissement</w:t>
+        <w:t>Système de classement des établissements</w:t>
       </w:r>
     </w:p>
     <w:p>
@@ -4311,7 +4383,7 @@
           <w:sz w:val="22"/>
           <w:lang w:val="fr-NE"/>
         </w:rPr>
-        <w:t>Système de classement des établissements</w:t>
+        <w:t>Ajout aux favoris</w:t>
       </w:r>
     </w:p>
     <w:p>
@@ -4333,7 +4405,7 @@
           <w:sz w:val="22"/>
           <w:lang w:val="fr-NE"/>
         </w:rPr>
-        <w:t>Historique de recherche</w:t>
+        <w:t>Espace personnel pour chaque utilisateur</w:t>
       </w:r>
     </w:p>
     <w:p>
@@ -4355,7 +4427,7 @@
           <w:sz w:val="22"/>
           <w:lang w:val="fr-NE"/>
         </w:rPr>
-        <w:t>Ajout aux favoris</w:t>
+        <w:t>Téléchargement de brochures PDF</w:t>
       </w:r>
     </w:p>
     <w:p>
@@ -4377,51 +4449,7 @@
           <w:sz w:val="22"/>
           <w:lang w:val="fr-NE"/>
         </w:rPr>
-        <w:t>Espace personnel pour chaque utilisateur</w:t>
-      </w:r>
-    </w:p>
-    <w:p>
-      <w:pPr>
-        <w:pStyle w:val="Paragraphedeliste"/>
-        <w:numPr>
-          <w:ilvl w:val="0"/>
-          <w:numId w:val="11"/>
-        </w:numPr>
-        <w:rPr>
-          <w:rFonts w:ascii="Open Sans" w:hAnsi="Open Sans" w:cs="Open Sans"/>
-          <w:sz w:val="22"/>
-          <w:lang w:val="fr-NE"/>
-        </w:rPr>
-      </w:pPr>
-      <w:r>
-        <w:rPr>
-          <w:rFonts w:ascii="Open Sans" w:hAnsi="Open Sans" w:cs="Open Sans"/>
-          <w:sz w:val="22"/>
-          <w:lang w:val="fr-NE"/>
-        </w:rPr>
-        <w:t>Multilingue (français / anglais)</w:t>
-      </w:r>
-    </w:p>
-    <w:p>
-      <w:pPr>
-        <w:pStyle w:val="Paragraphedeliste"/>
-        <w:numPr>
-          <w:ilvl w:val="0"/>
-          <w:numId w:val="11"/>
-        </w:numPr>
-        <w:rPr>
-          <w:rFonts w:ascii="Open Sans" w:hAnsi="Open Sans" w:cs="Open Sans"/>
-          <w:sz w:val="22"/>
-          <w:lang w:val="fr-NE"/>
-        </w:rPr>
-      </w:pPr>
-      <w:r>
-        <w:rPr>
-          <w:rFonts w:ascii="Open Sans" w:hAnsi="Open Sans" w:cs="Open Sans"/>
-          <w:sz w:val="22"/>
-          <w:lang w:val="fr-NE"/>
-        </w:rPr>
-        <w:t>Téléchargement de brochures PDF</w:t>
+        <w:t>Espace Administrateur pour enrôler les universités automatiquement</w:t>
       </w:r>
     </w:p>
     <w:p>
@@ -4496,7 +4524,6 @@
           <w:szCs w:val="20"/>
           <w:lang w:val="fr-NE"/>
         </w:rPr>
-        <w:lastRenderedPageBreak/>
         <w:t>Sécurité</w:t>
       </w:r>
       <w:r>
@@ -4599,6 +4626,7 @@
           <w:szCs w:val="20"/>
           <w:lang w:val="fr-NE"/>
         </w:rPr>
+        <w:lastRenderedPageBreak/>
         <w:t>Extensibilité</w:t>
       </w:r>
       <w:r>
@@ -4651,61 +4679,79 @@
       </w:pPr>
       <w:r>
         <w:rPr>
+          <w:lang w:val="fr-FR"/>
+        </w:rPr>
+        <w:t>Ci-joint mon diagramme d’utilisation :</w:t>
+      </w:r>
+      <w:r>
+        <w:rPr>
+          <w:lang w:val="fr-FR"/>
+        </w:rPr>
+        <w:br/>
+      </w:r>
+    </w:p>
+    <w:p>
+      <w:pPr>
+        <w:pStyle w:val="Titre2"/>
+        <w:rPr>
+          <w:lang w:val="fr-NE"/>
+        </w:rPr>
+      </w:pPr>
+      <w:r>
+        <w:rPr>
           <w:noProof/>
           <w:lang w:val="fr-FR"/>
         </w:rPr>
         <w:drawing>
-          <wp:anchor distT="0" distB="0" distL="114300" distR="114300" simplePos="0" relativeHeight="251655680" behindDoc="1" locked="0" layoutInCell="1" allowOverlap="1" wp14:anchorId="4CA7C82D" wp14:editId="7BDC69C0">
+          <wp:anchor distT="0" distB="0" distL="114300" distR="114300" simplePos="0" relativeHeight="251655680" behindDoc="1" locked="0" layoutInCell="1" allowOverlap="1" wp14:anchorId="4CA7C82D" wp14:editId="67B84893">
             <wp:simplePos x="0" y="0"/>
             <wp:positionH relativeFrom="column">
-              <wp:posOffset>1717040</wp:posOffset>
+              <wp:posOffset>1217930</wp:posOffset>
             </wp:positionH>
             <wp:positionV relativeFrom="page">
-              <wp:posOffset>3497580</wp:posOffset>
+              <wp:posOffset>2416810</wp:posOffset>
             </wp:positionV>
-            <wp:extent cx="2306955" cy="4034790"/>
-            <wp:effectExtent l="0" t="0" r="0" b="3810"/>
+            <wp:extent cx="1958975" cy="3426460"/>
+            <wp:effectExtent l="0" t="0" r="3175" b="2540"/>
             <wp:wrapTight wrapText="bothSides">
               <wp:wrapPolygon edited="0">
-                <wp:start x="16945" y="0"/>
-                <wp:lineTo x="10524" y="306"/>
-                <wp:lineTo x="9453" y="612"/>
-                <wp:lineTo x="9453" y="4895"/>
-                <wp:lineTo x="0" y="6527"/>
-                <wp:lineTo x="0" y="7037"/>
-                <wp:lineTo x="1249" y="8159"/>
-                <wp:lineTo x="9275" y="9790"/>
-                <wp:lineTo x="9453" y="15399"/>
-                <wp:lineTo x="11237" y="16317"/>
-                <wp:lineTo x="12486" y="16317"/>
-                <wp:lineTo x="0" y="17541"/>
-                <wp:lineTo x="0" y="18459"/>
-                <wp:lineTo x="1605" y="19581"/>
-                <wp:lineTo x="1605" y="19887"/>
-                <wp:lineTo x="10524" y="21212"/>
-                <wp:lineTo x="12842" y="21518"/>
-                <wp:lineTo x="16053" y="21518"/>
-                <wp:lineTo x="16588" y="21212"/>
-                <wp:lineTo x="17658" y="20703"/>
-                <wp:lineTo x="16945" y="19989"/>
-                <wp:lineTo x="7848" y="19581"/>
-                <wp:lineTo x="17123" y="19581"/>
-                <wp:lineTo x="17123" y="17949"/>
-                <wp:lineTo x="16231" y="17745"/>
-                <wp:lineTo x="16945" y="16623"/>
-                <wp:lineTo x="21404" y="16317"/>
-                <wp:lineTo x="21404" y="14992"/>
-                <wp:lineTo x="19263" y="14686"/>
-                <wp:lineTo x="21404" y="14278"/>
-                <wp:lineTo x="21404" y="13156"/>
-                <wp:lineTo x="19799" y="13054"/>
-                <wp:lineTo x="21404" y="12238"/>
-                <wp:lineTo x="21404" y="2346"/>
-                <wp:lineTo x="19263" y="1632"/>
-                <wp:lineTo x="21404" y="1122"/>
-                <wp:lineTo x="21404" y="306"/>
-                <wp:lineTo x="20690" y="0"/>
-                <wp:lineTo x="16945" y="0"/>
+                <wp:start x="16804" y="0"/>
+                <wp:lineTo x="10292" y="360"/>
+                <wp:lineTo x="9452" y="480"/>
+                <wp:lineTo x="9452" y="5764"/>
+                <wp:lineTo x="0" y="6365"/>
+                <wp:lineTo x="0" y="7085"/>
+                <wp:lineTo x="1260" y="7686"/>
+                <wp:lineTo x="1260" y="8046"/>
+                <wp:lineTo x="7982" y="9607"/>
+                <wp:lineTo x="9452" y="9607"/>
+                <wp:lineTo x="9452" y="15371"/>
+                <wp:lineTo x="6722" y="17053"/>
+                <wp:lineTo x="0" y="17653"/>
+                <wp:lineTo x="0" y="18374"/>
+                <wp:lineTo x="1260" y="19214"/>
+                <wp:lineTo x="1260" y="19695"/>
+                <wp:lineTo x="9452" y="21136"/>
+                <wp:lineTo x="13443" y="21496"/>
+                <wp:lineTo x="15544" y="21496"/>
+                <wp:lineTo x="17644" y="21136"/>
+                <wp:lineTo x="16804" y="17293"/>
+                <wp:lineTo x="21425" y="15972"/>
+                <wp:lineTo x="21425" y="7806"/>
+                <wp:lineTo x="19745" y="7686"/>
+                <wp:lineTo x="21425" y="6845"/>
+                <wp:lineTo x="21425" y="5884"/>
+                <wp:lineTo x="19535" y="5764"/>
+                <wp:lineTo x="21425" y="5044"/>
+                <wp:lineTo x="21425" y="3963"/>
+                <wp:lineTo x="19324" y="3843"/>
+                <wp:lineTo x="21425" y="3122"/>
+                <wp:lineTo x="21425" y="2042"/>
+                <wp:lineTo x="19324" y="1921"/>
+                <wp:lineTo x="21425" y="961"/>
+                <wp:lineTo x="21425" y="240"/>
+                <wp:lineTo x="20795" y="0"/>
+                <wp:lineTo x="16804" y="0"/>
               </wp:wrapPolygon>
             </wp:wrapTight>
             <wp:docPr id="1812832474" name="Image 2"/>
@@ -4728,7 +4774,7 @@
                   <pic:spPr>
                     <a:xfrm>
                       <a:off x="0" y="0"/>
-                      <a:ext cx="2306955" cy="4034790"/>
+                      <a:ext cx="1958975" cy="3426460"/>
                     </a:xfrm>
                     <a:prstGeom prst="rect">
                       <a:avLst/>
@@ -4746,26 +4792,6 @@
           </wp:anchor>
         </w:drawing>
       </w:r>
-      <w:r>
-        <w:rPr>
-          <w:lang w:val="fr-FR"/>
-        </w:rPr>
-        <w:t>Ci-joint mon diagramme d’utilisation :</w:t>
-      </w:r>
-      <w:r>
-        <w:rPr>
-          <w:lang w:val="fr-FR"/>
-        </w:rPr>
-        <w:br/>
-      </w:r>
-    </w:p>
-    <w:p>
-      <w:pPr>
-        <w:pStyle w:val="Titre2"/>
-        <w:rPr>
-          <w:lang w:val="fr-NE"/>
-        </w:rPr>
-      </w:pPr>
     </w:p>
     <w:p>
       <w:pPr>
@@ -5007,7 +5033,36 @@
                 <w:szCs w:val="20"/>
                 <w:lang w:val="fr-NE"/>
               </w:rPr>
-              <w:t>Recherche universités, quiz recommandation, fiches détaillées, inscription/connexion</w:t>
+              <w:t xml:space="preserve">Recherche universités, </w:t>
+            </w:r>
+            <w:r>
+              <w:rPr>
+                <w:rFonts w:ascii="Open Sans" w:hAnsi="Open Sans" w:cs="Open Sans"/>
+                <w:sz w:val="22"/>
+                <w:szCs w:val="20"/>
+                <w:lang w:val="fr-NE"/>
+              </w:rPr>
+              <w:t xml:space="preserve">affichage des </w:t>
+            </w:r>
+            <w:proofErr w:type="spellStart"/>
+            <w:r>
+              <w:rPr>
+                <w:rFonts w:ascii="Open Sans" w:hAnsi="Open Sans" w:cs="Open Sans"/>
+                <w:sz w:val="22"/>
+                <w:szCs w:val="20"/>
+                <w:lang w:val="fr-NE"/>
+              </w:rPr>
+              <w:t>universites</w:t>
+            </w:r>
+            <w:proofErr w:type="spellEnd"/>
+            <w:r>
+              <w:rPr>
+                <w:rFonts w:ascii="Open Sans" w:hAnsi="Open Sans" w:cs="Open Sans"/>
+                <w:sz w:val="22"/>
+                <w:szCs w:val="20"/>
+                <w:lang w:val="fr-NE"/>
+              </w:rPr>
+              <w:t>, fiches détaillées, inscription/connexion</w:t>
             </w:r>
             <w:r>
               <w:rPr>
@@ -5094,6 +5149,7 @@
                 <w:lang w:val="fr-NE"/>
               </w:rPr>
             </w:pPr>
+            <w:proofErr w:type="spellStart"/>
             <w:r>
               <w:rPr>
                 <w:rFonts w:ascii="Open Sans" w:hAnsi="Open Sans" w:cs="Open Sans"/>
@@ -5103,9 +5159,9 @@
                 <w:szCs w:val="20"/>
                 <w:lang w:val="fr-NE"/>
               </w:rPr>
-              <w:lastRenderedPageBreak/>
               <w:t>Should</w:t>
             </w:r>
+            <w:proofErr w:type="spellEnd"/>
           </w:p>
         </w:tc>
         <w:tc>
@@ -5130,7 +5186,7 @@
                 <w:szCs w:val="20"/>
                 <w:lang w:val="fr-NE"/>
               </w:rPr>
-              <w:t xml:space="preserve">Classement, historique, </w:t>
+              <w:t xml:space="preserve">Classement, </w:t>
             </w:r>
             <w:r>
               <w:rPr>
@@ -5139,7 +5195,7 @@
                 <w:szCs w:val="20"/>
                 <w:lang w:val="fr-NE"/>
               </w:rPr>
-              <w:t>favoris, interface</w:t>
+              <w:t>favoris,</w:t>
             </w:r>
             <w:r>
               <w:rPr>
@@ -5148,16 +5204,7 @@
                 <w:szCs w:val="20"/>
                 <w:lang w:val="fr-NE"/>
               </w:rPr>
-              <w:t xml:space="preserve"> multilingue</w:t>
-            </w:r>
-            <w:r>
-              <w:rPr>
-                <w:rFonts w:ascii="Open Sans" w:hAnsi="Open Sans" w:cs="Open Sans"/>
-                <w:sz w:val="22"/>
-                <w:szCs w:val="20"/>
-                <w:lang w:val="fr-NE"/>
-              </w:rPr>
-              <w:t xml:space="preserve">, espace dédier </w:t>
+              <w:t xml:space="preserve"> espace dédier </w:t>
             </w:r>
             <w:r>
               <w:rPr>
@@ -5199,6 +5246,7 @@
                 <w:lang w:val="fr-NE"/>
               </w:rPr>
             </w:pPr>
+            <w:proofErr w:type="spellStart"/>
             <w:r>
               <w:rPr>
                 <w:rFonts w:ascii="Open Sans" w:hAnsi="Open Sans" w:cs="Open Sans"/>
@@ -5210,6 +5258,7 @@
               </w:rPr>
               <w:t>Could</w:t>
             </w:r>
+            <w:proofErr w:type="spellEnd"/>
           </w:p>
         </w:tc>
         <w:tc>
@@ -5236,6 +5285,33 @@
               </w:rPr>
               <w:t>Notifications, témoignages d’anciens élèves, système de suivi</w:t>
             </w:r>
+            <w:r>
+              <w:rPr>
+                <w:rFonts w:ascii="Open Sans" w:hAnsi="Open Sans" w:cs="Open Sans"/>
+                <w:sz w:val="22"/>
+                <w:szCs w:val="20"/>
+                <w:lang w:val="fr-NE"/>
+              </w:rPr>
+              <w:t>,</w:t>
+            </w:r>
+            <w:r>
+              <w:rPr>
+                <w:rFonts w:ascii="Open Sans" w:hAnsi="Open Sans" w:cs="Open Sans"/>
+                <w:sz w:val="22"/>
+                <w:szCs w:val="20"/>
+                <w:lang w:val="fr-NE"/>
+              </w:rPr>
+              <w:t xml:space="preserve"> </w:t>
+            </w:r>
+            <w:r>
+              <w:rPr>
+                <w:rFonts w:ascii="Open Sans" w:hAnsi="Open Sans" w:cs="Open Sans"/>
+                <w:sz w:val="22"/>
+                <w:szCs w:val="20"/>
+                <w:lang w:val="fr-NE"/>
+              </w:rPr>
+              <w:t>historique</w:t>
+            </w:r>
           </w:p>
         </w:tc>
       </w:tr>
@@ -5258,6 +5334,7 @@
                 <w:lang w:val="fr-NE"/>
               </w:rPr>
             </w:pPr>
+            <w:proofErr w:type="spellStart"/>
             <w:r>
               <w:rPr>
                 <w:rFonts w:ascii="Open Sans" w:hAnsi="Open Sans" w:cs="Open Sans"/>
@@ -5269,6 +5346,7 @@
               </w:rPr>
               <w:t>Won’t</w:t>
             </w:r>
+            <w:proofErr w:type="spellEnd"/>
           </w:p>
         </w:tc>
         <w:tc>
@@ -5311,6 +5389,7 @@
         <w:rPr>
           <w:lang w:val="fr-FR"/>
         </w:rPr>
+        <w:lastRenderedPageBreak/>
         <w:t>Planning du projet (Diagramme de Gantt)</w:t>
       </w:r>
       <w:bookmarkEnd w:id="14"/>
@@ -5353,13 +5432,12 @@
       <w:r>
         <w:rPr>
           <w:noProof/>
-          <w:lang w:val="fr-FR"/>
         </w:rPr>
         <w:drawing>
-          <wp:inline distT="0" distB="0" distL="0" distR="0" wp14:anchorId="5C190B17" wp14:editId="705113E2">
-            <wp:extent cx="4638675" cy="3479006"/>
-            <wp:effectExtent l="0" t="0" r="0" b="7620"/>
-            <wp:docPr id="16227611" name="Image 3"/>
+          <wp:inline distT="0" distB="0" distL="0" distR="0" wp14:anchorId="230CEF4B" wp14:editId="46794E7C">
+            <wp:extent cx="5486400" cy="4116070"/>
+            <wp:effectExtent l="0" t="0" r="0" b="0"/>
+            <wp:docPr id="2000353566" name="Image 1"/>
             <wp:cNvGraphicFramePr>
               <a:graphicFrameLocks xmlns:a="http://schemas.openxmlformats.org/drawingml/2006/main" noChangeAspect="1"/>
             </wp:cNvGraphicFramePr>
@@ -5367,11 +5445,390 @@
               <a:graphicData uri="http://schemas.openxmlformats.org/drawingml/2006/picture">
                 <pic:pic xmlns:pic="http://schemas.openxmlformats.org/drawingml/2006/picture">
                   <pic:nvPicPr>
-                    <pic:cNvPr id="16227611" name="Image 16227611"/>
+                    <pic:cNvPr id="0" name="Picture 1"/>
+                    <pic:cNvPicPr>
+                      <a:picLocks noChangeAspect="1" noChangeArrowheads="1"/>
+                    </pic:cNvPicPr>
+                  </pic:nvPicPr>
+                  <pic:blipFill>
+                    <a:blip r:embed="rId13">
+                      <a:extLst>
+                        <a:ext uri="{28A0092B-C50C-407E-A947-70E740481C1C}">
+                          <a14:useLocalDpi xmlns:a14="http://schemas.microsoft.com/office/drawing/2010/main" val="0"/>
+                        </a:ext>
+                      </a:extLst>
+                    </a:blip>
+                    <a:srcRect/>
+                    <a:stretch>
+                      <a:fillRect/>
+                    </a:stretch>
+                  </pic:blipFill>
+                  <pic:spPr bwMode="auto">
+                    <a:xfrm>
+                      <a:off x="0" y="0"/>
+                      <a:ext cx="5486400" cy="4116070"/>
+                    </a:xfrm>
+                    <a:prstGeom prst="rect">
+                      <a:avLst/>
+                    </a:prstGeom>
+                    <a:noFill/>
+                    <a:ln>
+                      <a:noFill/>
+                    </a:ln>
+                  </pic:spPr>
+                </pic:pic>
+              </a:graphicData>
+            </a:graphic>
+          </wp:inline>
+        </w:drawing>
+      </w:r>
+    </w:p>
+    <w:p>
+      <w:pPr>
+        <w:pStyle w:val="Titre1"/>
+        <w:rPr>
+          <w:rFonts w:ascii="Open Sans" w:hAnsi="Open Sans" w:cs="Open Sans"/>
+          <w:lang w:val="fr-NE"/>
+        </w:rPr>
+      </w:pPr>
+      <w:bookmarkStart w:id="15" w:name="_Toc196843506"/>
+      <w:r>
+        <w:rPr>
+          <w:rFonts w:ascii="Open Sans" w:hAnsi="Open Sans" w:cs="Open Sans"/>
+          <w:lang w:val="fr-NE"/>
+        </w:rPr>
+        <w:t>Conception du système</w:t>
+      </w:r>
+      <w:bookmarkEnd w:id="15"/>
+    </w:p>
+    <w:p>
+      <w:pPr>
+        <w:pStyle w:val="Titre2"/>
+        <w:rPr>
+          <w:lang w:val="fr-NE"/>
+        </w:rPr>
+      </w:pPr>
+      <w:bookmarkStart w:id="16" w:name="_Toc196843507"/>
+      <w:r>
+        <w:rPr>
+          <w:lang w:val="fr-NE"/>
+        </w:rPr>
+        <w:t>Maquettes UI/UX (Wireframes)</w:t>
+      </w:r>
+      <w:bookmarkEnd w:id="16"/>
+    </w:p>
+    <w:p>
+      <w:pPr>
+        <w:rPr>
+          <w:rFonts w:ascii="Open Sans" w:hAnsi="Open Sans" w:cs="Open Sans"/>
+          <w:sz w:val="22"/>
+          <w:szCs w:val="20"/>
+          <w:lang w:val="fr-NE"/>
+        </w:rPr>
+      </w:pPr>
+      <w:r>
+        <w:rPr>
+          <w:rFonts w:ascii="Open Sans" w:hAnsi="Open Sans" w:cs="Open Sans"/>
+          <w:sz w:val="22"/>
+          <w:szCs w:val="20"/>
+          <w:lang w:val="fr-NE"/>
+        </w:rPr>
+        <w:t xml:space="preserve">Pour concevoir l’expérience utilisateur de la plateforme </w:t>
+      </w:r>
+      <w:r>
+        <w:rPr>
+          <w:rFonts w:ascii="Open Sans" w:hAnsi="Open Sans" w:cs="Open Sans"/>
+          <w:b/>
+          <w:bCs/>
+          <w:sz w:val="22"/>
+          <w:szCs w:val="20"/>
+          <w:lang w:val="fr-NE"/>
+        </w:rPr>
+        <w:t>CampusGuide</w:t>
+      </w:r>
+      <w:r>
+        <w:rPr>
+          <w:rFonts w:ascii="Open Sans" w:hAnsi="Open Sans" w:cs="Open Sans"/>
+          <w:sz w:val="22"/>
+          <w:szCs w:val="20"/>
+          <w:lang w:val="fr-NE"/>
+        </w:rPr>
+        <w:t xml:space="preserve">, des maquettes ont été réalisées à l’aide de </w:t>
+      </w:r>
+      <w:r>
+        <w:rPr>
+          <w:rFonts w:ascii="Open Sans" w:hAnsi="Open Sans" w:cs="Open Sans"/>
+          <w:b/>
+          <w:bCs/>
+          <w:sz w:val="22"/>
+          <w:szCs w:val="20"/>
+          <w:lang w:val="fr-NE"/>
+        </w:rPr>
+        <w:t>Figma</w:t>
+      </w:r>
+      <w:r>
+        <w:rPr>
+          <w:rFonts w:ascii="Open Sans" w:hAnsi="Open Sans" w:cs="Open Sans"/>
+          <w:sz w:val="22"/>
+          <w:szCs w:val="20"/>
+          <w:lang w:val="fr-NE"/>
+        </w:rPr>
+        <w:t>.</w:t>
+      </w:r>
+      <w:r>
+        <w:rPr>
+          <w:rFonts w:ascii="Open Sans" w:hAnsi="Open Sans" w:cs="Open Sans"/>
+          <w:sz w:val="22"/>
+          <w:szCs w:val="20"/>
+          <w:lang w:val="fr-NE"/>
+        </w:rPr>
+        <w:br/>
+        <w:t>Ces maquettes illustrent les pages principales du système, notamment :</w:t>
+      </w:r>
+    </w:p>
+    <w:p>
+      <w:pPr>
+        <w:numPr>
+          <w:ilvl w:val="0"/>
+          <w:numId w:val="14"/>
+        </w:numPr>
+        <w:rPr>
+          <w:rFonts w:ascii="Open Sans" w:hAnsi="Open Sans" w:cs="Open Sans"/>
+          <w:sz w:val="22"/>
+          <w:szCs w:val="20"/>
+          <w:lang w:val="fr-NE"/>
+        </w:rPr>
+      </w:pPr>
+      <w:r>
+        <w:rPr>
+          <w:rFonts w:ascii="Open Sans" w:hAnsi="Open Sans" w:cs="Open Sans"/>
+          <w:b/>
+          <w:bCs/>
+          <w:sz w:val="22"/>
+          <w:szCs w:val="20"/>
+          <w:lang w:val="fr-NE"/>
+        </w:rPr>
+        <w:t>Page d’accueil</w:t>
+      </w:r>
+      <w:r>
+        <w:rPr>
+          <w:rFonts w:ascii="Open Sans" w:hAnsi="Open Sans" w:cs="Open Sans"/>
+          <w:sz w:val="22"/>
+          <w:szCs w:val="20"/>
+          <w:lang w:val="fr-NE"/>
+        </w:rPr>
+        <w:t xml:space="preserve"> avec les suggestions d’universités</w:t>
+      </w:r>
+      <w:r>
+        <w:rPr>
+          <w:rFonts w:ascii="Open Sans" w:hAnsi="Open Sans" w:cs="Open Sans"/>
+          <w:sz w:val="22"/>
+          <w:szCs w:val="20"/>
+          <w:lang w:val="fr-NE"/>
+        </w:rPr>
+        <w:t>, des filières et le classement des universités.</w:t>
+      </w:r>
+    </w:p>
+    <w:p>
+      <w:pPr>
+        <w:numPr>
+          <w:ilvl w:val="0"/>
+          <w:numId w:val="14"/>
+        </w:numPr>
+        <w:rPr>
+          <w:rFonts w:ascii="Open Sans" w:hAnsi="Open Sans" w:cs="Open Sans"/>
+          <w:sz w:val="22"/>
+          <w:szCs w:val="20"/>
+          <w:lang w:val="fr-NE"/>
+        </w:rPr>
+      </w:pPr>
+      <w:r>
+        <w:rPr>
+          <w:rFonts w:ascii="Open Sans" w:hAnsi="Open Sans" w:cs="Open Sans"/>
+          <w:b/>
+          <w:bCs/>
+          <w:sz w:val="22"/>
+          <w:szCs w:val="20"/>
+          <w:lang w:val="fr-NE"/>
+        </w:rPr>
+        <w:t>Page de recherche d’université ou de filière</w:t>
+      </w:r>
+    </w:p>
+    <w:p>
+      <w:pPr>
+        <w:numPr>
+          <w:ilvl w:val="0"/>
+          <w:numId w:val="14"/>
+        </w:numPr>
+        <w:rPr>
+          <w:rFonts w:ascii="Open Sans" w:hAnsi="Open Sans" w:cs="Open Sans"/>
+          <w:sz w:val="22"/>
+          <w:szCs w:val="20"/>
+          <w:lang w:val="fr-NE"/>
+        </w:rPr>
+      </w:pPr>
+      <w:r>
+        <w:rPr>
+          <w:rFonts w:ascii="Open Sans" w:hAnsi="Open Sans" w:cs="Open Sans"/>
+          <w:b/>
+          <w:bCs/>
+          <w:sz w:val="22"/>
+          <w:szCs w:val="20"/>
+          <w:lang w:val="fr-NE"/>
+        </w:rPr>
+        <w:t>Profil utilisateur</w:t>
+      </w:r>
+    </w:p>
+    <w:p>
+      <w:pPr>
+        <w:numPr>
+          <w:ilvl w:val="0"/>
+          <w:numId w:val="14"/>
+        </w:numPr>
+        <w:rPr>
+          <w:rFonts w:ascii="Open Sans" w:hAnsi="Open Sans" w:cs="Open Sans"/>
+          <w:sz w:val="22"/>
+          <w:szCs w:val="20"/>
+          <w:lang w:val="fr-NE"/>
+        </w:rPr>
+      </w:pPr>
+      <w:r>
+        <w:rPr>
+          <w:rFonts w:ascii="Open Sans" w:hAnsi="Open Sans" w:cs="Open Sans"/>
+          <w:b/>
+          <w:bCs/>
+          <w:sz w:val="22"/>
+          <w:szCs w:val="20"/>
+          <w:lang w:val="fr-NE"/>
+        </w:rPr>
+        <w:t>Espace dédié à chaque université</w:t>
+      </w:r>
+      <w:r>
+        <w:rPr>
+          <w:rFonts w:ascii="Open Sans" w:hAnsi="Open Sans" w:cs="Open Sans"/>
+          <w:sz w:val="22"/>
+          <w:szCs w:val="20"/>
+          <w:lang w:val="fr-NE"/>
+        </w:rPr>
+        <w:t xml:space="preserve"> (présentation, filières, brochures, etc.)</w:t>
+      </w:r>
+    </w:p>
+    <w:p>
+      <w:pPr>
+        <w:numPr>
+          <w:ilvl w:val="0"/>
+          <w:numId w:val="14"/>
+        </w:numPr>
+        <w:rPr>
+          <w:rFonts w:ascii="Open Sans" w:hAnsi="Open Sans" w:cs="Open Sans"/>
+          <w:sz w:val="22"/>
+          <w:szCs w:val="20"/>
+          <w:lang w:val="fr-NE"/>
+        </w:rPr>
+      </w:pPr>
+      <w:r>
+        <w:rPr>
+          <w:rFonts w:ascii="Open Sans" w:hAnsi="Open Sans" w:cs="Open Sans"/>
+          <w:b/>
+          <w:bCs/>
+          <w:sz w:val="22"/>
+          <w:szCs w:val="20"/>
+          <w:lang w:val="fr-NE"/>
+        </w:rPr>
+        <w:lastRenderedPageBreak/>
+        <w:t>Espace Utilisateur</w:t>
+      </w:r>
+    </w:p>
+    <w:p>
+      <w:pPr>
+        <w:numPr>
+          <w:ilvl w:val="0"/>
+          <w:numId w:val="14"/>
+        </w:numPr>
+        <w:rPr>
+          <w:rFonts w:ascii="Open Sans" w:hAnsi="Open Sans" w:cs="Open Sans"/>
+          <w:sz w:val="22"/>
+          <w:szCs w:val="20"/>
+          <w:lang w:val="fr-NE"/>
+        </w:rPr>
+      </w:pPr>
+      <w:r>
+        <w:rPr>
+          <w:rFonts w:ascii="Open Sans" w:hAnsi="Open Sans" w:cs="Open Sans"/>
+          <w:b/>
+          <w:bCs/>
+          <w:sz w:val="22"/>
+          <w:szCs w:val="20"/>
+          <w:lang w:val="fr-NE"/>
+        </w:rPr>
+        <w:t>Page de classement universitaires</w:t>
+      </w:r>
+    </w:p>
+    <w:p>
+      <w:pPr>
+        <w:rPr>
+          <w:lang w:val="fr-NE"/>
+        </w:rPr>
+      </w:pPr>
+      <w:r>
+        <w:rPr>
+          <w:rFonts w:ascii="Open Sans" w:hAnsi="Open Sans" w:cs="Open Sans"/>
+          <w:sz w:val="22"/>
+          <w:szCs w:val="20"/>
+          <w:lang w:val="fr-NE"/>
+        </w:rPr>
+        <w:t>Les wireframes ont servi de base pour organiser l’interface de manière intuitive et responsive, avec une navigation claire et une hiérarchisation logique de l’information</w:t>
+      </w:r>
+      <w:r>
+        <w:rPr>
+          <w:lang w:val="fr-NE"/>
+        </w:rPr>
+        <w:t>.</w:t>
+      </w:r>
+    </w:p>
+    <w:p>
+      <w:pPr>
+        <w:rPr>
+          <w:lang w:val="fr-NE"/>
+        </w:rPr>
+      </w:pPr>
+      <w:r>
+        <w:rPr>
+          <w:noProof/>
+        </w:rPr>
+        <w:drawing>
+          <wp:anchor distT="0" distB="0" distL="114300" distR="114300" simplePos="0" relativeHeight="251663872" behindDoc="0" locked="0" layoutInCell="1" allowOverlap="1" wp14:anchorId="346F39BE" wp14:editId="4E565E41">
+            <wp:simplePos x="0" y="0"/>
+            <wp:positionH relativeFrom="column">
+              <wp:posOffset>3583772</wp:posOffset>
+            </wp:positionH>
+            <wp:positionV relativeFrom="paragraph">
+              <wp:posOffset>370409</wp:posOffset>
+            </wp:positionV>
+            <wp:extent cx="2369820" cy="1682115"/>
+            <wp:effectExtent l="0" t="0" r="0" b="0"/>
+            <wp:wrapThrough wrapText="bothSides">
+              <wp:wrapPolygon edited="0">
+                <wp:start x="0" y="0"/>
+                <wp:lineTo x="0" y="21282"/>
+                <wp:lineTo x="21357" y="21282"/>
+                <wp:lineTo x="21357" y="0"/>
+                <wp:lineTo x="0" y="0"/>
+              </wp:wrapPolygon>
+            </wp:wrapThrough>
+            <wp:docPr id="543037801" name="Image 1" descr="Une image contenant texte, capture d’écran, Poubelle, conception&#10;&#10;Le contenu généré par l’IA peut être incorrect."/>
+            <wp:cNvGraphicFramePr>
+              <a:graphicFrameLocks xmlns:a="http://schemas.openxmlformats.org/drawingml/2006/main" noChangeAspect="1"/>
+            </wp:cNvGraphicFramePr>
+            <a:graphic xmlns:a="http://schemas.openxmlformats.org/drawingml/2006/main">
+              <a:graphicData uri="http://schemas.openxmlformats.org/drawingml/2006/picture">
+                <pic:pic xmlns:pic="http://schemas.openxmlformats.org/drawingml/2006/picture">
+                  <pic:nvPicPr>
+                    <pic:cNvPr id="543037801" name="Image 1" descr="Une image contenant texte, capture d’écran, Poubelle, conception&#10;&#10;Le contenu généré par l’IA peut être incorrect."/>
                     <pic:cNvPicPr/>
                   </pic:nvPicPr>
                   <pic:blipFill>
-                    <a:blip r:embed="rId13"/>
+                    <a:blip r:embed="rId14"/>
                     <a:stretch>
                       <a:fillRect/>
                     </a:stretch>
@@ -5379,7 +5836,103 @@
                   <pic:spPr>
                     <a:xfrm>
                       <a:off x="0" y="0"/>
-                      <a:ext cx="4654885" cy="3491164"/>
+                      <a:ext cx="2369820" cy="1682115"/>
+                    </a:xfrm>
+                    <a:prstGeom prst="rect">
+                      <a:avLst/>
+                    </a:prstGeom>
+                  </pic:spPr>
+                </pic:pic>
+              </a:graphicData>
+            </a:graphic>
+          </wp:anchor>
+        </w:drawing>
+      </w:r>
+      <w:r>
+        <w:rPr>
+          <w:noProof/>
+        </w:rPr>
+        <w:drawing>
+          <wp:anchor distT="0" distB="0" distL="114300" distR="114300" simplePos="0" relativeHeight="251662848" behindDoc="0" locked="0" layoutInCell="1" allowOverlap="1" wp14:anchorId="22D5F964" wp14:editId="4187DCCD">
+            <wp:simplePos x="0" y="0"/>
+            <wp:positionH relativeFrom="column">
+              <wp:posOffset>1098814</wp:posOffset>
+            </wp:positionH>
+            <wp:positionV relativeFrom="paragraph">
+              <wp:posOffset>378281</wp:posOffset>
+            </wp:positionV>
+            <wp:extent cx="2275205" cy="1638935"/>
+            <wp:effectExtent l="0" t="0" r="0" b="0"/>
+            <wp:wrapThrough wrapText="bothSides">
+              <wp:wrapPolygon edited="0">
+                <wp:start x="0" y="0"/>
+                <wp:lineTo x="0" y="21341"/>
+                <wp:lineTo x="21341" y="21341"/>
+                <wp:lineTo x="21341" y="0"/>
+                <wp:lineTo x="0" y="0"/>
+              </wp:wrapPolygon>
+            </wp:wrapThrough>
+            <wp:docPr id="974998959" name="Image 1"/>
+            <wp:cNvGraphicFramePr>
+              <a:graphicFrameLocks xmlns:a="http://schemas.openxmlformats.org/drawingml/2006/main" noChangeAspect="1"/>
+            </wp:cNvGraphicFramePr>
+            <a:graphic xmlns:a="http://schemas.openxmlformats.org/drawingml/2006/main">
+              <a:graphicData uri="http://schemas.openxmlformats.org/drawingml/2006/picture">
+                <pic:pic xmlns:pic="http://schemas.openxmlformats.org/drawingml/2006/picture">
+                  <pic:nvPicPr>
+                    <pic:cNvPr id="974998959" name=""/>
+                    <pic:cNvPicPr/>
+                  </pic:nvPicPr>
+                  <pic:blipFill>
+                    <a:blip r:embed="rId15"/>
+                    <a:stretch>
+                      <a:fillRect/>
+                    </a:stretch>
+                  </pic:blipFill>
+                  <pic:spPr>
+                    <a:xfrm>
+                      <a:off x="0" y="0"/>
+                      <a:ext cx="2275205" cy="1638935"/>
+                    </a:xfrm>
+                    <a:prstGeom prst="rect">
+                      <a:avLst/>
+                    </a:prstGeom>
+                  </pic:spPr>
+                </pic:pic>
+              </a:graphicData>
+            </a:graphic>
+          </wp:anchor>
+        </w:drawing>
+      </w:r>
+      <w:r>
+        <w:rPr>
+          <w:lang w:val="fr-NE"/>
+        </w:rPr>
+        <w:drawing>
+          <wp:inline distT="0" distB="0" distL="0" distR="0" wp14:anchorId="3DF97FE1" wp14:editId="4F5C4128">
+            <wp:extent cx="905774" cy="2237105"/>
+            <wp:effectExtent l="0" t="0" r="8890" b="0"/>
+            <wp:docPr id="1080652949" name="Image 1"/>
+            <wp:cNvGraphicFramePr>
+              <a:graphicFrameLocks xmlns:a="http://schemas.openxmlformats.org/drawingml/2006/main" noChangeAspect="1"/>
+            </wp:cNvGraphicFramePr>
+            <a:graphic xmlns:a="http://schemas.openxmlformats.org/drawingml/2006/main">
+              <a:graphicData uri="http://schemas.openxmlformats.org/drawingml/2006/picture">
+                <pic:pic xmlns:pic="http://schemas.openxmlformats.org/drawingml/2006/picture">
+                  <pic:nvPicPr>
+                    <pic:cNvPr id="1080652949" name=""/>
+                    <pic:cNvPicPr/>
+                  </pic:nvPicPr>
+                  <pic:blipFill>
+                    <a:blip r:embed="rId16"/>
+                    <a:stretch>
+                      <a:fillRect/>
+                    </a:stretch>
+                  </pic:blipFill>
+                  <pic:spPr>
+                    <a:xfrm>
+                      <a:off x="0" y="0"/>
+                      <a:ext cx="929515" cy="2295741"/>
                     </a:xfrm>
                     <a:prstGeom prst="rect">
                       <a:avLst/>
@@ -5391,283 +5944,11 @@
           </wp:inline>
         </w:drawing>
       </w:r>
-    </w:p>
-    <w:p>
-      <w:pPr>
-        <w:pStyle w:val="Titre1"/>
-        <w:rPr>
-          <w:rFonts w:ascii="Open Sans" w:hAnsi="Open Sans" w:cs="Open Sans"/>
-          <w:lang w:val="fr-NE"/>
-        </w:rPr>
-      </w:pPr>
-      <w:bookmarkStart w:id="15" w:name="_Toc196843506"/>
-      <w:r>
-        <w:rPr>
-          <w:rFonts w:ascii="Open Sans" w:hAnsi="Open Sans" w:cs="Open Sans"/>
-          <w:lang w:val="fr-NE"/>
-        </w:rPr>
-        <w:t>Conception du système</w:t>
-      </w:r>
-      <w:bookmarkEnd w:id="15"/>
-    </w:p>
-    <w:p>
-      <w:pPr>
-        <w:pStyle w:val="Titre2"/>
-        <w:rPr>
-          <w:lang w:val="fr-NE"/>
-        </w:rPr>
-      </w:pPr>
-      <w:bookmarkStart w:id="16" w:name="_Toc196843507"/>
-      <w:r>
-        <w:rPr>
-          <w:lang w:val="fr-NE"/>
-        </w:rPr>
-        <w:t>Maquettes UI/UX (Wireframes)</w:t>
-      </w:r>
-      <w:bookmarkEnd w:id="16"/>
-    </w:p>
-    <w:p>
-      <w:pPr>
-        <w:rPr>
-          <w:rFonts w:ascii="Open Sans" w:hAnsi="Open Sans" w:cs="Open Sans"/>
-          <w:sz w:val="22"/>
-          <w:szCs w:val="20"/>
-          <w:lang w:val="fr-NE"/>
-        </w:rPr>
-      </w:pPr>
-      <w:r>
-        <w:rPr>
-          <w:rFonts w:ascii="Open Sans" w:hAnsi="Open Sans" w:cs="Open Sans"/>
-          <w:sz w:val="22"/>
-          <w:szCs w:val="20"/>
-          <w:lang w:val="fr-NE"/>
-        </w:rPr>
-        <w:t xml:space="preserve">Pour concevoir l’expérience utilisateur de la plateforme </w:t>
-      </w:r>
-      <w:r>
-        <w:rPr>
-          <w:rFonts w:ascii="Open Sans" w:hAnsi="Open Sans" w:cs="Open Sans"/>
-          <w:b/>
-          <w:bCs/>
-          <w:sz w:val="22"/>
-          <w:szCs w:val="20"/>
-          <w:lang w:val="fr-NE"/>
-        </w:rPr>
-        <w:t>CampusGuide</w:t>
-      </w:r>
-      <w:r>
-        <w:rPr>
-          <w:rFonts w:ascii="Open Sans" w:hAnsi="Open Sans" w:cs="Open Sans"/>
-          <w:sz w:val="22"/>
-          <w:szCs w:val="20"/>
-          <w:lang w:val="fr-NE"/>
-        </w:rPr>
-        <w:t xml:space="preserve">, des maquettes ont été réalisées à l’aide de </w:t>
-      </w:r>
-      <w:r>
-        <w:rPr>
-          <w:rFonts w:ascii="Open Sans" w:hAnsi="Open Sans" w:cs="Open Sans"/>
-          <w:b/>
-          <w:bCs/>
-          <w:sz w:val="22"/>
-          <w:szCs w:val="20"/>
-          <w:lang w:val="fr-NE"/>
-        </w:rPr>
-        <w:t>Figma</w:t>
-      </w:r>
-      <w:r>
-        <w:rPr>
-          <w:rFonts w:ascii="Open Sans" w:hAnsi="Open Sans" w:cs="Open Sans"/>
-          <w:sz w:val="22"/>
-          <w:szCs w:val="20"/>
-          <w:lang w:val="fr-NE"/>
-        </w:rPr>
-        <w:t>.</w:t>
-      </w:r>
-      <w:r>
-        <w:rPr>
-          <w:rFonts w:ascii="Open Sans" w:hAnsi="Open Sans" w:cs="Open Sans"/>
-          <w:sz w:val="22"/>
-          <w:szCs w:val="20"/>
-          <w:lang w:val="fr-NE"/>
-        </w:rPr>
-        <w:br/>
-        <w:t>Ces maquettes illustrent les pages principales du système, notamment :</w:t>
-      </w:r>
-    </w:p>
-    <w:p>
-      <w:pPr>
-        <w:numPr>
-          <w:ilvl w:val="0"/>
-          <w:numId w:val="14"/>
-        </w:numPr>
-        <w:rPr>
-          <w:rFonts w:ascii="Open Sans" w:hAnsi="Open Sans" w:cs="Open Sans"/>
-          <w:sz w:val="22"/>
-          <w:szCs w:val="20"/>
-          <w:lang w:val="fr-NE"/>
-        </w:rPr>
-      </w:pPr>
-      <w:r>
-        <w:rPr>
-          <w:rFonts w:ascii="Open Sans" w:hAnsi="Open Sans" w:cs="Open Sans"/>
-          <w:b/>
-          <w:bCs/>
-          <w:sz w:val="22"/>
-          <w:szCs w:val="20"/>
-          <w:lang w:val="fr-NE"/>
-        </w:rPr>
-        <w:t>Page d’accueil</w:t>
-      </w:r>
-      <w:r>
-        <w:rPr>
-          <w:rFonts w:ascii="Open Sans" w:hAnsi="Open Sans" w:cs="Open Sans"/>
-          <w:sz w:val="22"/>
-          <w:szCs w:val="20"/>
-          <w:lang w:val="fr-NE"/>
-        </w:rPr>
-        <w:t xml:space="preserve"> avec les suggestions d’universités</w:t>
-      </w:r>
-      <w:r>
-        <w:rPr>
-          <w:rFonts w:ascii="Open Sans" w:hAnsi="Open Sans" w:cs="Open Sans"/>
-          <w:sz w:val="22"/>
-          <w:szCs w:val="20"/>
-          <w:lang w:val="fr-NE"/>
-        </w:rPr>
-        <w:t>, des filières et le classement des universités.</w:t>
-      </w:r>
-    </w:p>
-    <w:p>
-      <w:pPr>
-        <w:numPr>
-          <w:ilvl w:val="0"/>
-          <w:numId w:val="14"/>
-        </w:numPr>
-        <w:rPr>
-          <w:rFonts w:ascii="Open Sans" w:hAnsi="Open Sans" w:cs="Open Sans"/>
-          <w:sz w:val="22"/>
-          <w:szCs w:val="20"/>
-          <w:lang w:val="fr-NE"/>
-        </w:rPr>
-      </w:pPr>
-      <w:r>
-        <w:rPr>
-          <w:rFonts w:ascii="Open Sans" w:hAnsi="Open Sans" w:cs="Open Sans"/>
-          <w:b/>
-          <w:bCs/>
-          <w:sz w:val="22"/>
-          <w:szCs w:val="20"/>
-          <w:lang w:val="fr-NE"/>
-        </w:rPr>
-        <w:lastRenderedPageBreak/>
-        <w:t>Page de recherche d’université ou de filière</w:t>
-      </w:r>
-    </w:p>
-    <w:p>
-      <w:pPr>
-        <w:numPr>
-          <w:ilvl w:val="0"/>
-          <w:numId w:val="14"/>
-        </w:numPr>
-        <w:rPr>
-          <w:rFonts w:ascii="Open Sans" w:hAnsi="Open Sans" w:cs="Open Sans"/>
-          <w:sz w:val="22"/>
-          <w:szCs w:val="20"/>
-          <w:lang w:val="fr-NE"/>
-        </w:rPr>
-      </w:pPr>
-      <w:r>
-        <w:rPr>
-          <w:rFonts w:ascii="Open Sans" w:hAnsi="Open Sans" w:cs="Open Sans"/>
-          <w:b/>
-          <w:bCs/>
-          <w:sz w:val="22"/>
-          <w:szCs w:val="20"/>
-          <w:lang w:val="fr-NE"/>
-        </w:rPr>
-        <w:t>Profil utilisateur</w:t>
-      </w:r>
-    </w:p>
-    <w:p>
-      <w:pPr>
-        <w:numPr>
-          <w:ilvl w:val="0"/>
-          <w:numId w:val="14"/>
-        </w:numPr>
-        <w:rPr>
-          <w:rFonts w:ascii="Open Sans" w:hAnsi="Open Sans" w:cs="Open Sans"/>
-          <w:sz w:val="22"/>
-          <w:szCs w:val="20"/>
-          <w:lang w:val="fr-NE"/>
-        </w:rPr>
-      </w:pPr>
-      <w:r>
-        <w:rPr>
-          <w:rFonts w:ascii="Open Sans" w:hAnsi="Open Sans" w:cs="Open Sans"/>
-          <w:b/>
-          <w:bCs/>
-          <w:sz w:val="22"/>
-          <w:szCs w:val="20"/>
-          <w:lang w:val="fr-NE"/>
-        </w:rPr>
-        <w:t>Espace dédié à chaque université</w:t>
-      </w:r>
-      <w:r>
-        <w:rPr>
-          <w:rFonts w:ascii="Open Sans" w:hAnsi="Open Sans" w:cs="Open Sans"/>
-          <w:sz w:val="22"/>
-          <w:szCs w:val="20"/>
-          <w:lang w:val="fr-NE"/>
-        </w:rPr>
-        <w:t xml:space="preserve"> (présentation, filières, brochures, etc.)</w:t>
-      </w:r>
-    </w:p>
-    <w:p>
-      <w:pPr>
-        <w:numPr>
-          <w:ilvl w:val="0"/>
-          <w:numId w:val="14"/>
-        </w:numPr>
-        <w:rPr>
-          <w:rFonts w:ascii="Open Sans" w:hAnsi="Open Sans" w:cs="Open Sans"/>
-          <w:sz w:val="22"/>
-          <w:szCs w:val="20"/>
-          <w:lang w:val="fr-NE"/>
-        </w:rPr>
-      </w:pPr>
-      <w:r>
-        <w:rPr>
-          <w:rFonts w:ascii="Open Sans" w:hAnsi="Open Sans" w:cs="Open Sans"/>
-          <w:b/>
-          <w:bCs/>
-          <w:sz w:val="22"/>
-          <w:szCs w:val="20"/>
-          <w:lang w:val="fr-NE"/>
-        </w:rPr>
-        <w:t>Espace Utilisateur</w:t>
-      </w:r>
-    </w:p>
-    <w:p>
-      <w:pPr>
-        <w:rPr>
-          <w:lang w:val="fr-NE"/>
-        </w:rPr>
-      </w:pPr>
-      <w:r>
-        <w:rPr>
-          <w:rFonts w:ascii="Open Sans" w:hAnsi="Open Sans" w:cs="Open Sans"/>
-          <w:sz w:val="22"/>
-          <w:szCs w:val="20"/>
-          <w:lang w:val="fr-NE"/>
-        </w:rPr>
-        <w:t>Les wireframes ont servi de base pour organiser l’interface de manière intuitive et responsive, avec une navigation claire et une hiérarchisation logique de l’information</w:t>
-      </w:r>
-      <w:r>
-        <w:rPr>
-          <w:lang w:val="fr-NE"/>
-        </w:rPr>
-        <w:t>.</w:t>
+      <w:r>
+        <w:rPr>
+          <w:noProof/>
+        </w:rPr>
+        <w:t xml:space="preserve"> </w:t>
       </w:r>
     </w:p>
     <w:p>
@@ -5758,14 +6039,16 @@
         <w:rPr>
           <w:lang w:val="fr-NE"/>
         </w:rPr>
-        <w:t xml:space="preserve"> avec Laravel </w:t>
-      </w:r>
-      <w:r>
-        <w:rPr>
-          <w:lang w:val="fr-NE"/>
-        </w:rPr>
-        <w:t>envisager</w:t>
-      </w:r>
+        <w:t xml:space="preserve"> avec </w:t>
+      </w:r>
+      <w:proofErr w:type="spellStart"/>
+      <w:r>
+        <w:rPr>
+          <w:lang w:val="fr-NE"/>
+        </w:rPr>
+        <w:t>Laravel</w:t>
+      </w:r>
+      <w:proofErr w:type="spellEnd"/>
       <w:r>
         <w:rPr>
           <w:lang w:val="fr-NE"/>
@@ -5795,7 +6078,13 @@
         <w:rPr>
           <w:lang w:val="fr-NE"/>
         </w:rPr>
-        <w:t xml:space="preserve"> (MySQL) : Stockage des utilisateurs, universités, filières, résultats de quiz, messages, etc.</w:t>
+        <w:t xml:space="preserve"> (MySQL) : Stockage des utilisateurs, universités, filières</w:t>
+      </w:r>
+      <w:r>
+        <w:rPr>
+          <w:lang w:val="fr-NE"/>
+        </w:rPr>
+        <w:t>...etc.</w:t>
       </w:r>
     </w:p>
     <w:p>
@@ -5857,7 +6146,29 @@
         <w:rPr>
           <w:lang w:val="fr-NE"/>
         </w:rPr>
-        <w:t xml:space="preserve"> Backend (Laravel API) </w:t>
+        <w:t xml:space="preserve"> Backend (</w:t>
+      </w:r>
+      <w:proofErr w:type="spellStart"/>
+      <w:proofErr w:type="gramStart"/>
+      <w:r>
+        <w:rPr>
+          <w:lang w:val="fr-NE"/>
+        </w:rPr>
+        <w:t>Laravel</w:t>
+      </w:r>
+      <w:proofErr w:type="spellEnd"/>
+      <w:r>
+        <w:rPr>
+          <w:lang w:val="fr-NE"/>
+        </w:rPr>
+        <w:t xml:space="preserve"> )</w:t>
+      </w:r>
+      <w:proofErr w:type="gramEnd"/>
+      <w:r>
+        <w:rPr>
+          <w:lang w:val="fr-NE"/>
+        </w:rPr>
+        <w:t xml:space="preserve"> </w:t>
       </w:r>
       <w:r>
         <w:rPr>
@@ -5898,6 +6209,7 @@
         <w:rPr>
           <w:lang w:val="fr-NE"/>
         </w:rPr>
+        <w:lastRenderedPageBreak/>
         <w:t>Schéma de base de données (ERD)</w:t>
       </w:r>
       <w:bookmarkEnd w:id="18"/>
@@ -5910,6 +6222,7 @@
       </w:pPr>
       <w:r>
         <w:rPr>
+          <w:noProof/>
           <w:lang w:val="fr-NE"/>
         </w:rPr>
         <w:drawing>
@@ -5944,7 +6257,7 @@
                     <pic:cNvPicPr/>
                   </pic:nvPicPr>
                   <pic:blipFill>
-                    <a:blip r:embed="rId14"/>
+                    <a:blip r:embed="rId17"/>
                     <a:stretch>
                       <a:fillRect/>
                     </a:stretch>
@@ -6096,7 +6409,6 @@
           <w:bCs/>
           <w:lang w:val="fr-NE"/>
         </w:rPr>
-        <w:lastRenderedPageBreak/>
         <w:t>Backend</w:t>
       </w:r>
       <w:r>
@@ -6121,14 +6433,16 @@
         <w:rPr>
           <w:lang w:val="fr-NE"/>
         </w:rPr>
-        <w:t xml:space="preserve"> Laravel </w:t>
-      </w:r>
-      <w:r>
-        <w:rPr>
-          <w:lang w:val="fr-NE"/>
-        </w:rPr>
-        <w:t>envisagé</w:t>
-      </w:r>
+        <w:t xml:space="preserve"> </w:t>
+      </w:r>
+      <w:proofErr w:type="spellStart"/>
+      <w:r>
+        <w:rPr>
+          <w:lang w:val="fr-NE"/>
+        </w:rPr>
+        <w:t>Laravel</w:t>
+      </w:r>
+      <w:proofErr w:type="spellEnd"/>
       <w:r>
         <w:rPr>
           <w:lang w:val="fr-NE"/>
@@ -6214,9 +6528,15 @@
         <w:rPr>
           <w:lang w:val="fr-NE"/>
         </w:rPr>
-        <w:t>Canvas( Diagramme</w:t>
+        <w:t>Canvas(</w:t>
       </w:r>
       <w:proofErr w:type="gramEnd"/>
+      <w:r>
+        <w:rPr>
+          <w:lang w:val="fr-NE"/>
+        </w:rPr>
+        <w:t>Diagramme</w:t>
+      </w:r>
       <w:r>
         <w:rPr>
           <w:lang w:val="fr-NE"/>
@@ -6246,7 +6566,7 @@
         <w:rPr>
           <w:lang w:val="fr-NE"/>
         </w:rPr>
-        <w:t xml:space="preserve"> : Hébergement Web PHP/MySQL (ex : Hostinger ou autre)</w:t>
+        <w:t xml:space="preserve"> : Hébergement Web PHP/MySQL </w:t>
       </w:r>
     </w:p>
     <w:p>
@@ -6489,6 +6809,7 @@
           <w:bCs/>
           <w:lang w:val="fr-NE"/>
         </w:rPr>
+        <w:lastRenderedPageBreak/>
         <w:t>MySQL</w:t>
       </w:r>
       <w:r>
@@ -6514,46 +6835,7 @@
           <w:bCs/>
           <w:lang w:val="fr-NE"/>
         </w:rPr>
-        <w:t>Postman</w:t>
-      </w:r>
-      <w:r>
-        <w:rPr>
-          <w:lang w:val="fr-NE"/>
-        </w:rPr>
-        <w:t xml:space="preserve"> </w:t>
-      </w:r>
-      <w:r>
-        <w:rPr>
-          <w:i/>
-          <w:iCs/>
-          <w:lang w:val="fr-NE"/>
-        </w:rPr>
-        <w:t>(si API utilisée)</w:t>
-      </w:r>
-      <w:r>
-        <w:rPr>
-          <w:lang w:val="fr-NE"/>
-        </w:rPr>
-        <w:t xml:space="preserve"> : Pour tester les points de terminaison.</w:t>
-      </w:r>
-    </w:p>
-    <w:p>
-      <w:pPr>
-        <w:numPr>
-          <w:ilvl w:val="0"/>
-          <w:numId w:val="26"/>
-        </w:numPr>
-        <w:rPr>
-          <w:lang w:val="fr-NE"/>
-        </w:rPr>
-      </w:pPr>
-      <w:r>
-        <w:rPr>
-          <w:b/>
-          <w:bCs/>
-          <w:lang w:val="fr-NE"/>
-        </w:rPr>
-        <w:t>Google Chrome</w:t>
+        <w:t>Opera GX</w:t>
       </w:r>
       <w:r>
         <w:rPr>
@@ -6653,7 +6935,21 @@
         <w:rPr>
           <w:lang w:val="fr-NE"/>
         </w:rPr>
-        <w:t>Intégration dans Laravel avec Blade</w:t>
+        <w:t xml:space="preserve">Intégration dans </w:t>
+      </w:r>
+      <w:proofErr w:type="spellStart"/>
+      <w:r>
+        <w:rPr>
+          <w:lang w:val="fr-NE"/>
+        </w:rPr>
+        <w:t>Laravel</w:t>
+      </w:r>
+      <w:proofErr w:type="spellEnd"/>
+      <w:r>
+        <w:rPr>
+          <w:lang w:val="fr-NE"/>
+        </w:rPr>
+        <w:t xml:space="preserve"> avec Blade</w:t>
       </w:r>
     </w:p>
     <w:p>
@@ -6728,9 +7024,16 @@
         <w:rPr>
           <w:lang w:val="fr-NE"/>
         </w:rPr>
-        <w:lastRenderedPageBreak/>
-        <w:t>Initialisation du projet Laravel</w:t>
-      </w:r>
+        <w:t xml:space="preserve">Initialisation du projet </w:t>
+      </w:r>
+      <w:proofErr w:type="spellStart"/>
+      <w:r>
+        <w:rPr>
+          <w:lang w:val="fr-NE"/>
+        </w:rPr>
+        <w:t>Laravel</w:t>
+      </w:r>
+      <w:proofErr w:type="spellEnd"/>
     </w:p>
     <w:p>
       <w:pPr>
@@ -6783,7 +7086,45 @@
         <w:rPr>
           <w:lang w:val="fr-NE"/>
         </w:rPr>
-        <w:t>Développement des routes et contrôleurs</w:t>
+        <w:t xml:space="preserve">Développement des </w:t>
+      </w:r>
+      <w:r>
+        <w:rPr>
+          <w:lang w:val="fr-NE"/>
+        </w:rPr>
+        <w:t>routes</w:t>
+      </w:r>
+      <w:r>
+        <w:rPr>
+          <w:lang w:val="fr-NE"/>
+        </w:rPr>
+        <w:t>,</w:t>
+      </w:r>
+      <w:r>
+        <w:rPr>
+          <w:lang w:val="fr-NE"/>
+        </w:rPr>
+        <w:t xml:space="preserve"> contrôleurs</w:t>
+      </w:r>
+      <w:r>
+        <w:rPr>
+          <w:lang w:val="fr-NE"/>
+        </w:rPr>
+        <w:t xml:space="preserve"> et </w:t>
+      </w:r>
+      <w:proofErr w:type="spellStart"/>
+      <w:r>
+        <w:rPr>
+          <w:lang w:val="fr-NE"/>
+        </w:rPr>
+        <w:t>models</w:t>
+      </w:r>
+      <w:proofErr w:type="spellEnd"/>
+      <w:r>
+        <w:rPr>
+          <w:lang w:val="fr-NE"/>
+        </w:rPr>
+        <w:t>.</w:t>
       </w:r>
     </w:p>
     <w:p>
@@ -6898,7 +7239,7 @@
           <w:lang w:val="fr-NE"/>
         </w:rPr>
         <w:drawing>
-          <wp:anchor distT="0" distB="0" distL="114300" distR="114300" simplePos="0" relativeHeight="251659776" behindDoc="1" locked="0" layoutInCell="1" allowOverlap="1" wp14:anchorId="093E685E" wp14:editId="78990C6C">
+          <wp:anchor distT="0" distB="0" distL="114300" distR="114300" simplePos="0" relativeHeight="251659776" behindDoc="1" locked="0" layoutInCell="1" allowOverlap="1" wp14:anchorId="093E685E" wp14:editId="560183A4">
             <wp:simplePos x="0" y="0"/>
             <wp:positionH relativeFrom="column">
               <wp:posOffset>0</wp:posOffset>
@@ -6929,7 +7270,7 @@
                     <pic:cNvPicPr/>
                   </pic:nvPicPr>
                   <pic:blipFill>
-                    <a:blip r:embed="rId15"/>
+                    <a:blip r:embed="rId18"/>
                     <a:stretch>
                       <a:fillRect/>
                     </a:stretch>
@@ -6978,7 +7319,7 @@
                     <pic:cNvPicPr/>
                   </pic:nvPicPr>
                   <pic:blipFill>
-                    <a:blip r:embed="rId16"/>
+                    <a:blip r:embed="rId19"/>
                     <a:stretch>
                       <a:fillRect/>
                     </a:stretch>
@@ -7054,16 +7395,86 @@
         <w:rPr>
           <w:lang w:val="fr-NE"/>
         </w:rPr>
-        <w:t>Capture ?</w:t>
+        <w:lastRenderedPageBreak/>
+        <w:drawing>
+          <wp:anchor distT="0" distB="0" distL="114300" distR="114300" simplePos="0" relativeHeight="251664896" behindDoc="1" locked="0" layoutInCell="1" allowOverlap="1" wp14:anchorId="3C61765C" wp14:editId="10AF90D9">
+            <wp:simplePos x="0" y="0"/>
+            <wp:positionH relativeFrom="margin">
+              <wp:align>left</wp:align>
+            </wp:positionH>
+            <wp:positionV relativeFrom="paragraph">
+              <wp:posOffset>0</wp:posOffset>
+            </wp:positionV>
+            <wp:extent cx="5367020" cy="2667000"/>
+            <wp:effectExtent l="0" t="0" r="5080" b="0"/>
+            <wp:wrapTight wrapText="bothSides">
+              <wp:wrapPolygon edited="0">
+                <wp:start x="0" y="0"/>
+                <wp:lineTo x="0" y="21446"/>
+                <wp:lineTo x="21544" y="21446"/>
+                <wp:lineTo x="21544" y="0"/>
+                <wp:lineTo x="0" y="0"/>
+              </wp:wrapPolygon>
+            </wp:wrapTight>
+            <wp:docPr id="398352252" name="Image 1"/>
+            <wp:cNvGraphicFramePr>
+              <a:graphicFrameLocks xmlns:a="http://schemas.openxmlformats.org/drawingml/2006/main" noChangeAspect="1"/>
+            </wp:cNvGraphicFramePr>
+            <a:graphic xmlns:a="http://schemas.openxmlformats.org/drawingml/2006/main">
+              <a:graphicData uri="http://schemas.openxmlformats.org/drawingml/2006/picture">
+                <pic:pic xmlns:pic="http://schemas.openxmlformats.org/drawingml/2006/picture">
+                  <pic:nvPicPr>
+                    <pic:cNvPr id="398352252" name=""/>
+                    <pic:cNvPicPr/>
+                  </pic:nvPicPr>
+                  <pic:blipFill>
+                    <a:blip r:embed="rId20"/>
+                    <a:stretch>
+                      <a:fillRect/>
+                    </a:stretch>
+                  </pic:blipFill>
+                  <pic:spPr>
+                    <a:xfrm>
+                      <a:off x="0" y="0"/>
+                      <a:ext cx="5368948" cy="2667771"/>
+                    </a:xfrm>
+                    <a:prstGeom prst="rect">
+                      <a:avLst/>
+                    </a:prstGeom>
+                  </pic:spPr>
+                </pic:pic>
+              </a:graphicData>
+            </a:graphic>
+            <wp14:sizeRelH relativeFrom="margin">
+              <wp14:pctWidth>0</wp14:pctWidth>
+            </wp14:sizeRelH>
+            <wp14:sizeRelV relativeFrom="margin">
+              <wp14:pctHeight>0</wp14:pctHeight>
+            </wp14:sizeRelV>
+          </wp:anchor>
+        </w:drawing>
       </w:r>
     </w:p>
     <w:p>
       <w:pPr>
         <w:rPr>
+          <w:lang w:val="fr-NE"/>
+        </w:rPr>
+      </w:pPr>
+      <w:r>
+        <w:rPr>
           <w:b/>
           <w:bCs/>
           <w:lang w:val="fr-NE"/>
         </w:rPr>
+        <w:t>3. Ajout / Suppression de favoris</w:t>
+      </w:r>
+    </w:p>
+    <w:p>
+      <w:pPr>
+        <w:rPr>
+          <w:lang w:val="fr-NE"/>
+        </w:rPr>
       </w:pPr>
       <w:r>
         <w:rPr>
@@ -7071,7 +7482,13 @@
           <w:bCs/>
           <w:lang w:val="fr-NE"/>
         </w:rPr>
-        <w:t>3. Ajout / Suppression de favoris</w:t>
+        <w:t xml:space="preserve"> </w:t>
+      </w:r>
+      <w:r>
+        <w:rPr>
+          <w:lang w:val="fr-NE"/>
+        </w:rPr>
+        <w:t>Un utilisateur peut ajouter ou retirer des universités à sa liste de favoris.</w:t>
       </w:r>
     </w:p>
     <w:p>
@@ -7082,17 +7499,60 @@
       </w:pPr>
       <w:r>
         <w:rPr>
+          <w:lang w:val="fr-NE"/>
+        </w:rPr>
+        <w:drawing>
+          <wp:inline distT="0" distB="0" distL="0" distR="0" wp14:anchorId="2C8C39FE" wp14:editId="49D23D9B">
+            <wp:extent cx="5486400" cy="2710180"/>
+            <wp:effectExtent l="0" t="0" r="0" b="0"/>
+            <wp:docPr id="1141804895" name="Image 1"/>
+            <wp:cNvGraphicFramePr>
+              <a:graphicFrameLocks xmlns:a="http://schemas.openxmlformats.org/drawingml/2006/main" noChangeAspect="1"/>
+            </wp:cNvGraphicFramePr>
+            <a:graphic xmlns:a="http://schemas.openxmlformats.org/drawingml/2006/main">
+              <a:graphicData uri="http://schemas.openxmlformats.org/drawingml/2006/picture">
+                <pic:pic xmlns:pic="http://schemas.openxmlformats.org/drawingml/2006/picture">
+                  <pic:nvPicPr>
+                    <pic:cNvPr id="1141804895" name=""/>
+                    <pic:cNvPicPr/>
+                  </pic:nvPicPr>
+                  <pic:blipFill>
+                    <a:blip r:embed="rId21"/>
+                    <a:stretch>
+                      <a:fillRect/>
+                    </a:stretch>
+                  </pic:blipFill>
+                  <pic:spPr>
+                    <a:xfrm>
+                      <a:off x="0" y="0"/>
+                      <a:ext cx="5486400" cy="2710180"/>
+                    </a:xfrm>
+                    <a:prstGeom prst="rect">
+                      <a:avLst/>
+                    </a:prstGeom>
+                  </pic:spPr>
+                </pic:pic>
+              </a:graphicData>
+            </a:graphic>
+          </wp:inline>
+        </w:drawing>
+      </w:r>
+    </w:p>
+    <w:p>
+      <w:pPr>
+        <w:rPr>
           <w:b/>
           <w:bCs/>
           <w:lang w:val="fr-NE"/>
         </w:rPr>
-        <w:t xml:space="preserve"> </w:t>
-      </w:r>
-      <w:r>
-        <w:rPr>
-          <w:lang w:val="fr-NE"/>
-        </w:rPr>
-        <w:t>Un utilisateur peut ajouter ou retirer des universités à sa liste de favoris.</w:t>
+      </w:pPr>
+      <w:r>
+        <w:rPr>
+          <w:b/>
+          <w:bCs/>
+          <w:lang w:val="fr-NE"/>
+        </w:rPr>
+        <w:t>4. Page université</w:t>
       </w:r>
     </w:p>
     <w:p>
@@ -7105,12 +7565,57 @@
         <w:rPr>
           <w:lang w:val="fr-NE"/>
         </w:rPr>
-        <w:t>Capture ?</w:t>
+        <w:t>Chaque université dispose d’une fiche complète avec</w:t>
+      </w:r>
+      <w:r>
+        <w:rPr>
+          <w:lang w:val="fr-NE"/>
+        </w:rPr>
+        <w:t xml:space="preserve"> </w:t>
+      </w:r>
+      <w:r>
+        <w:rPr>
+          <w:lang w:val="fr-NE"/>
+        </w:rPr>
+        <w:t>Nom, description, filières proposées, historique, média, débouchés</w:t>
+      </w:r>
+      <w:r>
+        <w:rPr>
+          <w:lang w:val="fr-NE"/>
+        </w:rPr>
+        <w:t xml:space="preserve">. </w:t>
+      </w:r>
+      <w:r>
+        <w:rPr>
+          <w:lang w:val="fr-NE"/>
+        </w:rPr>
+        <w:t xml:space="preserve">Un bouton </w:t>
+      </w:r>
+      <w:r>
+        <w:rPr>
+          <w:b/>
+          <w:bCs/>
+          <w:lang w:val="fr-NE"/>
+        </w:rPr>
+        <w:t>“S'inscrire”</w:t>
+      </w:r>
+      <w:r>
+        <w:rPr>
+          <w:lang w:val="fr-NE"/>
+        </w:rPr>
+        <w:t xml:space="preserve"> redirigeant vers leur site officiel ou un lien externe.</w:t>
       </w:r>
     </w:p>
     <w:p>
       <w:pPr>
         <w:rPr>
+          <w:lang w:val="fr-NE"/>
+        </w:rPr>
+      </w:pPr>
+    </w:p>
+    <w:p>
+      <w:pPr>
+        <w:rPr>
           <w:b/>
           <w:bCs/>
           <w:lang w:val="fr-NE"/>
@@ -7122,58 +7627,307 @@
           <w:bCs/>
           <w:lang w:val="fr-NE"/>
         </w:rPr>
-        <w:t>4. Page université</w:t>
+        <w:lastRenderedPageBreak/>
+        <w:drawing>
+          <wp:anchor distT="0" distB="0" distL="114300" distR="114300" simplePos="0" relativeHeight="251668992" behindDoc="0" locked="0" layoutInCell="1" allowOverlap="1" wp14:anchorId="50A3A028" wp14:editId="7E78C85B">
+            <wp:simplePos x="0" y="0"/>
+            <wp:positionH relativeFrom="column">
+              <wp:posOffset>2823144</wp:posOffset>
+            </wp:positionH>
+            <wp:positionV relativeFrom="paragraph">
+              <wp:posOffset>1520008</wp:posOffset>
+            </wp:positionV>
+            <wp:extent cx="2688590" cy="1210945"/>
+            <wp:effectExtent l="0" t="0" r="0" b="8255"/>
+            <wp:wrapThrough wrapText="bothSides">
+              <wp:wrapPolygon edited="0">
+                <wp:start x="0" y="0"/>
+                <wp:lineTo x="0" y="21407"/>
+                <wp:lineTo x="21427" y="21407"/>
+                <wp:lineTo x="21427" y="0"/>
+                <wp:lineTo x="0" y="0"/>
+              </wp:wrapPolygon>
+            </wp:wrapThrough>
+            <wp:docPr id="422778806" name="Image 1" descr="Une image contenant texte, capture d’écran, Police, nombre&#10;&#10;Le contenu généré par l’IA peut être incorrect."/>
+            <wp:cNvGraphicFramePr>
+              <a:graphicFrameLocks xmlns:a="http://schemas.openxmlformats.org/drawingml/2006/main" noChangeAspect="1"/>
+            </wp:cNvGraphicFramePr>
+            <a:graphic xmlns:a="http://schemas.openxmlformats.org/drawingml/2006/main">
+              <a:graphicData uri="http://schemas.openxmlformats.org/drawingml/2006/picture">
+                <pic:pic xmlns:pic="http://schemas.openxmlformats.org/drawingml/2006/picture">
+                  <pic:nvPicPr>
+                    <pic:cNvPr id="422778806" name="Image 1" descr="Une image contenant texte, capture d’écran, Police, nombre&#10;&#10;Le contenu généré par l’IA peut être incorrect."/>
+                    <pic:cNvPicPr/>
+                  </pic:nvPicPr>
+                  <pic:blipFill>
+                    <a:blip r:embed="rId22"/>
+                    <a:stretch>
+                      <a:fillRect/>
+                    </a:stretch>
+                  </pic:blipFill>
+                  <pic:spPr>
+                    <a:xfrm>
+                      <a:off x="0" y="0"/>
+                      <a:ext cx="2688590" cy="1210945"/>
+                    </a:xfrm>
+                    <a:prstGeom prst="rect">
+                      <a:avLst/>
+                    </a:prstGeom>
+                  </pic:spPr>
+                </pic:pic>
+              </a:graphicData>
+            </a:graphic>
+            <wp14:sizeRelH relativeFrom="margin">
+              <wp14:pctWidth>0</wp14:pctWidth>
+            </wp14:sizeRelH>
+            <wp14:sizeRelV relativeFrom="margin">
+              <wp14:pctHeight>0</wp14:pctHeight>
+            </wp14:sizeRelV>
+          </wp:anchor>
+        </w:drawing>
+      </w:r>
+      <w:r>
+        <w:rPr>
+          <w:b/>
+          <w:bCs/>
+          <w:lang w:val="fr-NE"/>
+        </w:rPr>
+        <w:drawing>
+          <wp:anchor distT="0" distB="0" distL="114300" distR="114300" simplePos="0" relativeHeight="251667968" behindDoc="0" locked="0" layoutInCell="1" allowOverlap="1" wp14:anchorId="032C60F4" wp14:editId="089CC769">
+            <wp:simplePos x="0" y="0"/>
+            <wp:positionH relativeFrom="margin">
+              <wp:align>left</wp:align>
+            </wp:positionH>
+            <wp:positionV relativeFrom="paragraph">
+              <wp:posOffset>1555379</wp:posOffset>
+            </wp:positionV>
+            <wp:extent cx="2422566" cy="1102772"/>
+            <wp:effectExtent l="0" t="0" r="0" b="2540"/>
+            <wp:wrapThrough wrapText="bothSides">
+              <wp:wrapPolygon edited="0">
+                <wp:start x="0" y="0"/>
+                <wp:lineTo x="0" y="21276"/>
+                <wp:lineTo x="21402" y="21276"/>
+                <wp:lineTo x="21402" y="0"/>
+                <wp:lineTo x="0" y="0"/>
+              </wp:wrapPolygon>
+            </wp:wrapThrough>
+            <wp:docPr id="1726008405" name="Image 1"/>
+            <wp:cNvGraphicFramePr>
+              <a:graphicFrameLocks xmlns:a="http://schemas.openxmlformats.org/drawingml/2006/main" noChangeAspect="1"/>
+            </wp:cNvGraphicFramePr>
+            <a:graphic xmlns:a="http://schemas.openxmlformats.org/drawingml/2006/main">
+              <a:graphicData uri="http://schemas.openxmlformats.org/drawingml/2006/picture">
+                <pic:pic xmlns:pic="http://schemas.openxmlformats.org/drawingml/2006/picture">
+                  <pic:nvPicPr>
+                    <pic:cNvPr id="1726008405" name=""/>
+                    <pic:cNvPicPr/>
+                  </pic:nvPicPr>
+                  <pic:blipFill>
+                    <a:blip r:embed="rId23"/>
+                    <a:stretch>
+                      <a:fillRect/>
+                    </a:stretch>
+                  </pic:blipFill>
+                  <pic:spPr>
+                    <a:xfrm>
+                      <a:off x="0" y="0"/>
+                      <a:ext cx="2422566" cy="1102772"/>
+                    </a:xfrm>
+                    <a:prstGeom prst="rect">
+                      <a:avLst/>
+                    </a:prstGeom>
+                  </pic:spPr>
+                </pic:pic>
+              </a:graphicData>
+            </a:graphic>
+          </wp:anchor>
+        </w:drawing>
+      </w:r>
+      <w:r>
+        <w:rPr>
+          <w:lang w:val="fr-NE"/>
+        </w:rPr>
+        <w:drawing>
+          <wp:anchor distT="0" distB="0" distL="114300" distR="114300" simplePos="0" relativeHeight="251666944" behindDoc="0" locked="0" layoutInCell="1" allowOverlap="1" wp14:anchorId="18BBE867" wp14:editId="6A9ED803">
+            <wp:simplePos x="0" y="0"/>
+            <wp:positionH relativeFrom="margin">
+              <wp:align>right</wp:align>
+            </wp:positionH>
+            <wp:positionV relativeFrom="paragraph">
+              <wp:posOffset>619</wp:posOffset>
+            </wp:positionV>
+            <wp:extent cx="2502535" cy="1151255"/>
+            <wp:effectExtent l="0" t="0" r="0" b="0"/>
+            <wp:wrapThrough wrapText="bothSides">
+              <wp:wrapPolygon edited="0">
+                <wp:start x="0" y="0"/>
+                <wp:lineTo x="0" y="21088"/>
+                <wp:lineTo x="21375" y="21088"/>
+                <wp:lineTo x="21375" y="0"/>
+                <wp:lineTo x="0" y="0"/>
+              </wp:wrapPolygon>
+            </wp:wrapThrough>
+            <wp:docPr id="1819682355" name="Image 1"/>
+            <wp:cNvGraphicFramePr>
+              <a:graphicFrameLocks xmlns:a="http://schemas.openxmlformats.org/drawingml/2006/main" noChangeAspect="1"/>
+            </wp:cNvGraphicFramePr>
+            <a:graphic xmlns:a="http://schemas.openxmlformats.org/drawingml/2006/main">
+              <a:graphicData uri="http://schemas.openxmlformats.org/drawingml/2006/picture">
+                <pic:pic xmlns:pic="http://schemas.openxmlformats.org/drawingml/2006/picture">
+                  <pic:nvPicPr>
+                    <pic:cNvPr id="1819682355" name=""/>
+                    <pic:cNvPicPr/>
+                  </pic:nvPicPr>
+                  <pic:blipFill>
+                    <a:blip r:embed="rId24"/>
+                    <a:stretch>
+                      <a:fillRect/>
+                    </a:stretch>
+                  </pic:blipFill>
+                  <pic:spPr>
+                    <a:xfrm>
+                      <a:off x="0" y="0"/>
+                      <a:ext cx="2502535" cy="1151255"/>
+                    </a:xfrm>
+                    <a:prstGeom prst="rect">
+                      <a:avLst/>
+                    </a:prstGeom>
+                  </pic:spPr>
+                </pic:pic>
+              </a:graphicData>
+            </a:graphic>
+            <wp14:sizeRelH relativeFrom="margin">
+              <wp14:pctWidth>0</wp14:pctWidth>
+            </wp14:sizeRelH>
+            <wp14:sizeRelV relativeFrom="margin">
+              <wp14:pctHeight>0</wp14:pctHeight>
+            </wp14:sizeRelV>
+          </wp:anchor>
+        </w:drawing>
+      </w:r>
+      <w:r>
+        <w:rPr>
+          <w:lang w:val="fr-NE"/>
+        </w:rPr>
+        <w:drawing>
+          <wp:anchor distT="0" distB="0" distL="114300" distR="114300" simplePos="0" relativeHeight="251665920" behindDoc="0" locked="0" layoutInCell="1" allowOverlap="1" wp14:anchorId="2A005AEC" wp14:editId="45F8A070">
+            <wp:simplePos x="0" y="0"/>
+            <wp:positionH relativeFrom="margin">
+              <wp:align>left</wp:align>
+            </wp:positionH>
+            <wp:positionV relativeFrom="paragraph">
+              <wp:posOffset>140</wp:posOffset>
+            </wp:positionV>
+            <wp:extent cx="2772410" cy="1437640"/>
+            <wp:effectExtent l="0" t="0" r="8890" b="0"/>
+            <wp:wrapThrough wrapText="bothSides">
+              <wp:wrapPolygon edited="0">
+                <wp:start x="0" y="0"/>
+                <wp:lineTo x="0" y="21180"/>
+                <wp:lineTo x="21521" y="21180"/>
+                <wp:lineTo x="21521" y="0"/>
+                <wp:lineTo x="0" y="0"/>
+              </wp:wrapPolygon>
+            </wp:wrapThrough>
+            <wp:docPr id="1191968756" name="Image 1"/>
+            <wp:cNvGraphicFramePr>
+              <a:graphicFrameLocks xmlns:a="http://schemas.openxmlformats.org/drawingml/2006/main" noChangeAspect="1"/>
+            </wp:cNvGraphicFramePr>
+            <a:graphic xmlns:a="http://schemas.openxmlformats.org/drawingml/2006/main">
+              <a:graphicData uri="http://schemas.openxmlformats.org/drawingml/2006/picture">
+                <pic:pic xmlns:pic="http://schemas.openxmlformats.org/drawingml/2006/picture">
+                  <pic:nvPicPr>
+                    <pic:cNvPr id="1191968756" name=""/>
+                    <pic:cNvPicPr/>
+                  </pic:nvPicPr>
+                  <pic:blipFill>
+                    <a:blip r:embed="rId25"/>
+                    <a:stretch>
+                      <a:fillRect/>
+                    </a:stretch>
+                  </pic:blipFill>
+                  <pic:spPr>
+                    <a:xfrm>
+                      <a:off x="0" y="0"/>
+                      <a:ext cx="2772410" cy="1437640"/>
+                    </a:xfrm>
+                    <a:prstGeom prst="rect">
+                      <a:avLst/>
+                    </a:prstGeom>
+                  </pic:spPr>
+                </pic:pic>
+              </a:graphicData>
+            </a:graphic>
+          </wp:anchor>
+        </w:drawing>
       </w:r>
     </w:p>
     <w:p>
       <w:pPr>
         <w:rPr>
-          <w:lang w:val="fr-NE"/>
-        </w:rPr>
-      </w:pPr>
-      <w:r>
-        <w:rPr>
-          <w:lang w:val="fr-NE"/>
-        </w:rPr>
-        <w:t>Chaque université dispose d’une fiche complète avec</w:t>
-      </w:r>
-      <w:r>
-        <w:rPr>
-          <w:lang w:val="fr-NE"/>
-        </w:rPr>
-        <w:t xml:space="preserve"> </w:t>
-      </w:r>
-      <w:r>
-        <w:rPr>
-          <w:lang w:val="fr-NE"/>
-        </w:rPr>
-        <w:t>Nom, description, filières proposées, historique, média, débouchés</w:t>
-      </w:r>
-      <w:r>
-        <w:rPr>
-          <w:lang w:val="fr-NE"/>
-        </w:rPr>
-        <w:t xml:space="preserve">. </w:t>
-      </w:r>
-      <w:r>
-        <w:rPr>
-          <w:lang w:val="fr-NE"/>
-        </w:rPr>
-        <w:t xml:space="preserve">Un bouton </w:t>
-      </w:r>
-      <w:r>
-        <w:rPr>
           <w:b/>
           <w:bCs/>
           <w:lang w:val="fr-NE"/>
         </w:rPr>
-        <w:t>“S'inscrire”</w:t>
-      </w:r>
-      <w:r>
-        <w:rPr>
-          <w:lang w:val="fr-NE"/>
-        </w:rPr>
-        <w:t xml:space="preserve"> redirigeant vers leur site officiel ou un lien externe.</w:t>
+      </w:pPr>
+      <w:r>
+        <w:rPr>
+          <w:b/>
+          <w:bCs/>
+          <w:lang w:val="fr-NE"/>
+        </w:rPr>
+        <w:drawing>
+          <wp:anchor distT="0" distB="0" distL="114300" distR="114300" simplePos="0" relativeHeight="251670016" behindDoc="0" locked="0" layoutInCell="1" allowOverlap="1" wp14:anchorId="1664B9D6" wp14:editId="64357B87">
+            <wp:simplePos x="0" y="0"/>
+            <wp:positionH relativeFrom="column">
+              <wp:posOffset>1208718</wp:posOffset>
+            </wp:positionH>
+            <wp:positionV relativeFrom="paragraph">
+              <wp:posOffset>1123587</wp:posOffset>
+            </wp:positionV>
+            <wp:extent cx="2458192" cy="1122119"/>
+            <wp:effectExtent l="0" t="0" r="0" b="1905"/>
+            <wp:wrapThrough wrapText="bothSides">
+              <wp:wrapPolygon edited="0">
+                <wp:start x="0" y="0"/>
+                <wp:lineTo x="0" y="21270"/>
+                <wp:lineTo x="21427" y="21270"/>
+                <wp:lineTo x="21427" y="0"/>
+                <wp:lineTo x="0" y="0"/>
+              </wp:wrapPolygon>
+            </wp:wrapThrough>
+            <wp:docPr id="1857801402" name="Image 1" descr="Une image contenant texte, commencement, carte de visite, capture d’écran&#10;&#10;Le contenu généré par l’IA peut être incorrect."/>
+            <wp:cNvGraphicFramePr>
+              <a:graphicFrameLocks xmlns:a="http://schemas.openxmlformats.org/drawingml/2006/main" noChangeAspect="1"/>
+            </wp:cNvGraphicFramePr>
+            <a:graphic xmlns:a="http://schemas.openxmlformats.org/drawingml/2006/main">
+              <a:graphicData uri="http://schemas.openxmlformats.org/drawingml/2006/picture">
+                <pic:pic xmlns:pic="http://schemas.openxmlformats.org/drawingml/2006/picture">
+                  <pic:nvPicPr>
+                    <pic:cNvPr id="1857801402" name="Image 1" descr="Une image contenant texte, commencement, carte de visite, capture d’écran&#10;&#10;Le contenu généré par l’IA peut être incorrect."/>
+                    <pic:cNvPicPr/>
+                  </pic:nvPicPr>
+                  <pic:blipFill>
+                    <a:blip r:embed="rId26"/>
+                    <a:stretch>
+                      <a:fillRect/>
+                    </a:stretch>
+                  </pic:blipFill>
+                  <pic:spPr>
+                    <a:xfrm>
+                      <a:off x="0" y="0"/>
+                      <a:ext cx="2458192" cy="1122119"/>
+                    </a:xfrm>
+                    <a:prstGeom prst="rect">
+                      <a:avLst/>
+                    </a:prstGeom>
+                  </pic:spPr>
+                </pic:pic>
+              </a:graphicData>
+            </a:graphic>
+          </wp:anchor>
+        </w:drawing>
       </w:r>
     </w:p>
     <w:p>
@@ -7184,12 +7938,6 @@
           <w:lang w:val="fr-NE"/>
         </w:rPr>
       </w:pPr>
-      <w:r>
-        <w:rPr>
-          <w:lang w:val="fr-NE"/>
-        </w:rPr>
-        <w:t>Capture ?</w:t>
-      </w:r>
     </w:p>
     <w:p>
       <w:pPr>
@@ -7199,50 +7947,228 @@
           <w:lang w:val="fr-NE"/>
         </w:rPr>
       </w:pPr>
-      <w:r>
+    </w:p>
+    <w:p>
+      <w:pPr>
         <w:rPr>
           <w:b/>
           <w:bCs/>
           <w:lang w:val="fr-NE"/>
         </w:rPr>
-        <w:t>5. Historique de recherche</w:t>
-      </w:r>
+      </w:pPr>
     </w:p>
     <w:p>
       <w:pPr>
         <w:rPr>
-          <w:lang w:val="fr-NE"/>
-        </w:rPr>
-      </w:pPr>
-      <w:r>
-        <w:rPr>
-          <w:lang w:val="fr-NE"/>
-        </w:rPr>
-        <w:lastRenderedPageBreak/>
-        <w:t>Les recherches récentes de l’utilisateur sont automatiquement enregistrées pour une meilleure expérience.</w:t>
+          <w:b/>
+          <w:bCs/>
+          <w:lang w:val="fr-NE"/>
+        </w:rPr>
+      </w:pPr>
+      <w:r>
+        <w:rPr>
+          <w:b/>
+          <w:bCs/>
+          <w:lang w:val="fr-NE"/>
+        </w:rPr>
+        <w:t xml:space="preserve">5. </w:t>
+      </w:r>
+      <w:r>
+        <w:rPr>
+          <w:b/>
+          <w:bCs/>
+          <w:lang w:val="fr-NE"/>
+        </w:rPr>
+        <w:t xml:space="preserve">Classements des Universités </w:t>
       </w:r>
     </w:p>
     <w:p>
       <w:pPr>
-        <w:rPr>
-          <w:lang w:val="fr-NE"/>
-        </w:rPr>
-      </w:pPr>
-      <w:r>
-        <w:rPr>
-          <w:lang w:val="fr-NE"/>
-        </w:rPr>
-        <w:t>Capture ?</w:t>
+        <w:pStyle w:val="Titre2"/>
+        <w:rPr>
+          <w:rFonts w:ascii="Calibri" w:eastAsiaTheme="minorEastAsia" w:hAnsi="Calibri" w:cstheme="minorBidi"/>
+          <w:b w:val="0"/>
+          <w:bCs w:val="0"/>
+          <w:color w:val="auto"/>
+          <w:sz w:val="24"/>
+          <w:szCs w:val="22"/>
+          <w:lang w:val="fr-NE"/>
+        </w:rPr>
+      </w:pPr>
+      <w:bookmarkStart w:id="24" w:name="_Toc196843515"/>
+      <w:r>
+        <w:rPr>
+          <w:rFonts w:ascii="Calibri" w:eastAsiaTheme="minorEastAsia" w:hAnsi="Calibri" w:cstheme="minorBidi"/>
+          <w:b w:val="0"/>
+          <w:bCs w:val="0"/>
+          <w:color w:val="auto"/>
+          <w:sz w:val="24"/>
+          <w:szCs w:val="22"/>
+          <w:lang w:val="fr-NE"/>
+        </w:rPr>
+        <w:drawing>
+          <wp:inline distT="0" distB="0" distL="0" distR="0" wp14:anchorId="4A90E36C" wp14:editId="33717F07">
+            <wp:extent cx="5486400" cy="2851150"/>
+            <wp:effectExtent l="0" t="0" r="0" b="6350"/>
+            <wp:docPr id="267639478" name="Image 1"/>
+            <wp:cNvGraphicFramePr>
+              <a:graphicFrameLocks xmlns:a="http://schemas.openxmlformats.org/drawingml/2006/main" noChangeAspect="1"/>
+            </wp:cNvGraphicFramePr>
+            <a:graphic xmlns:a="http://schemas.openxmlformats.org/drawingml/2006/main">
+              <a:graphicData uri="http://schemas.openxmlformats.org/drawingml/2006/picture">
+                <pic:pic xmlns:pic="http://schemas.openxmlformats.org/drawingml/2006/picture">
+                  <pic:nvPicPr>
+                    <pic:cNvPr id="267639478" name=""/>
+                    <pic:cNvPicPr/>
+                  </pic:nvPicPr>
+                  <pic:blipFill>
+                    <a:blip r:embed="rId27"/>
+                    <a:stretch>
+                      <a:fillRect/>
+                    </a:stretch>
+                  </pic:blipFill>
+                  <pic:spPr>
+                    <a:xfrm>
+                      <a:off x="0" y="0"/>
+                      <a:ext cx="5486400" cy="2851150"/>
+                    </a:xfrm>
+                    <a:prstGeom prst="rect">
+                      <a:avLst/>
+                    </a:prstGeom>
+                  </pic:spPr>
+                </pic:pic>
+              </a:graphicData>
+            </a:graphic>
+          </wp:inline>
+        </w:drawing>
+      </w:r>
+      <w:r>
+        <w:rPr>
+          <w:rFonts w:ascii="Calibri" w:eastAsiaTheme="minorEastAsia" w:hAnsi="Calibri" w:cstheme="minorBidi"/>
+          <w:b w:val="0"/>
+          <w:bCs w:val="0"/>
+          <w:color w:val="auto"/>
+          <w:sz w:val="24"/>
+          <w:szCs w:val="22"/>
+          <w:lang w:val="fr-NE"/>
+        </w:rPr>
+        <w:t xml:space="preserve"> </w:t>
       </w:r>
     </w:p>
     <w:p>
       <w:pPr>
         <w:pStyle w:val="Titre2"/>
         <w:rPr>
+          <w:rFonts w:ascii="Calibri" w:eastAsiaTheme="minorEastAsia" w:hAnsi="Calibri" w:cstheme="minorBidi"/>
+          <w:b w:val="0"/>
+          <w:bCs w:val="0"/>
+          <w:color w:val="auto"/>
+          <w:sz w:val="24"/>
+          <w:szCs w:val="22"/>
+          <w:lang w:val="fr-NE"/>
+        </w:rPr>
+      </w:pPr>
+    </w:p>
+    <w:p>
+      <w:pPr>
+        <w:rPr>
+          <w:b/>
+          <w:bCs/>
+          <w:lang w:val="fr-NE"/>
+        </w:rPr>
+      </w:pPr>
+      <w:r>
+        <w:rPr>
+          <w:b/>
+          <w:bCs/>
+          <w:lang w:val="fr-NE"/>
+        </w:rPr>
+        <w:t>6</w:t>
+      </w:r>
+      <w:r>
+        <w:rPr>
+          <w:b/>
+          <w:bCs/>
+          <w:lang w:val="fr-NE"/>
+        </w:rPr>
+        <w:t xml:space="preserve">. </w:t>
+      </w:r>
+      <w:r>
+        <w:rPr>
+          <w:b/>
+          <w:bCs/>
+          <w:lang w:val="fr-NE"/>
+        </w:rPr>
+        <w:t>Tableau de bord Administrateur</w:t>
+      </w:r>
+    </w:p>
+    <w:p>
+      <w:pPr>
+        <w:rPr>
+          <w:b/>
+          <w:bCs/>
+          <w:lang w:val="fr-NE"/>
+        </w:rPr>
+      </w:pPr>
+      <w:r>
+        <w:rPr>
+          <w:b/>
+          <w:bCs/>
+          <w:lang w:val="fr-NE"/>
+        </w:rPr>
+        <w:lastRenderedPageBreak/>
+        <w:drawing>
+          <wp:inline distT="0" distB="0" distL="0" distR="0" wp14:anchorId="4CC1A47F" wp14:editId="59C35630">
+            <wp:extent cx="5486400" cy="2858135"/>
+            <wp:effectExtent l="0" t="0" r="0" b="0"/>
+            <wp:docPr id="1687098155" name="Image 1" descr="Une image contenant texte, diagramme, capture d’écran, Tracé&#10;&#10;Le contenu généré par l’IA peut être incorrect."/>
+            <wp:cNvGraphicFramePr>
+              <a:graphicFrameLocks xmlns:a="http://schemas.openxmlformats.org/drawingml/2006/main" noChangeAspect="1"/>
+            </wp:cNvGraphicFramePr>
+            <a:graphic xmlns:a="http://schemas.openxmlformats.org/drawingml/2006/main">
+              <a:graphicData uri="http://schemas.openxmlformats.org/drawingml/2006/picture">
+                <pic:pic xmlns:pic="http://schemas.openxmlformats.org/drawingml/2006/picture">
+                  <pic:nvPicPr>
+                    <pic:cNvPr id="1687098155" name="Image 1" descr="Une image contenant texte, diagramme, capture d’écran, Tracé&#10;&#10;Le contenu généré par l’IA peut être incorrect."/>
+                    <pic:cNvPicPr/>
+                  </pic:nvPicPr>
+                  <pic:blipFill>
+                    <a:blip r:embed="rId28"/>
+                    <a:stretch>
+                      <a:fillRect/>
+                    </a:stretch>
+                  </pic:blipFill>
+                  <pic:spPr>
+                    <a:xfrm>
+                      <a:off x="0" y="0"/>
+                      <a:ext cx="5486400" cy="2858135"/>
+                    </a:xfrm>
+                    <a:prstGeom prst="rect">
+                      <a:avLst/>
+                    </a:prstGeom>
+                  </pic:spPr>
+                </pic:pic>
+              </a:graphicData>
+            </a:graphic>
+          </wp:inline>
+        </w:drawing>
+      </w:r>
+      <w:r>
+        <w:rPr>
+          <w:b/>
+          <w:bCs/>
+          <w:lang w:val="fr-NE"/>
+        </w:rPr>
+        <w:t xml:space="preserve"> </w:t>
+      </w:r>
+    </w:p>
+    <w:p>
+      <w:pPr>
+        <w:pStyle w:val="Titre2"/>
+        <w:rPr>
           <w:lang w:val="fr-FR"/>
         </w:rPr>
       </w:pPr>
-      <w:bookmarkStart w:id="24" w:name="_Toc196843515"/>
       <w:r>
         <w:rPr>
           <w:lang w:val="fr-FR"/>
@@ -7556,6 +8482,7 @@
     <w:p>
       <w:proofErr w:type="gramStart"/>
       <w:r>
+        <w:lastRenderedPageBreak/>
         <w:t>Route::get(</w:t>
       </w:r>
       <w:proofErr w:type="gramEnd"/>
@@ -7664,9 +8591,6 @@
         </w:rPr>
       </w:pPr>
       <w:r>
-        <w:rPr>
-          <w:lang w:val="fr-FR"/>
-        </w:rPr>
         <w:t xml:space="preserve">    </w:t>
       </w:r>
       <w:proofErr w:type="gramStart"/>
@@ -7775,20 +8699,6 @@
         <w:t>);</w:t>
       </w:r>
       <w:proofErr w:type="gramEnd"/>
-    </w:p>
-    <w:p>
-      <w:pPr>
-        <w:rPr>
-          <w:lang w:val="fr-NE"/>
-        </w:rPr>
-      </w:pPr>
-    </w:p>
-    <w:p>
-      <w:pPr>
-        <w:rPr>
-          <w:lang w:val="fr-FR"/>
-        </w:rPr>
-      </w:pPr>
     </w:p>
     <w:p>
       <w:pPr>
@@ -7814,23 +8724,35 @@
           <w:numId w:val="44"/>
         </w:numPr>
         <w:rPr>
+          <w:rFonts w:ascii="Open Sans" w:hAnsi="Open Sans" w:cs="Open Sans"/>
+          <w:sz w:val="22"/>
+          <w:szCs w:val="20"/>
           <w:lang w:val="fr-FR"/>
         </w:rPr>
       </w:pPr>
       <w:r>
         <w:rPr>
+          <w:rFonts w:ascii="Open Sans" w:hAnsi="Open Sans" w:cs="Open Sans"/>
+          <w:sz w:val="22"/>
+          <w:szCs w:val="20"/>
           <w:lang w:val="fr-FR"/>
         </w:rPr>
         <w:t xml:space="preserve">Première </w:t>
       </w:r>
       <w:r>
         <w:rPr>
+          <w:rFonts w:ascii="Open Sans" w:hAnsi="Open Sans" w:cs="Open Sans"/>
+          <w:sz w:val="22"/>
+          <w:szCs w:val="20"/>
           <w:lang w:val="fr-FR"/>
         </w:rPr>
         <w:t>utilisation</w:t>
       </w:r>
       <w:r>
         <w:rPr>
+          <w:rFonts w:ascii="Open Sans" w:hAnsi="Open Sans" w:cs="Open Sans"/>
+          <w:sz w:val="22"/>
+          <w:szCs w:val="20"/>
           <w:lang w:val="fr-FR"/>
         </w:rPr>
         <w:t xml:space="preserve"> de </w:t>
@@ -7838,6 +8760,9 @@
       <w:proofErr w:type="spellStart"/>
       <w:r>
         <w:rPr>
+          <w:rFonts w:ascii="Open Sans" w:hAnsi="Open Sans" w:cs="Open Sans"/>
+          <w:sz w:val="22"/>
+          <w:szCs w:val="20"/>
           <w:lang w:val="fr-FR"/>
         </w:rPr>
         <w:t>Laravel</w:t>
@@ -7845,26 +8770,29 @@
       <w:proofErr w:type="spellEnd"/>
       <w:r>
         <w:rPr>
+          <w:rFonts w:ascii="Open Sans" w:hAnsi="Open Sans" w:cs="Open Sans"/>
+          <w:sz w:val="22"/>
+          <w:szCs w:val="20"/>
           <w:lang w:val="fr-FR"/>
         </w:rPr>
-        <w:t xml:space="preserve"> d</w:t>
-      </w:r>
-      <w:r>
-        <w:rPr>
+        <w:t xml:space="preserve"> donc c’était un peu compliquer mais avec la lecture de la documentation, les </w:t>
+      </w:r>
+      <w:proofErr w:type="spellStart"/>
+      <w:r>
+        <w:rPr>
+          <w:rFonts w:ascii="Open Sans" w:hAnsi="Open Sans" w:cs="Open Sans"/>
+          <w:sz w:val="22"/>
+          <w:szCs w:val="20"/>
           <w:lang w:val="fr-FR"/>
         </w:rPr>
-        <w:t xml:space="preserve">onc c’était un peu compliquer mais avec la lecture de la documentation, les </w:t>
-      </w:r>
-      <w:proofErr w:type="spellStart"/>
-      <w:r>
-        <w:rPr>
-          <w:lang w:val="fr-FR"/>
-        </w:rPr>
         <w:t>videos</w:t>
       </w:r>
       <w:proofErr w:type="spellEnd"/>
       <w:r>
         <w:rPr>
+          <w:rFonts w:ascii="Open Sans" w:hAnsi="Open Sans" w:cs="Open Sans"/>
+          <w:sz w:val="22"/>
+          <w:szCs w:val="20"/>
           <w:lang w:val="fr-FR"/>
         </w:rPr>
         <w:t xml:space="preserve"> et l’aide extérieurs j’ai pu résoudre de probleme</w:t>
@@ -7878,9 +8806,317 @@
           <w:numId w:val="44"/>
         </w:numPr>
         <w:rPr>
+          <w:rFonts w:ascii="Open Sans" w:hAnsi="Open Sans" w:cs="Open Sans"/>
+          <w:sz w:val="22"/>
+          <w:szCs w:val="20"/>
           <w:lang w:val="fr-FR"/>
         </w:rPr>
       </w:pPr>
+      <w:r>
+        <w:rPr>
+          <w:rFonts w:ascii="Open Sans" w:hAnsi="Open Sans" w:cs="Open Sans"/>
+          <w:sz w:val="22"/>
+          <w:szCs w:val="20"/>
+          <w:lang w:val="fr-FR"/>
+        </w:rPr>
+        <w:t>Ajout d’une universites en Favoris, pour résoudre cela j’ai dû utiliser AJAX que je ne maitrisais pas vraiment mais j’a</w:t>
+      </w:r>
+    </w:p>
+    <w:p>
+      <w:pPr>
+        <w:pStyle w:val="NormalWeb"/>
+        <w:numPr>
+          <w:ilvl w:val="0"/>
+          <w:numId w:val="44"/>
+        </w:numPr>
+        <w:rPr>
+          <w:rFonts w:ascii="Open Sans" w:hAnsi="Open Sans" w:cs="Open Sans"/>
+          <w:sz w:val="22"/>
+          <w:szCs w:val="22"/>
+        </w:rPr>
+      </w:pPr>
+      <w:r>
+        <w:rPr>
+          <w:rFonts w:ascii="Open Sans" w:hAnsi="Open Sans" w:cs="Open Sans"/>
+          <w:sz w:val="22"/>
+          <w:szCs w:val="22"/>
+        </w:rPr>
+        <w:t xml:space="preserve">Il fallait permettre à chaque université d’avoir plusieurs filières, et </w:t>
+      </w:r>
+      <w:proofErr w:type="spellStart"/>
+      <w:proofErr w:type="gramStart"/>
+      <w:r>
+        <w:rPr>
+          <w:rFonts w:ascii="Open Sans" w:hAnsi="Open Sans" w:cs="Open Sans"/>
+          <w:sz w:val="22"/>
+          <w:szCs w:val="22"/>
+        </w:rPr>
+        <w:t>inversement.J’ai</w:t>
+      </w:r>
+      <w:proofErr w:type="spellEnd"/>
+      <w:proofErr w:type="gramEnd"/>
+      <w:r>
+        <w:rPr>
+          <w:rFonts w:ascii="Open Sans" w:hAnsi="Open Sans" w:cs="Open Sans"/>
+          <w:sz w:val="22"/>
+          <w:szCs w:val="22"/>
+        </w:rPr>
+        <w:t xml:space="preserve"> utilisé une table pivot (</w:t>
+      </w:r>
+      <w:r>
+        <w:rPr>
+          <w:rStyle w:val="CodeHTML"/>
+          <w:rFonts w:ascii="Open Sans" w:hAnsi="Open Sans" w:cs="Open Sans"/>
+          <w:sz w:val="18"/>
+          <w:szCs w:val="18"/>
+        </w:rPr>
+        <w:t>propose</w:t>
+      </w:r>
+      <w:r>
+        <w:rPr>
+          <w:rFonts w:ascii="Open Sans" w:hAnsi="Open Sans" w:cs="Open Sans"/>
+          <w:sz w:val="22"/>
+          <w:szCs w:val="22"/>
+        </w:rPr>
+        <w:t xml:space="preserve">) dans </w:t>
+      </w:r>
+      <w:proofErr w:type="spellStart"/>
+      <w:r>
+        <w:rPr>
+          <w:rFonts w:ascii="Open Sans" w:hAnsi="Open Sans" w:cs="Open Sans"/>
+          <w:sz w:val="22"/>
+          <w:szCs w:val="22"/>
+        </w:rPr>
+        <w:t>Laravel</w:t>
+      </w:r>
+      <w:proofErr w:type="spellEnd"/>
+      <w:r>
+        <w:rPr>
+          <w:rFonts w:ascii="Open Sans" w:hAnsi="Open Sans" w:cs="Open Sans"/>
+          <w:sz w:val="22"/>
+          <w:szCs w:val="22"/>
+        </w:rPr>
+        <w:t xml:space="preserve"> avec des clés étrangères </w:t>
+      </w:r>
+      <w:proofErr w:type="spellStart"/>
+      <w:r>
+        <w:rPr>
+          <w:rStyle w:val="CodeHTML"/>
+          <w:rFonts w:ascii="Open Sans" w:hAnsi="Open Sans" w:cs="Open Sans"/>
+          <w:sz w:val="18"/>
+          <w:szCs w:val="18"/>
+        </w:rPr>
+        <w:t>university_id</w:t>
+      </w:r>
+      <w:proofErr w:type="spellEnd"/>
+      <w:r>
+        <w:rPr>
+          <w:rFonts w:ascii="Open Sans" w:hAnsi="Open Sans" w:cs="Open Sans"/>
+          <w:sz w:val="22"/>
+          <w:szCs w:val="22"/>
+        </w:rPr>
+        <w:t xml:space="preserve"> et </w:t>
+      </w:r>
+      <w:proofErr w:type="spellStart"/>
+      <w:r>
+        <w:rPr>
+          <w:rStyle w:val="CodeHTML"/>
+          <w:rFonts w:ascii="Open Sans" w:hAnsi="Open Sans" w:cs="Open Sans"/>
+          <w:sz w:val="18"/>
+          <w:szCs w:val="18"/>
+        </w:rPr>
+        <w:t>field_id</w:t>
+      </w:r>
+      <w:proofErr w:type="spellEnd"/>
+      <w:r>
+        <w:rPr>
+          <w:rFonts w:ascii="Open Sans" w:hAnsi="Open Sans" w:cs="Open Sans"/>
+          <w:sz w:val="22"/>
+          <w:szCs w:val="22"/>
+        </w:rPr>
+        <w:t>. Ensuite, j’ai mis en place un formulaire dynamique pour ajouter les filières à une université lors de sa création.</w:t>
+      </w:r>
+    </w:p>
+    <w:p>
+      <w:pPr>
+        <w:pStyle w:val="NormalWeb"/>
+        <w:numPr>
+          <w:ilvl w:val="0"/>
+          <w:numId w:val="44"/>
+        </w:numPr>
+        <w:rPr>
+          <w:rFonts w:ascii="Open Sans" w:hAnsi="Open Sans" w:cs="Open Sans"/>
+        </w:rPr>
+      </w:pPr>
+      <w:r>
+        <w:rPr>
+          <w:rFonts w:ascii="Open Sans" w:hAnsi="Open Sans" w:cs="Open Sans"/>
+          <w:sz w:val="22"/>
+          <w:szCs w:val="22"/>
+        </w:rPr>
+        <w:t xml:space="preserve">L’utilisateur devait saisir une université ou une filière et valider </w:t>
+      </w:r>
+      <w:proofErr w:type="spellStart"/>
+      <w:proofErr w:type="gramStart"/>
+      <w:r>
+        <w:rPr>
+          <w:rFonts w:ascii="Open Sans" w:hAnsi="Open Sans" w:cs="Open Sans"/>
+          <w:sz w:val="22"/>
+          <w:szCs w:val="22"/>
+        </w:rPr>
+        <w:t>manuellement.J’ai</w:t>
+      </w:r>
+      <w:proofErr w:type="spellEnd"/>
+      <w:proofErr w:type="gramEnd"/>
+      <w:r>
+        <w:rPr>
+          <w:rFonts w:ascii="Open Sans" w:hAnsi="Open Sans" w:cs="Open Sans"/>
+          <w:sz w:val="22"/>
+          <w:szCs w:val="22"/>
+        </w:rPr>
+        <w:t xml:space="preserve"> intégré une barre de recherche avec suggestions instantanées (</w:t>
+      </w:r>
+      <w:proofErr w:type="spellStart"/>
+      <w:r>
+        <w:rPr>
+          <w:rFonts w:ascii="Open Sans" w:hAnsi="Open Sans" w:cs="Open Sans"/>
+          <w:sz w:val="22"/>
+          <w:szCs w:val="22"/>
+        </w:rPr>
+        <w:t>autocomplétion</w:t>
+      </w:r>
+      <w:proofErr w:type="spellEnd"/>
+      <w:r>
+        <w:rPr>
+          <w:rFonts w:ascii="Open Sans" w:hAnsi="Open Sans" w:cs="Open Sans"/>
+          <w:sz w:val="22"/>
+          <w:szCs w:val="22"/>
+        </w:rPr>
+        <w:t xml:space="preserve"> via AJAX), et un effet de surbrillance lors de la sélection pour améliorer l’expérience utilisateur</w:t>
+      </w:r>
+      <w:r>
+        <w:rPr>
+          <w:rFonts w:ascii="Open Sans" w:hAnsi="Open Sans" w:cs="Open Sans"/>
+        </w:rPr>
+        <w:t>.</w:t>
+      </w:r>
+    </w:p>
+    <w:p>
+      <w:pPr>
+        <w:pStyle w:val="Paragraphedeliste"/>
+        <w:numPr>
+          <w:ilvl w:val="0"/>
+          <w:numId w:val="44"/>
+        </w:numPr>
+        <w:rPr>
+          <w:rFonts w:ascii="Open Sans" w:hAnsi="Open Sans" w:cs="Open Sans"/>
+          <w:sz w:val="22"/>
+          <w:szCs w:val="20"/>
+          <w:lang w:val="fr-FR"/>
+        </w:rPr>
+      </w:pPr>
+      <w:r>
+        <w:rPr>
+          <w:rFonts w:ascii="Open Sans" w:hAnsi="Open Sans" w:cs="Open Sans"/>
+          <w:sz w:val="22"/>
+          <w:szCs w:val="20"/>
+          <w:lang w:val="fr-FR"/>
+        </w:rPr>
+        <w:t xml:space="preserve">Lorsqu’un utilisateur essayait d’ajouter ou de retirer une université de ses favoris, l’action ne s’exécutait pas correctement. Parfois, rien ne se passait, ou la page se rechargeait sans effet </w:t>
+      </w:r>
+      <w:r>
+        <w:rPr>
+          <w:rFonts w:ascii="Open Sans" w:hAnsi="Open Sans" w:cs="Open Sans"/>
+          <w:sz w:val="22"/>
+          <w:szCs w:val="20"/>
+          <w:lang w:val="fr-FR"/>
+        </w:rPr>
+        <w:t>visuel</w:t>
+      </w:r>
+      <w:r>
+        <w:rPr>
+          <w:rFonts w:ascii="Open Sans" w:hAnsi="Open Sans" w:cs="Open Sans"/>
+          <w:sz w:val="22"/>
+          <w:szCs w:val="20"/>
+          <w:lang w:val="fr-FR"/>
+        </w:rPr>
+        <w:t>.</w:t>
+      </w:r>
+      <w:r>
+        <w:rPr>
+          <w:lang w:val="fr-FR"/>
+        </w:rPr>
+        <w:t xml:space="preserve"> </w:t>
+      </w:r>
+      <w:r>
+        <w:rPr>
+          <w:rFonts w:ascii="Open Sans" w:hAnsi="Open Sans" w:cs="Open Sans"/>
+          <w:sz w:val="22"/>
+          <w:szCs w:val="20"/>
+          <w:lang w:val="fr-FR"/>
+        </w:rPr>
+        <w:t xml:space="preserve">J’ai créé une route spécifique avec une méthode AJAX pour envoyer la requête au backend sans recharger la page. J’ai ensuite ajouté un effet d’animation (pulsation) sur l’icône pour donner un retour visuel immédiat. J’ai aussi vérifié la logique d’ajout/suppression dans le contrôleur </w:t>
+      </w:r>
+      <w:proofErr w:type="spellStart"/>
+      <w:r>
+        <w:rPr>
+          <w:rFonts w:ascii="Open Sans" w:hAnsi="Open Sans" w:cs="Open Sans"/>
+          <w:sz w:val="22"/>
+          <w:szCs w:val="20"/>
+          <w:lang w:val="fr-FR"/>
+        </w:rPr>
+        <w:t>Laravel</w:t>
+      </w:r>
+      <w:proofErr w:type="spellEnd"/>
+      <w:r>
+        <w:rPr>
+          <w:rFonts w:ascii="Open Sans" w:hAnsi="Open Sans" w:cs="Open Sans"/>
+          <w:sz w:val="22"/>
+          <w:szCs w:val="20"/>
+          <w:lang w:val="fr-FR"/>
+        </w:rPr>
+        <w:t xml:space="preserve"> et corrigé les erreurs de logique sur la table de favoris (relation </w:t>
+      </w:r>
+      <w:proofErr w:type="spellStart"/>
+      <w:r>
+        <w:rPr>
+          <w:rFonts w:ascii="Open Sans" w:hAnsi="Open Sans" w:cs="Open Sans"/>
+          <w:sz w:val="22"/>
+          <w:szCs w:val="20"/>
+          <w:lang w:val="fr-FR"/>
+        </w:rPr>
+        <w:t>many</w:t>
+      </w:r>
+      <w:proofErr w:type="spellEnd"/>
+      <w:r>
+        <w:rPr>
+          <w:rFonts w:ascii="Open Sans" w:hAnsi="Open Sans" w:cs="Open Sans"/>
+          <w:sz w:val="22"/>
+          <w:szCs w:val="20"/>
+          <w:lang w:val="fr-FR"/>
+        </w:rPr>
+        <w:t>-to-</w:t>
+      </w:r>
+      <w:proofErr w:type="spellStart"/>
+      <w:r>
+        <w:rPr>
+          <w:rFonts w:ascii="Open Sans" w:hAnsi="Open Sans" w:cs="Open Sans"/>
+          <w:sz w:val="22"/>
+          <w:szCs w:val="20"/>
+          <w:lang w:val="fr-FR"/>
+        </w:rPr>
+        <w:t>many</w:t>
+      </w:r>
+      <w:proofErr w:type="spellEnd"/>
+      <w:r>
+        <w:rPr>
+          <w:rFonts w:ascii="Open Sans" w:hAnsi="Open Sans" w:cs="Open Sans"/>
+          <w:sz w:val="22"/>
+          <w:szCs w:val="20"/>
+          <w:lang w:val="fr-FR"/>
+        </w:rPr>
+        <w:t>).</w:t>
+      </w:r>
     </w:p>
     <w:p>
       <w:pPr>
@@ -7960,6 +9196,7 @@
         <w:rPr>
           <w:lang w:val="fr-NE"/>
         </w:rPr>
+        <w:lastRenderedPageBreak/>
         <w:t>Tests des modèles de la base de données (par exemple, l'ajout de favoris, l'enregistrement de candidatures).</w:t>
       </w:r>
     </w:p>
@@ -7998,7 +9235,7 @@
         <w:rPr>
           <w:lang w:val="fr-NE"/>
         </w:rPr>
-        <w:t>Test de l’interaction entre le frontend et le backend (par exemple, vérifier que la recherche d'université fonctionne avec l'API).</w:t>
+        <w:t xml:space="preserve">Test de l’interaction entre le frontend et le backend </w:t>
       </w:r>
     </w:p>
     <w:p>
@@ -8015,7 +9252,7 @@
         <w:rPr>
           <w:lang w:val="fr-NE"/>
         </w:rPr>
-        <w:t>Tests de l’interaction avec la base de données pour les actions comme l’enregistrement d'un utilisateur ou la récupération des résultats du quiz.</w:t>
+        <w:t>Tests de l’interaction avec la base de données pour les actions comme l’enregistrement d'un utilisateur.</w:t>
       </w:r>
     </w:p>
     <w:p>
@@ -8175,14 +9412,13 @@
           <w:bCs/>
           <w:lang w:val="fr-NE"/>
         </w:rPr>
-        <w:lastRenderedPageBreak/>
-        <w:t>Quiz de recommandation</w:t>
-      </w:r>
-      <w:r>
-        <w:rPr>
-          <w:lang w:val="fr-NE"/>
-        </w:rPr>
-        <w:t xml:space="preserve"> : Tester la génération des résultats en fonction du profil de l'utilisateur (fonction IA).</w:t>
+        <w:t>Gestion des favoris</w:t>
+      </w:r>
+      <w:r>
+        <w:rPr>
+          <w:lang w:val="fr-NE"/>
+        </w:rPr>
+        <w:t xml:space="preserve"> : Vérifier que l'ajout d'universités aux favoris fonctionne et que la base de données est bien mise à jour.</w:t>
       </w:r>
     </w:p>
     <w:p>
@@ -8201,56 +9437,44 @@
           <w:bCs/>
           <w:lang w:val="fr-NE"/>
         </w:rPr>
-        <w:t>Gestion des favoris</w:t>
-      </w:r>
-      <w:r>
-        <w:rPr>
-          <w:lang w:val="fr-NE"/>
-        </w:rPr>
-        <w:t xml:space="preserve"> : Vérifier que l'ajout d'universités aux favoris fonctionne et que la base de données est bien mise à jour.</w:t>
+        <w:t>Page profil</w:t>
+      </w:r>
+      <w:r>
+        <w:rPr>
+          <w:lang w:val="fr-NE"/>
+        </w:rPr>
+        <w:t xml:space="preserve"> : Tester l'affichage des informations utilisateur</w:t>
+      </w:r>
+      <w:r>
+        <w:rPr>
+          <w:lang w:val="fr-NE"/>
+        </w:rPr>
+        <w:t>.</w:t>
       </w:r>
     </w:p>
     <w:p>
       <w:pPr>
-        <w:numPr>
-          <w:ilvl w:val="0"/>
-          <w:numId w:val="23"/>
-        </w:numPr>
-        <w:rPr>
-          <w:lang w:val="fr-NE"/>
-        </w:rPr>
-      </w:pPr>
-      <w:r>
-        <w:rPr>
-          <w:b/>
-          <w:bCs/>
-          <w:lang w:val="fr-NE"/>
-        </w:rPr>
-        <w:t>Page profil</w:t>
-      </w:r>
-      <w:r>
-        <w:rPr>
-          <w:lang w:val="fr-NE"/>
-        </w:rPr>
-        <w:t xml:space="preserve"> : Tester l'affichage des informations utilisateur et la possibilité d'ajouter des candidatures.</w:t>
-      </w:r>
+        <w:pStyle w:val="Titre2"/>
+        <w:rPr>
+          <w:lang w:val="fr-FR"/>
+        </w:rPr>
+      </w:pPr>
+      <w:bookmarkStart w:id="29" w:name="_Toc196843520"/>
+      <w:r>
+        <w:rPr>
+          <w:lang w:val="fr-FR"/>
+        </w:rPr>
+        <w:t>Résultats des tests + corrections</w:t>
+      </w:r>
+      <w:bookmarkEnd w:id="29"/>
     </w:p>
     <w:p>
       <w:pPr>
-        <w:pStyle w:val="Titre2"/>
-      </w:pPr>
-      <w:bookmarkStart w:id="29" w:name="_Toc196843520"/>
-      <w:proofErr w:type="spellStart"/>
-      <w:r>
-        <w:t>Résultats</w:t>
-      </w:r>
-      <w:proofErr w:type="spellEnd"/>
-      <w:r>
-        <w:t xml:space="preserve"> des tests + corrections</w:t>
-      </w:r>
-      <w:bookmarkEnd w:id="29"/>
+        <w:rPr>
+          <w:lang w:val="fr-FR"/>
+        </w:rPr>
+      </w:pPr>
     </w:p>
-    <w:p/>
     <w:p>
       <w:pPr>
         <w:pStyle w:val="Titre2"/>
@@ -8336,87 +9560,73 @@
     <w:p>
       <w:pPr>
         <w:pStyle w:val="Titre2"/>
+        <w:rPr>
+          <w:lang w:val="fr-FR"/>
+        </w:rPr>
       </w:pPr>
       <w:bookmarkStart w:id="33" w:name="_Toc196843524"/>
       <w:r>
-        <w:t xml:space="preserve">Étapes </w:t>
-      </w:r>
-      <w:proofErr w:type="spellStart"/>
-      <w:r>
-        <w:t>d’installation</w:t>
-      </w:r>
-      <w:proofErr w:type="spellEnd"/>
-      <w:r>
-        <w:t xml:space="preserve"> / configuration</w:t>
+        <w:rPr>
+          <w:lang w:val="fr-FR"/>
+        </w:rPr>
+        <w:t>Étapes d’installation / configuration</w:t>
       </w:r>
       <w:bookmarkEnd w:id="33"/>
     </w:p>
-    <w:p/>
     <w:p>
       <w:pPr>
-        <w:pStyle w:val="Titre2"/>
-      </w:pPr>
-      <w:bookmarkStart w:id="34" w:name="_Toc196843525"/>
-      <w:proofErr w:type="spellStart"/>
-      <w:r>
-        <w:t>Défis</w:t>
-      </w:r>
-      <w:proofErr w:type="spellEnd"/>
-      <w:r>
-        <w:t xml:space="preserve"> </w:t>
-      </w:r>
-      <w:proofErr w:type="spellStart"/>
-      <w:r>
-        <w:t>ou</w:t>
-      </w:r>
-      <w:proofErr w:type="spellEnd"/>
-      <w:r>
-        <w:t xml:space="preserve"> </w:t>
-      </w:r>
-      <w:proofErr w:type="spellStart"/>
-      <w:r>
-        <w:t>limites</w:t>
-      </w:r>
-      <w:proofErr w:type="spellEnd"/>
-      <w:r>
-        <w:t xml:space="preserve"> </w:t>
-      </w:r>
-      <w:proofErr w:type="spellStart"/>
-      <w:r>
-        <w:t>rencontrées</w:t>
-      </w:r>
-      <w:bookmarkEnd w:id="34"/>
-      <w:proofErr w:type="spellEnd"/>
+        <w:rPr>
+          <w:lang w:val="fr-FR"/>
+        </w:rPr>
+      </w:pPr>
     </w:p>
     <w:p>
       <w:pPr>
+        <w:pStyle w:val="Titre2"/>
         <w:rPr>
           <w:lang w:val="fr-FR"/>
         </w:rPr>
       </w:pPr>
+      <w:bookmarkStart w:id="34" w:name="_Toc196843525"/>
+      <w:r>
+        <w:rPr>
+          <w:lang w:val="fr-FR"/>
+        </w:rPr>
+        <w:lastRenderedPageBreak/>
+        <w:t>Défis ou limites rencontrées</w:t>
+      </w:r>
+      <w:bookmarkEnd w:id="34"/>
     </w:p>
     <w:p>
       <w:pPr>
+        <w:rPr>
+          <w:lang w:val="fr-FR"/>
+        </w:rPr>
+      </w:pPr>
+    </w:p>
+    <w:p>
+      <w:pPr>
         <w:pStyle w:val="Titre2"/>
+        <w:rPr>
+          <w:lang w:val="fr-FR"/>
+        </w:rPr>
       </w:pPr>
       <w:bookmarkStart w:id="35" w:name="_Toc196843526"/>
       <w:r>
-        <w:t xml:space="preserve">Suggestions pour un </w:t>
-      </w:r>
-      <w:proofErr w:type="spellStart"/>
-      <w:r>
-        <w:t>déploiement</w:t>
-      </w:r>
-      <w:proofErr w:type="spellEnd"/>
-      <w:r>
-        <w:t xml:space="preserve"> </w:t>
-      </w:r>
-      <w:r>
-        <w:t>future</w:t>
+        <w:rPr>
+          <w:lang w:val="fr-FR"/>
+        </w:rPr>
+        <w:t>Suggestions pour un déploiement future</w:t>
       </w:r>
       <w:bookmarkEnd w:id="35"/>
     </w:p>
-    <w:p/>
+    <w:p>
+      <w:pPr>
+        <w:rPr>
+          <w:lang w:val="fr-FR"/>
+        </w:rPr>
+      </w:pPr>
+    </w:p>
     <w:p>
       <w:pPr>
         <w:pStyle w:val="Titre1"/>
@@ -8556,7 +9766,6 @@
         <w:rPr>
           <w:lang w:val="fr-NE"/>
         </w:rPr>
-        <w:lastRenderedPageBreak/>
         <w:t>Objectif atteint ou non ?</w:t>
       </w:r>
       <w:bookmarkEnd w:id="38"/>
@@ -8660,7 +9869,25 @@
         <w:rPr>
           <w:lang w:val="fr-NE"/>
         </w:rPr>
-        <w:t>La mise en œuvre d’un modèle IA pour des recommandations personnalisées.</w:t>
+        <w:t xml:space="preserve">L’utilisation de </w:t>
+      </w:r>
+      <w:r>
+        <w:rPr>
+          <w:lang w:val="fr-NE"/>
+        </w:rPr>
+        <w:t>PHP</w:t>
+      </w:r>
+      <w:r>
+        <w:rPr>
+          <w:lang w:val="fr-NE"/>
+        </w:rPr>
+        <w:t xml:space="preserve"> en backend</w:t>
+      </w:r>
+      <w:r>
+        <w:rPr>
+          <w:lang w:val="fr-NE"/>
+        </w:rPr>
+        <w:t xml:space="preserve"> avec Laravel</w:t>
       </w:r>
     </w:p>
     <w:p>
@@ -8677,71 +9904,7 @@
         <w:rPr>
           <w:lang w:val="fr-NE"/>
         </w:rPr>
-        <w:t xml:space="preserve">L’utilisation de </w:t>
-      </w:r>
-      <w:r>
-        <w:rPr>
-          <w:lang w:val="fr-NE"/>
-        </w:rPr>
-        <w:t>PHP</w:t>
-      </w:r>
-      <w:r>
-        <w:rPr>
-          <w:lang w:val="fr-NE"/>
-        </w:rPr>
-        <w:t xml:space="preserve"> en backend</w:t>
-      </w:r>
-      <w:r>
-        <w:rPr>
-          <w:lang w:val="fr-NE"/>
-        </w:rPr>
-        <w:t xml:space="preserve"> avec Laravel</w:t>
-      </w:r>
-    </w:p>
-    <w:p>
-      <w:pPr>
-        <w:numPr>
-          <w:ilvl w:val="0"/>
-          <w:numId w:val="24"/>
-        </w:numPr>
-        <w:rPr>
-          <w:lang w:val="fr-NE"/>
-        </w:rPr>
-      </w:pPr>
-      <w:r>
-        <w:rPr>
-          <w:lang w:val="fr-NE"/>
-        </w:rPr>
         <w:t>L’importance de bien structurer une base de données et de gérer les relations entre les entités.</w:t>
-      </w:r>
-    </w:p>
-    <w:p>
-      <w:pPr>
-        <w:numPr>
-          <w:ilvl w:val="0"/>
-          <w:numId w:val="24"/>
-        </w:numPr>
-        <w:rPr>
-          <w:lang w:val="fr-NE"/>
-        </w:rPr>
-      </w:pPr>
-      <w:r>
-        <w:rPr>
-          <w:lang w:val="fr-NE"/>
-        </w:rPr>
-        <w:t xml:space="preserve">Le </w:t>
-      </w:r>
-      <w:r>
-        <w:rPr>
-          <w:lang w:val="fr-NE"/>
-        </w:rPr>
-        <w:t>déploiement</w:t>
-      </w:r>
-      <w:r>
-        <w:rPr>
-          <w:lang w:val="fr-NE"/>
-        </w:rPr>
-        <w:t xml:space="preserve"> d’un projet web</w:t>
       </w:r>
     </w:p>
     <w:p>
@@ -8815,18 +9978,18 @@
         <w:pStyle w:val="Titre1"/>
         <w:rPr>
           <w:rFonts w:ascii="Open Sans" w:hAnsi="Open Sans" w:cs="Open Sans"/>
+          <w:lang w:val="fr-FR"/>
         </w:rPr>
       </w:pPr>
       <w:bookmarkStart w:id="41" w:name="_Toc196843532"/>
-      <w:proofErr w:type="spellStart"/>
       <w:r>
         <w:rPr>
           <w:rFonts w:ascii="Open Sans" w:hAnsi="Open Sans" w:cs="Open Sans"/>
+          <w:lang w:val="fr-FR"/>
         </w:rPr>
         <w:t>Références</w:t>
       </w:r>
       <w:bookmarkEnd w:id="41"/>
-      <w:proofErr w:type="spellEnd"/>
     </w:p>
     <w:p>
       <w:pPr>
@@ -8836,20 +9999,66 @@
       </w:pPr>
     </w:p>
     <w:p>
-      <w:r>
-        <w:t xml:space="preserve">OpenAI. (2023). </w:t>
-      </w:r>
+      <w:proofErr w:type="spellStart"/>
+      <w:r>
+        <w:rPr>
+          <w:lang w:val="fr-FR"/>
+        </w:rPr>
+        <w:t>OpenAI</w:t>
+      </w:r>
+      <w:proofErr w:type="spellEnd"/>
+      <w:r>
+        <w:rPr>
+          <w:lang w:val="fr-FR"/>
+        </w:rPr>
+        <w:t xml:space="preserve">. (2023). </w:t>
+      </w:r>
+      <w:proofErr w:type="spellStart"/>
       <w:r>
         <w:rPr>
           <w:i/>
           <w:iCs/>
-        </w:rPr>
-        <w:t>ChatGPT technical documentation</w:t>
-      </w:r>
-      <w:r>
-        <w:t xml:space="preserve">. Retrieved from </w:t>
-      </w:r>
-      <w:hyperlink r:id="rId17" w:tgtFrame="_new" w:history="1">
+          <w:lang w:val="fr-FR"/>
+        </w:rPr>
+        <w:t>ChatGPT</w:t>
+      </w:r>
+      <w:proofErr w:type="spellEnd"/>
+      <w:r>
+        <w:rPr>
+          <w:i/>
+          <w:iCs/>
+          <w:lang w:val="fr-FR"/>
+        </w:rPr>
+        <w:t xml:space="preserve"> </w:t>
+      </w:r>
+      <w:proofErr w:type="spellStart"/>
+      <w:r>
+        <w:rPr>
+          <w:i/>
+          <w:iCs/>
+          <w:lang w:val="fr-FR"/>
+        </w:rPr>
+        <w:t>technical</w:t>
+      </w:r>
+      <w:proofErr w:type="spellEnd"/>
+      <w:r>
+        <w:rPr>
+          <w:i/>
+          <w:iCs/>
+          <w:lang w:val="fr-FR"/>
+        </w:rPr>
+        <w:t xml:space="preserve"> documentation</w:t>
+      </w:r>
+      <w:r>
+        <w:rPr>
+          <w:lang w:val="fr-FR"/>
+        </w:rPr>
+        <w:t xml:space="preserve">. </w:t>
+      </w:r>
+      <w:r>
+        <w:t xml:space="preserve">Retrieved from </w:t>
+      </w:r>
+      <w:hyperlink r:id="rId29" w:tgtFrame="_new" w:history="1">
         <w:r>
           <w:rPr>
             <w:rStyle w:val="Lienhypertexte"/>
@@ -8860,6 +10069,7 @@
     </w:p>
     <w:p>
       <w:r>
+        <w:lastRenderedPageBreak/>
         <w:t xml:space="preserve">W3Schools. (n.d.). </w:t>
       </w:r>
       <w:r>
@@ -8872,7 +10082,7 @@
       <w:r>
         <w:t xml:space="preserve">. Retrieved April 29, 2025, from </w:t>
       </w:r>
-      <w:hyperlink r:id="rId18" w:tgtFrame="_new" w:history="1">
+      <w:hyperlink r:id="rId30" w:tgtFrame="_new" w:history="1">
         <w:r>
           <w:rPr>
             <w:rStyle w:val="Lienhypertexte"/>
@@ -8927,7 +10137,7 @@
       <w:r>
         <w:t xml:space="preserve">Retrieved April 29, 2025, from </w:t>
       </w:r>
-      <w:hyperlink r:id="rId19" w:tgtFrame="_new" w:history="1">
+      <w:hyperlink r:id="rId31" w:tgtFrame="_new" w:history="1">
         <w:r>
           <w:rPr>
             <w:rStyle w:val="Lienhypertexte"/>
@@ -9020,107 +10230,13 @@
         </w:rPr>
         <w:t xml:space="preserve"> </w:t>
       </w:r>
-      <w:hyperlink r:id="rId20" w:tgtFrame="_new" w:history="1">
+      <w:hyperlink r:id="rId32" w:tgtFrame="_new" w:history="1">
         <w:r>
           <w:rPr>
             <w:rStyle w:val="Lienhypertexte"/>
             <w:lang w:val="fr-NE"/>
           </w:rPr>
           <w:t>https://campusniger.ne</w:t>
-        </w:r>
-      </w:hyperlink>
-    </w:p>
-    <w:p>
-      <w:pPr>
-        <w:rPr>
-          <w:lang w:val="fr-NE"/>
-        </w:rPr>
-      </w:pPr>
-      <w:proofErr w:type="spellStart"/>
-      <w:r>
-        <w:rPr>
-          <w:lang w:val="fr-NE"/>
-        </w:rPr>
-        <w:t>Karatou</w:t>
-      </w:r>
-      <w:proofErr w:type="spellEnd"/>
-      <w:r>
-        <w:rPr>
-          <w:lang w:val="fr-NE"/>
-        </w:rPr>
-        <w:t xml:space="preserve"> Post Bac. (</w:t>
-      </w:r>
-      <w:proofErr w:type="spellStart"/>
-      <w:proofErr w:type="gramStart"/>
-      <w:r>
-        <w:rPr>
-          <w:lang w:val="fr-NE"/>
-        </w:rPr>
-        <w:t>n.d</w:t>
-      </w:r>
-      <w:proofErr w:type="spellEnd"/>
-      <w:r>
-        <w:rPr>
-          <w:lang w:val="fr-NE"/>
-        </w:rPr>
-        <w:t>.</w:t>
-      </w:r>
-      <w:proofErr w:type="gramEnd"/>
-      <w:r>
-        <w:rPr>
-          <w:lang w:val="fr-NE"/>
-        </w:rPr>
-        <w:t xml:space="preserve">). </w:t>
-      </w:r>
-      <w:r>
-        <w:rPr>
-          <w:i/>
-          <w:iCs/>
-          <w:lang w:val="fr-NE"/>
-        </w:rPr>
-        <w:t>Plateforme d’aide à l’orientation au Niger</w:t>
-      </w:r>
-      <w:r>
-        <w:rPr>
-          <w:lang w:val="fr-NE"/>
-        </w:rPr>
-        <w:t xml:space="preserve">. </w:t>
-      </w:r>
-      <w:proofErr w:type="spellStart"/>
-      <w:r>
-        <w:rPr>
-          <w:lang w:val="fr-NE"/>
-        </w:rPr>
-        <w:t>Retrieved</w:t>
-      </w:r>
-      <w:proofErr w:type="spellEnd"/>
-      <w:r>
-        <w:rPr>
-          <w:lang w:val="fr-NE"/>
-        </w:rPr>
-        <w:t xml:space="preserve"> </w:t>
-      </w:r>
-      <w:proofErr w:type="spellStart"/>
-      <w:r>
-        <w:rPr>
-          <w:lang w:val="fr-NE"/>
-        </w:rPr>
-        <w:t>from</w:t>
-      </w:r>
-      <w:proofErr w:type="spellEnd"/>
-      <w:r>
-        <w:rPr>
-          <w:lang w:val="fr-NE"/>
-        </w:rPr>
-        <w:t xml:space="preserve"> </w:t>
-      </w:r>
-      <w:hyperlink r:id="rId21" w:tgtFrame="_new" w:history="1">
-        <w:r>
-          <w:rPr>
-            <w:rStyle w:val="Lienhypertexte"/>
-            <w:lang w:val="fr-NE"/>
-          </w:rPr>
-          <w:t>https://karatoupostbac.ne</w:t>
         </w:r>
       </w:hyperlink>
     </w:p>
@@ -9130,15 +10246,36 @@
         <w:rPr>
           <w:lang w:val="fr-NE"/>
         </w:rPr>
-        <w:lastRenderedPageBreak/>
-        <w:t>Parcoursup</w:t>
+        <w:t>Karatou</w:t>
       </w:r>
       <w:proofErr w:type="spellEnd"/>
       <w:r>
         <w:rPr>
           <w:lang w:val="fr-NE"/>
         </w:rPr>
-        <w:t xml:space="preserve">. (2024). </w:t>
+        <w:t xml:space="preserve"> Post Bac. (</w:t>
+      </w:r>
+      <w:proofErr w:type="spellStart"/>
+      <w:proofErr w:type="gramStart"/>
+      <w:r>
+        <w:rPr>
+          <w:lang w:val="fr-NE"/>
+        </w:rPr>
+        <w:t>n.d</w:t>
+      </w:r>
+      <w:proofErr w:type="spellEnd"/>
+      <w:r>
+        <w:rPr>
+          <w:lang w:val="fr-NE"/>
+        </w:rPr>
+        <w:t>.</w:t>
+      </w:r>
+      <w:proofErr w:type="gramEnd"/>
+      <w:r>
+        <w:rPr>
+          <w:lang w:val="fr-NE"/>
+        </w:rPr>
+        <w:t xml:space="preserve">). </w:t>
       </w:r>
       <w:r>
         <w:rPr>
@@ -9146,7 +10283,7 @@
           <w:iCs/>
           <w:lang w:val="fr-NE"/>
         </w:rPr>
-        <w:t>Portail officiel d’orientation post-bac en France</w:t>
+        <w:t>Plateforme d’aide à l’orientation au Niger</w:t>
       </w:r>
       <w:r>
         <w:rPr>
@@ -9157,131 +10294,195 @@
       <w:r>
         <w:t xml:space="preserve">Retrieved from </w:t>
       </w:r>
-      <w:hyperlink r:id="rId22" w:tgtFrame="_new" w:history="1">
+      <w:hyperlink r:id="rId33" w:tgtFrame="_new" w:history="1">
         <w:r>
           <w:rPr>
             <w:rStyle w:val="Lienhypertexte"/>
           </w:rPr>
-          <w:t>https://www.parcoursup.fr/</w:t>
-        </w:r>
-      </w:hyperlink>
-    </w:p>
-    <w:p>
-      <w:r>
-        <w:t xml:space="preserve">Scikit-learn. (2025). </w:t>
-      </w:r>
-      <w:r>
-        <w:rPr>
-          <w:i/>
-          <w:iCs/>
-        </w:rPr>
-        <w:t>User Guide — scikit-learn 1.6.1 documentation</w:t>
-      </w:r>
-      <w:r>
-        <w:t>.</w:t>
-      </w:r>
-      <w:r>
-        <w:br/>
-      </w:r>
-      <w:hyperlink r:id="rId23" w:history="1">
-        <w:r>
-          <w:rPr>
-            <w:rStyle w:val="Lienhypertexte"/>
-          </w:rPr>
-          <w:t>https://</w:t>
-        </w:r>
-        <w:r>
-          <w:rPr>
-            <w:rStyle w:val="Lienhypertexte"/>
-          </w:rPr>
-          <w:t>www.</w:t>
-        </w:r>
-        <w:r>
-          <w:rPr>
-            <w:rStyle w:val="Lienhypertexte"/>
-          </w:rPr>
-          <w:t>scikit-learn.org/stable/user</w:t>
-        </w:r>
-        <w:r>
-          <w:rPr>
-            <w:rStyle w:val="Lienhypertexte"/>
-          </w:rPr>
-          <w:t>_</w:t>
-        </w:r>
-        <w:r>
-          <w:rPr>
-            <w:rStyle w:val="Lienhypertexte"/>
-          </w:rPr>
-          <w:t>guide.html</w:t>
+          <w:t>https://karatoupostbac.ne</w:t>
         </w:r>
       </w:hyperlink>
     </w:p>
     <w:p>
       <w:proofErr w:type="spellStart"/>
       <w:r>
-        <w:t>CommonApp</w:t>
+        <w:t>Parcoursup</w:t>
       </w:r>
       <w:proofErr w:type="spellEnd"/>
       <w:r>
+        <w:t xml:space="preserve">. (2024). </w:t>
+      </w:r>
+      <w:proofErr w:type="spellStart"/>
+      <w:r>
+        <w:rPr>
+          <w:i/>
+          <w:iCs/>
+        </w:rPr>
+        <w:t>Portail</w:t>
+      </w:r>
+      <w:proofErr w:type="spellEnd"/>
+      <w:r>
+        <w:rPr>
+          <w:i/>
+          <w:iCs/>
+        </w:rPr>
         <w:t xml:space="preserve"> </w:t>
       </w:r>
-      <w:hyperlink r:id="rId24" w:history="1">
+      <w:proofErr w:type="spellStart"/>
+      <w:r>
+        <w:rPr>
+          <w:i/>
+          <w:iCs/>
+        </w:rPr>
+        <w:t>officiel</w:t>
+      </w:r>
+      <w:proofErr w:type="spellEnd"/>
+      <w:r>
+        <w:rPr>
+          <w:i/>
+          <w:iCs/>
+        </w:rPr>
+        <w:t xml:space="preserve"> </w:t>
+      </w:r>
+      <w:proofErr w:type="spellStart"/>
+      <w:r>
+        <w:rPr>
+          <w:i/>
+          <w:iCs/>
+        </w:rPr>
+        <w:t>d’orientation</w:t>
+      </w:r>
+      <w:proofErr w:type="spellEnd"/>
+      <w:r>
+        <w:rPr>
+          <w:i/>
+          <w:iCs/>
+        </w:rPr>
+        <w:t xml:space="preserve"> post-bac </w:t>
+      </w:r>
+      <w:proofErr w:type="spellStart"/>
+      <w:r>
+        <w:rPr>
+          <w:i/>
+          <w:iCs/>
+        </w:rPr>
+        <w:t>en</w:t>
+      </w:r>
+      <w:proofErr w:type="spellEnd"/>
+      <w:r>
+        <w:rPr>
+          <w:i/>
+          <w:iCs/>
+        </w:rPr>
+        <w:t xml:space="preserve"> France</w:t>
+      </w:r>
+      <w:r>
+        <w:t xml:space="preserve">. </w:t>
+      </w:r>
+      <w:r>
+        <w:t xml:space="preserve">Retrieved from </w:t>
+      </w:r>
+      <w:hyperlink r:id="rId34" w:tgtFrame="_new" w:history="1">
         <w:r>
           <w:rPr>
             <w:rStyle w:val="Lienhypertexte"/>
           </w:rPr>
-          <w:t>https://www.commonapp.org</w:t>
+          <w:t>https://www.parcoursup.fr/</w:t>
         </w:r>
       </w:hyperlink>
     </w:p>
     <w:p>
-      <w:pPr>
-        <w:rPr>
-          <w:lang w:val="fr-FR"/>
-        </w:rPr>
-      </w:pPr>
-      <w:r>
-        <w:rPr>
-          <w:lang w:val="fr-FR"/>
-        </w:rPr>
-        <w:t xml:space="preserve">Articles : </w:t>
-      </w:r>
-      <w:hyperlink r:id="rId25" w:history="1">
+      <w:r>
+        <w:t xml:space="preserve">Scikit-learn. (2025). </w:t>
+      </w:r>
+      <w:r>
+        <w:rPr>
+          <w:i/>
+          <w:iCs/>
+        </w:rPr>
+        <w:t>User Guide — scikit-learn 1.6.1 documentation</w:t>
+      </w:r>
+      <w:r>
+        <w:t>.</w:t>
+      </w:r>
+      <w:r>
+        <w:br/>
+      </w:r>
+      <w:hyperlink r:id="rId35" w:history="1">
         <w:r>
           <w:rPr>
             <w:rStyle w:val="Lienhypertexte"/>
-            <w:lang w:val="fr-FR"/>
-          </w:rPr>
-          <w:t>https://www.studiokalangou.org</w:t>
-        </w:r>
-      </w:hyperlink>
-      <w:r>
-        <w:rPr>
-          <w:lang w:val="fr-FR"/>
-        </w:rPr>
-        <w:t xml:space="preserve"> </w:t>
-      </w:r>
-      <w:r>
-        <w:rPr>
-          <w:lang w:val="fr-FR"/>
-        </w:rPr>
-        <w:t xml:space="preserve"> </w:t>
-      </w:r>
-      <w:hyperlink r:id="rId26" w:history="1">
-        <w:r>
-          <w:rPr>
-            <w:rStyle w:val="Lienhypertexte"/>
-            <w:lang w:val="fr-FR"/>
-          </w:rPr>
-          <w:t>https://www.uddm.edu.ne</w:t>
+          </w:rPr>
+          <w:t>https://www.scikit-learn.org/stable/user_guide.html</w:t>
         </w:r>
       </w:hyperlink>
     </w:p>
     <w:p>
+      <w:proofErr w:type="spellStart"/>
+      <w:r>
+        <w:t>CommonApp</w:t>
+      </w:r>
+      <w:proofErr w:type="spellEnd"/>
+      <w:r>
+        <w:t xml:space="preserve"> </w:t>
+      </w:r>
+      <w:hyperlink r:id="rId36" w:history="1">
+        <w:r>
+          <w:rPr>
+            <w:rStyle w:val="Lienhypertexte"/>
+          </w:rPr>
+          <w:t>https://www.commonapp.org</w:t>
+        </w:r>
+      </w:hyperlink>
+    </w:p>
+    <w:p>
+      <w:pPr>
+        <w:rPr>
+          <w:lang w:val="fr-FR"/>
+        </w:rPr>
+      </w:pPr>
+      <w:r>
+        <w:rPr>
+          <w:lang w:val="fr-FR"/>
+        </w:rPr>
+        <w:t xml:space="preserve">Articles : </w:t>
+      </w:r>
+      <w:hyperlink r:id="rId37" w:history="1">
+        <w:r>
+          <w:rPr>
+            <w:rStyle w:val="Lienhypertexte"/>
+            <w:lang w:val="fr-FR"/>
+          </w:rPr>
+          <w:t>https://www.studiokalangou.org</w:t>
+        </w:r>
+      </w:hyperlink>
+      <w:r>
+        <w:rPr>
+          <w:lang w:val="fr-FR"/>
+        </w:rPr>
+        <w:t xml:space="preserve"> </w:t>
+      </w:r>
+      <w:r>
+        <w:rPr>
+          <w:lang w:val="fr-FR"/>
+        </w:rPr>
+        <w:t xml:space="preserve"> </w:t>
+      </w:r>
+      <w:hyperlink r:id="rId38" w:history="1">
+        <w:r>
+          <w:rPr>
+            <w:rStyle w:val="Lienhypertexte"/>
+            <w:lang w:val="fr-FR"/>
+          </w:rPr>
+          <w:t>https://www.uddm.edu.ne</w:t>
+        </w:r>
+      </w:hyperlink>
+    </w:p>
+    <w:p>
       <w:r>
         <w:t xml:space="preserve">guide-dorientation-bac-abe-2022-pdf dorientation-bac-abe-2022-pdf Date Milestone and Gannt Chart </w:t>
       </w:r>
-      <w:hyperlink r:id="rId27" w:history="1">
+      <w:hyperlink r:id="rId39" w:history="1">
         <w:r>
           <w:rPr>
             <w:rStyle w:val="Lienhypertexte"/>
@@ -15062,7 +16263,7 @@
   <w:style w:type="paragraph" w:default="1" w:styleId="Normal">
     <w:name w:val="Normal"/>
     <w:qFormat/>
-    <w:rsid w:val="00FC693F"/>
+    <w:rsid w:val="00F32EF6"/>
     <w:rPr>
       <w:rFonts w:ascii="Calibri" w:hAnsi="Calibri"/>
       <w:sz w:val="24"/>
@@ -26115,6 +27316,35 @@
       <w:u w:val="single"/>
     </w:rPr>
   </w:style>
+  <w:style w:type="paragraph" w:styleId="NormalWeb">
+    <w:name w:val="Normal (Web)"/>
+    <w:basedOn w:val="Normal"/>
+    <w:uiPriority w:val="99"/>
+    <w:semiHidden/>
+    <w:unhideWhenUsed/>
+    <w:rsid w:val="00524442"/>
+    <w:pPr>
+      <w:spacing w:before="100" w:beforeAutospacing="1" w:after="100" w:afterAutospacing="1" w:line="240" w:lineRule="auto"/>
+    </w:pPr>
+    <w:rPr>
+      <w:rFonts w:ascii="Times New Roman" w:eastAsia="Times New Roman" w:hAnsi="Times New Roman" w:cs="Times New Roman"/>
+      <w:szCs w:val="24"/>
+      <w:lang w:val="fr-NE" w:eastAsia="fr-NE"/>
+    </w:rPr>
+  </w:style>
+  <w:style w:type="character" w:styleId="CodeHTML">
+    <w:name w:val="HTML Code"/>
+    <w:basedOn w:val="Policepardfaut"/>
+    <w:uiPriority w:val="99"/>
+    <w:semiHidden/>
+    <w:unhideWhenUsed/>
+    <w:rsid w:val="00524442"/>
+    <w:rPr>
+      <w:rFonts w:ascii="Courier New" w:eastAsia="Times New Roman" w:hAnsi="Courier New" w:cs="Courier New"/>
+      <w:sz w:val="20"/>
+      <w:szCs w:val="20"/>
+    </w:rPr>
+  </w:style>
 </w:styles>
 </file>
 
@@ -26447,12 +27677,7 @@
 </file>
 
 <file path=customXml/item2.xml><?xml version="1.0" encoding="utf-8"?>
-<?mso-contentType ?>
-<FormTemplates xmlns="http://schemas.microsoft.com/sharepoint/v3/contenttype/forms">
-  <Display>DocumentLibraryForm</Display>
-  <Edit>DocumentLibraryForm</Edit>
-  <New>DocumentLibraryForm</New>
-</FormTemplates>
+<b:Sources xmlns:b="http://schemas.openxmlformats.org/officeDocument/2006/bibliography" xmlns="http://schemas.openxmlformats.org/officeDocument/2006/bibliography" SelectedStyle="/APA.XSL" StyleName="APA"/>
 </file>
 
 <file path=customXml/item3.xml><?xml version="1.0" encoding="utf-8"?>
@@ -26683,7 +27908,12 @@
 </file>
 
 <file path=customXml/item4.xml><?xml version="1.0" encoding="utf-8"?>
-<b:Sources xmlns:b="http://schemas.openxmlformats.org/officeDocument/2006/bibliography" xmlns="http://schemas.openxmlformats.org/officeDocument/2006/bibliography" SelectedStyle="/APA.XSL" StyleName="APA"/>
+<?mso-contentType ?>
+<FormTemplates xmlns="http://schemas.microsoft.com/sharepoint/v3/contenttype/forms">
+  <Display>DocumentLibraryForm</Display>
+  <Edit>DocumentLibraryForm</Edit>
+  <New>DocumentLibraryForm</New>
+</FormTemplates>
 </file>
 
 <file path=customXml/itemProps1.xml><?xml version="1.0" encoding="utf-8"?>
@@ -26697,9 +27927,9 @@
 </file>
 
 <file path=customXml/itemProps2.xml><?xml version="1.0" encoding="utf-8"?>
-<ds:datastoreItem xmlns:ds="http://schemas.openxmlformats.org/officeDocument/2006/customXml" ds:itemID="{98886FB9-42E1-4CDD-ACCE-E7C6938E6567}">
+<ds:datastoreItem xmlns:ds="http://schemas.openxmlformats.org/officeDocument/2006/customXml" ds:itemID="{EF278816-EC6F-A645-907D-7F25AECB1D4A}">
   <ds:schemaRefs>
-    <ds:schemaRef ds:uri="http://schemas.microsoft.com/sharepoint/v3/contenttype/forms"/>
+    <ds:schemaRef ds:uri="http://schemas.openxmlformats.org/officeDocument/2006/bibliography"/>
   </ds:schemaRefs>
 </ds:datastoreItem>
 </file>
@@ -26724,9 +27954,9 @@
 </file>
 
 <file path=customXml/itemProps4.xml><?xml version="1.0" encoding="utf-8"?>
-<ds:datastoreItem xmlns:ds="http://schemas.openxmlformats.org/officeDocument/2006/customXml" ds:itemID="{EF278816-EC6F-A645-907D-7F25AECB1D4A}">
+<ds:datastoreItem xmlns:ds="http://schemas.openxmlformats.org/officeDocument/2006/customXml" ds:itemID="{98886FB9-42E1-4CDD-ACCE-E7C6938E6567}">
   <ds:schemaRefs>
-    <ds:schemaRef ds:uri="http://schemas.openxmlformats.org/officeDocument/2006/bibliography"/>
+    <ds:schemaRef ds:uri="http://schemas.microsoft.com/sharepoint/v3/contenttype/forms"/>
   </ds:schemaRefs>
 </ds:datastoreItem>
 </file>
</xml_diff>

<commit_message>
mis a jour de l'ajout d'une universite
</commit_message>
<xml_diff>
--- a/documents/Felix_Aguin_Aoga_Penouel.docx
+++ b/documents/Felix_Aguin_Aoga_Penouel.docx
@@ -5301,16 +5301,7 @@
                 <w:szCs w:val="20"/>
                 <w:lang w:val="fr-NE"/>
               </w:rPr>
-              <w:t xml:space="preserve"> </w:t>
-            </w:r>
-            <w:r>
-              <w:rPr>
-                <w:rFonts w:ascii="Open Sans" w:hAnsi="Open Sans" w:cs="Open Sans"/>
-                <w:sz w:val="22"/>
-                <w:szCs w:val="20"/>
-                <w:lang w:val="fr-NE"/>
-              </w:rPr>
-              <w:t>historique</w:t>
+              <w:t xml:space="preserve"> historique</w:t>
             </w:r>
           </w:p>
         </w:tc>
@@ -5906,6 +5897,7 @@
       </w:r>
       <w:r>
         <w:rPr>
+          <w:noProof/>
           <w:lang w:val="fr-NE"/>
         </w:rPr>
         <w:drawing>
@@ -5947,6 +5939,7 @@
       <w:r>
         <w:rPr>
           <w:noProof/>
+          <w:lang w:val="fr-FR"/>
         </w:rPr>
         <w:t xml:space="preserve"> </w:t>
       </w:r>
@@ -7393,6 +7386,7 @@
       </w:pPr>
       <w:r>
         <w:rPr>
+          <w:noProof/>
           <w:lang w:val="fr-NE"/>
         </w:rPr>
         <w:lastRenderedPageBreak/>
@@ -7499,6 +7493,7 @@
       </w:pPr>
       <w:r>
         <w:rPr>
+          <w:noProof/>
           <w:lang w:val="fr-NE"/>
         </w:rPr>
         <w:drawing>
@@ -7625,6 +7620,7 @@
         <w:rPr>
           <w:b/>
           <w:bCs/>
+          <w:noProof/>
           <w:lang w:val="fr-NE"/>
         </w:rPr>
         <w:lastRenderedPageBreak/>
@@ -7690,6 +7686,7 @@
         <w:rPr>
           <w:b/>
           <w:bCs/>
+          <w:noProof/>
           <w:lang w:val="fr-NE"/>
         </w:rPr>
         <w:drawing>
@@ -7746,6 +7743,7 @@
       </w:r>
       <w:r>
         <w:rPr>
+          <w:noProof/>
           <w:lang w:val="fr-NE"/>
         </w:rPr>
         <w:drawing>
@@ -7808,6 +7806,7 @@
       </w:r>
       <w:r>
         <w:rPr>
+          <w:noProof/>
           <w:lang w:val="fr-NE"/>
         </w:rPr>
         <w:drawing>
@@ -7875,6 +7874,7 @@
         <w:rPr>
           <w:b/>
           <w:bCs/>
+          <w:noProof/>
           <w:lang w:val="fr-NE"/>
         </w:rPr>
         <w:drawing>
@@ -8001,6 +8001,7 @@
           <w:rFonts w:ascii="Calibri" w:eastAsiaTheme="minorEastAsia" w:hAnsi="Calibri" w:cstheme="minorBidi"/>
           <w:b w:val="0"/>
           <w:bCs w:val="0"/>
+          <w:noProof/>
           <w:color w:val="auto"/>
           <w:sz w:val="24"/>
           <w:szCs w:val="22"/>
@@ -8114,6 +8115,7 @@
         <w:rPr>
           <w:b/>
           <w:bCs/>
+          <w:noProof/>
           <w:lang w:val="fr-NE"/>
         </w:rPr>
         <w:lastRenderedPageBreak/>
@@ -8180,525 +8182,2169 @@
     <w:p>
       <w:pPr>
         <w:rPr>
+          <w:lang w:val="fr-FR"/>
+        </w:rPr>
+      </w:pPr>
+      <w:r>
+        <w:rPr>
           <w:b/>
           <w:bCs/>
           <w:lang w:val="fr-FR"/>
         </w:rPr>
-      </w:pPr>
+        <w:t>Les routes avec un midd</w:t>
+      </w:r>
       <w:r>
         <w:rPr>
           <w:b/>
           <w:bCs/>
           <w:lang w:val="fr-FR"/>
         </w:rPr>
-        <w:t xml:space="preserve">Ce code me permet de </w:t>
+        <w:t>leware afin de s’assurer que l’utilisateur s’est inscrit afin de lui donner acces a certaines fonctionnalités</w:t>
+      </w:r>
+      <w:r>
+        <w:rPr>
+          <w:lang w:val="fr-FR"/>
+        </w:rPr>
+        <w:t> :</w:t>
+      </w:r>
+      <w:r>
+        <w:rPr>
+          <w:lang w:val="fr-FR"/>
+        </w:rPr>
+        <w:br/>
+      </w:r>
+      <w:proofErr w:type="gramStart"/>
+      <w:r>
+        <w:rPr>
+          <w:lang w:val="fr-FR"/>
+        </w:rPr>
+        <w:t>Route::</w:t>
+      </w:r>
+      <w:proofErr w:type="gramEnd"/>
+      <w:r>
+        <w:rPr>
+          <w:lang w:val="fr-FR"/>
+        </w:rPr>
+        <w:t>middleware(['</w:t>
       </w:r>
       <w:proofErr w:type="spellStart"/>
       <w:r>
+        <w:rPr>
+          <w:lang w:val="fr-FR"/>
+        </w:rPr>
+        <w:t>auth</w:t>
+      </w:r>
+      <w:proofErr w:type="spellEnd"/>
+      <w:r>
+        <w:rPr>
+          <w:lang w:val="fr-FR"/>
+        </w:rPr>
+        <w:t>'</w:t>
+      </w:r>
+      <w:proofErr w:type="gramStart"/>
+      <w:r>
+        <w:rPr>
+          <w:lang w:val="fr-FR"/>
+        </w:rPr>
+        <w:t>])-</w:t>
+      </w:r>
+      <w:proofErr w:type="gramEnd"/>
+      <w:r>
+        <w:rPr>
+          <w:lang w:val="fr-FR"/>
+        </w:rPr>
+        <w:t>&gt;</w:t>
+      </w:r>
+      <w:proofErr w:type="gramStart"/>
+      <w:r>
+        <w:rPr>
+          <w:lang w:val="fr-FR"/>
+        </w:rPr>
+        <w:t>group(</w:t>
+      </w:r>
+      <w:proofErr w:type="spellStart"/>
+      <w:proofErr w:type="gramEnd"/>
+      <w:r>
+        <w:rPr>
+          <w:lang w:val="fr-FR"/>
+        </w:rPr>
+        <w:t>function</w:t>
+      </w:r>
+      <w:proofErr w:type="spellEnd"/>
+      <w:r>
+        <w:rPr>
+          <w:lang w:val="fr-FR"/>
+        </w:rPr>
+        <w:t xml:space="preserve"> () {</w:t>
+      </w:r>
+    </w:p>
+    <w:p>
+      <w:r>
+        <w:rPr>
+          <w:lang w:val="fr-FR"/>
+        </w:rPr>
+        <w:t xml:space="preserve">    </w:t>
+      </w:r>
+      <w:proofErr w:type="gramStart"/>
+      <w:r>
+        <w:t>Route::get(</w:t>
+      </w:r>
+      <w:proofErr w:type="gramEnd"/>
+      <w:r>
+        <w:t>'/home', [</w:t>
+      </w:r>
+      <w:proofErr w:type="spellStart"/>
+      <w:proofErr w:type="gramStart"/>
+      <w:r>
+        <w:t>UniversityController</w:t>
+      </w:r>
+      <w:proofErr w:type="spellEnd"/>
+      <w:r>
+        <w:t>::</w:t>
+      </w:r>
+      <w:proofErr w:type="gramEnd"/>
+      <w:r>
+        <w:t>class, 'index']</w:t>
+      </w:r>
+      <w:proofErr w:type="gramStart"/>
+      <w:r>
+        <w:t>);  /</w:t>
+      </w:r>
+      <w:proofErr w:type="gramEnd"/>
+      <w:r>
+        <w:t xml:space="preserve">/ Cette route </w:t>
+      </w:r>
+      <w:proofErr w:type="spellStart"/>
+      <w:r>
+        <w:t>est</w:t>
+      </w:r>
+      <w:proofErr w:type="spellEnd"/>
+      <w:r>
+        <w:t xml:space="preserve"> protégée par auth</w:t>
+      </w:r>
+    </w:p>
+    <w:p>
+      <w:r>
+        <w:t xml:space="preserve">    </w:t>
+      </w:r>
+      <w:proofErr w:type="gramStart"/>
+      <w:r>
+        <w:t>Route::get(</w:t>
+      </w:r>
+      <w:proofErr w:type="gramEnd"/>
+      <w:r>
+        <w:t xml:space="preserve">'/University', function </w:t>
+      </w:r>
+      <w:proofErr w:type="gramStart"/>
+      <w:r>
+        <w:t>() {</w:t>
+      </w:r>
+      <w:proofErr w:type="gramEnd"/>
+    </w:p>
+    <w:p>
+      <w:r>
+        <w:t>        return view('</w:t>
+      </w:r>
+      <w:proofErr w:type="spellStart"/>
+      <w:proofErr w:type="gramStart"/>
+      <w:r>
+        <w:t>auth.University</w:t>
+      </w:r>
+      <w:proofErr w:type="spellEnd"/>
+      <w:proofErr w:type="gramEnd"/>
+      <w:r>
+        <w:t>'</w:t>
+      </w:r>
+      <w:proofErr w:type="gramStart"/>
+      <w:r>
+        <w:t>);</w:t>
+      </w:r>
+      <w:proofErr w:type="gramEnd"/>
+    </w:p>
+    <w:p>
+      <w:r>
+        <w:t>    });</w:t>
+      </w:r>
+    </w:p>
+    <w:p>
+      <w:r>
+        <w:t xml:space="preserve">    </w:t>
+      </w:r>
+      <w:proofErr w:type="gramStart"/>
+      <w:r>
+        <w:t>Route::get(</w:t>
+      </w:r>
+      <w:proofErr w:type="gramEnd"/>
+      <w:r>
+        <w:t xml:space="preserve">'/field', function </w:t>
+      </w:r>
+      <w:proofErr w:type="gramStart"/>
+      <w:r>
+        <w:t>() {</w:t>
+      </w:r>
+      <w:proofErr w:type="gramEnd"/>
+    </w:p>
+    <w:p>
+      <w:r>
+        <w:t>        return view('</w:t>
+      </w:r>
+      <w:proofErr w:type="spellStart"/>
+      <w:proofErr w:type="gramStart"/>
+      <w:r>
+        <w:t>auth.field</w:t>
+      </w:r>
+      <w:proofErr w:type="spellEnd"/>
+      <w:proofErr w:type="gramEnd"/>
+      <w:r>
+        <w:t>'</w:t>
+      </w:r>
+      <w:proofErr w:type="gramStart"/>
+      <w:r>
+        <w:t>);</w:t>
+      </w:r>
+      <w:proofErr w:type="gramEnd"/>
+    </w:p>
+    <w:p>
+      <w:r>
+        <w:t>    });</w:t>
+      </w:r>
+    </w:p>
+    <w:p>
+      <w:r>
+        <w:t xml:space="preserve">    </w:t>
+      </w:r>
+      <w:proofErr w:type="gramStart"/>
+      <w:r>
+        <w:t>Route::get(</w:t>
+      </w:r>
+      <w:proofErr w:type="gramEnd"/>
+      <w:r>
+        <w:t xml:space="preserve">'/dashboard', function </w:t>
+      </w:r>
+      <w:proofErr w:type="gramStart"/>
+      <w:r>
+        <w:t>() {</w:t>
+      </w:r>
+      <w:proofErr w:type="gramEnd"/>
+    </w:p>
+    <w:p>
+      <w:r>
+        <w:t>        return view('</w:t>
+      </w:r>
+      <w:proofErr w:type="spellStart"/>
+      <w:proofErr w:type="gramStart"/>
+      <w:r>
+        <w:t>auth.dashboard</w:t>
+      </w:r>
+      <w:proofErr w:type="spellEnd"/>
+      <w:proofErr w:type="gramEnd"/>
+      <w:r>
+        <w:t>'</w:t>
+      </w:r>
+      <w:proofErr w:type="gramStart"/>
+      <w:r>
+        <w:t>);</w:t>
+      </w:r>
+      <w:proofErr w:type="gramEnd"/>
+    </w:p>
+    <w:p>
+      <w:r>
+        <w:t xml:space="preserve">    </w:t>
+      </w:r>
+      <w:proofErr w:type="gramStart"/>
+      <w:r>
+        <w:t>Route::middleware(</w:t>
+      </w:r>
+      <w:proofErr w:type="gramEnd"/>
+      <w:r>
+        <w:t>['auth', '</w:t>
+      </w:r>
+      <w:proofErr w:type="spellStart"/>
+      <w:r>
+        <w:t>isAdmin</w:t>
+      </w:r>
+      <w:proofErr w:type="spellEnd"/>
+      <w:r>
+        <w:t>'])-&gt;prefix('admin')-&gt;name('admin.')-&gt;</w:t>
+      </w:r>
+      <w:proofErr w:type="gramStart"/>
+      <w:r>
+        <w:t>group(</w:t>
+      </w:r>
+      <w:proofErr w:type="gramEnd"/>
+      <w:r>
+        <w:t>function () {</w:t>
+      </w:r>
+    </w:p>
+    <w:p>
+      <w:r>
+        <w:t xml:space="preserve">    </w:t>
+      </w:r>
+      <w:proofErr w:type="gramStart"/>
+      <w:r>
+        <w:t>Route::get(</w:t>
+      </w:r>
+      <w:proofErr w:type="gramEnd"/>
+      <w:r>
+        <w:t>'/dashboard', [</w:t>
+      </w:r>
+      <w:proofErr w:type="spellStart"/>
+      <w:proofErr w:type="gramStart"/>
+      <w:r>
+        <w:t>AdminController</w:t>
+      </w:r>
+      <w:proofErr w:type="spellEnd"/>
+      <w:r>
+        <w:t>::</w:t>
+      </w:r>
+      <w:proofErr w:type="gramEnd"/>
+      <w:r>
+        <w:t>class, 'dashboard'])-&gt;name('dashboard'</w:t>
+      </w:r>
+      <w:proofErr w:type="gramStart"/>
+      <w:r>
+        <w:t>);</w:t>
+      </w:r>
+      <w:proofErr w:type="gramEnd"/>
+    </w:p>
+    <w:p>
+      <w:r>
+        <w:lastRenderedPageBreak/>
+        <w:t xml:space="preserve">    </w:t>
+      </w:r>
+      <w:proofErr w:type="gramStart"/>
+      <w:r>
+        <w:t>Route::post(</w:t>
+      </w:r>
+      <w:proofErr w:type="gramEnd"/>
+      <w:r>
+        <w:t>'/university/store', [</w:t>
+      </w:r>
+      <w:proofErr w:type="spellStart"/>
+      <w:proofErr w:type="gramStart"/>
+      <w:r>
+        <w:t>AdminController</w:t>
+      </w:r>
+      <w:proofErr w:type="spellEnd"/>
+      <w:r>
+        <w:t>::</w:t>
+      </w:r>
+      <w:proofErr w:type="gramEnd"/>
+      <w:r>
+        <w:t>class, '</w:t>
+      </w:r>
+      <w:proofErr w:type="spellStart"/>
+      <w:r>
+        <w:t>storeUniversity</w:t>
+      </w:r>
+      <w:proofErr w:type="spellEnd"/>
+      <w:r>
+        <w:t>'])-&gt;name('</w:t>
+      </w:r>
+      <w:proofErr w:type="spellStart"/>
+      <w:proofErr w:type="gramStart"/>
+      <w:r>
+        <w:t>university.store</w:t>
+      </w:r>
+      <w:proofErr w:type="spellEnd"/>
+      <w:proofErr w:type="gramEnd"/>
+      <w:r>
+        <w:t>'</w:t>
+      </w:r>
+      <w:proofErr w:type="gramStart"/>
+      <w:r>
+        <w:t>);</w:t>
+      </w:r>
+      <w:proofErr w:type="gramEnd"/>
+    </w:p>
+    <w:p>
+      <w:r>
+        <w:t xml:space="preserve">    </w:t>
+      </w:r>
+      <w:proofErr w:type="gramStart"/>
+      <w:r>
+        <w:t>Route::post(</w:t>
+      </w:r>
+      <w:proofErr w:type="gramEnd"/>
+      <w:r>
+        <w:t>'/field/store', [</w:t>
+      </w:r>
+      <w:proofErr w:type="spellStart"/>
+      <w:proofErr w:type="gramStart"/>
+      <w:r>
+        <w:t>AdminController</w:t>
+      </w:r>
+      <w:proofErr w:type="spellEnd"/>
+      <w:r>
+        <w:t>::</w:t>
+      </w:r>
+      <w:proofErr w:type="gramEnd"/>
+      <w:r>
+        <w:t>class, '</w:t>
+      </w:r>
+      <w:proofErr w:type="spellStart"/>
+      <w:r>
+        <w:t>storeField</w:t>
+      </w:r>
+      <w:proofErr w:type="spellEnd"/>
+      <w:r>
+        <w:t>'])-&gt;name('</w:t>
+      </w:r>
+      <w:proofErr w:type="spellStart"/>
+      <w:proofErr w:type="gramStart"/>
+      <w:r>
+        <w:t>field.store</w:t>
+      </w:r>
+      <w:proofErr w:type="spellEnd"/>
+      <w:proofErr w:type="gramEnd"/>
+      <w:r>
+        <w:t>'</w:t>
+      </w:r>
+      <w:proofErr w:type="gramStart"/>
+      <w:r>
+        <w:t>);</w:t>
+      </w:r>
+      <w:proofErr w:type="gramEnd"/>
+    </w:p>
+    <w:p>
+      <w:r>
+        <w:t>});</w:t>
+      </w:r>
+    </w:p>
+    <w:p>
+      <w:proofErr w:type="gramStart"/>
+      <w:r>
+        <w:t>Route::</w:t>
+      </w:r>
+      <w:proofErr w:type="gramEnd"/>
+      <w:r>
+        <w:t>middleware(['auth'])-&gt;prefix('admin')-&gt;</w:t>
+      </w:r>
+      <w:proofErr w:type="gramStart"/>
+      <w:r>
+        <w:t>group(</w:t>
+      </w:r>
+      <w:proofErr w:type="gramEnd"/>
+      <w:r>
+        <w:t>function () {</w:t>
+      </w:r>
+    </w:p>
+    <w:p>
+      <w:r>
+        <w:t xml:space="preserve">    </w:t>
+      </w:r>
+      <w:proofErr w:type="gramStart"/>
+      <w:r>
+        <w:t>Route::</w:t>
+      </w:r>
+      <w:proofErr w:type="gramEnd"/>
+      <w:r>
+        <w:t>put('/</w:t>
+      </w:r>
+      <w:proofErr w:type="gramStart"/>
+      <w:r>
+        <w:t>user/{id}/</w:t>
+      </w:r>
+      <w:proofErr w:type="gramEnd"/>
+      <w:r>
+        <w:t>role', [</w:t>
+      </w:r>
+      <w:proofErr w:type="spellStart"/>
+      <w:proofErr w:type="gramStart"/>
+      <w:r>
+        <w:t>AdminController</w:t>
+      </w:r>
+      <w:proofErr w:type="spellEnd"/>
+      <w:r>
+        <w:t>::</w:t>
+      </w:r>
+      <w:proofErr w:type="gramEnd"/>
+      <w:r>
+        <w:t>class, '</w:t>
+      </w:r>
+      <w:proofErr w:type="spellStart"/>
+      <w:r>
+        <w:t>toggleRole</w:t>
+      </w:r>
+      <w:proofErr w:type="spellEnd"/>
+      <w:r>
+        <w:t>'])-&gt;name('</w:t>
+      </w:r>
+      <w:proofErr w:type="spellStart"/>
+      <w:r>
+        <w:t>admin.</w:t>
+      </w:r>
+      <w:proofErr w:type="gramStart"/>
+      <w:r>
+        <w:t>user.toggleRole</w:t>
+      </w:r>
+      <w:proofErr w:type="spellEnd"/>
+      <w:proofErr w:type="gramEnd"/>
+      <w:r>
+        <w:t>'</w:t>
+      </w:r>
+      <w:proofErr w:type="gramStart"/>
+      <w:r>
+        <w:t>);</w:t>
+      </w:r>
+      <w:proofErr w:type="gramEnd"/>
+    </w:p>
+    <w:p>
+      <w:r>
+        <w:t xml:space="preserve">    </w:t>
+      </w:r>
+      <w:proofErr w:type="gramStart"/>
+      <w:r>
+        <w:t>Route::</w:t>
+      </w:r>
+      <w:proofErr w:type="gramEnd"/>
+      <w:r>
+        <w:t>delete('/</w:t>
+      </w:r>
+      <w:proofErr w:type="gramStart"/>
+      <w:r>
+        <w:t>user/{id}'</w:t>
+      </w:r>
+      <w:proofErr w:type="gramEnd"/>
+      <w:r>
+        <w:t>, [</w:t>
+      </w:r>
+      <w:proofErr w:type="spellStart"/>
+      <w:proofErr w:type="gramStart"/>
+      <w:r>
+        <w:t>AdminController</w:t>
+      </w:r>
+      <w:proofErr w:type="spellEnd"/>
+      <w:r>
+        <w:t>::</w:t>
+      </w:r>
+      <w:proofErr w:type="gramEnd"/>
+      <w:r>
+        <w:t>class, '</w:t>
+      </w:r>
+      <w:proofErr w:type="spellStart"/>
+      <w:r>
+        <w:t>deleteUser</w:t>
+      </w:r>
+      <w:proofErr w:type="spellEnd"/>
+      <w:r>
+        <w:t>'])-&gt;name('</w:t>
+      </w:r>
+      <w:proofErr w:type="spellStart"/>
+      <w:r>
+        <w:t>admin.</w:t>
+      </w:r>
+      <w:proofErr w:type="gramStart"/>
+      <w:r>
+        <w:t>user.delete</w:t>
+      </w:r>
+      <w:proofErr w:type="spellEnd"/>
+      <w:proofErr w:type="gramEnd"/>
+      <w:r>
+        <w:t>'</w:t>
+      </w:r>
+      <w:proofErr w:type="gramStart"/>
+      <w:r>
+        <w:t>);</w:t>
+      </w:r>
+      <w:proofErr w:type="gramEnd"/>
+    </w:p>
+    <w:p>
+      <w:r>
+        <w:t>});</w:t>
+      </w:r>
+    </w:p>
+    <w:p/>
+    <w:p>
+      <w:proofErr w:type="gramStart"/>
+      <w:r>
+        <w:t>Route::</w:t>
+      </w:r>
+      <w:proofErr w:type="gramEnd"/>
+      <w:r>
+        <w:t>post('/favorites/</w:t>
+      </w:r>
+      <w:proofErr w:type="gramStart"/>
+      <w:r>
+        <w:t>toggle/{university}'</w:t>
+      </w:r>
+      <w:proofErr w:type="gramEnd"/>
+      <w:r>
+        <w:t>, [</w:t>
+      </w:r>
+      <w:proofErr w:type="spellStart"/>
+      <w:proofErr w:type="gramStart"/>
+      <w:r>
+        <w:t>FavoriteController</w:t>
+      </w:r>
+      <w:proofErr w:type="spellEnd"/>
+      <w:r>
+        <w:t>::</w:t>
+      </w:r>
+      <w:proofErr w:type="gramEnd"/>
+      <w:r>
+        <w:t>class, 'toggle'])-&gt;name('</w:t>
+      </w:r>
+      <w:proofErr w:type="spellStart"/>
+      <w:proofErr w:type="gramStart"/>
+      <w:r>
+        <w:t>favorites.toggle</w:t>
+      </w:r>
+      <w:proofErr w:type="spellEnd"/>
+      <w:proofErr w:type="gramEnd"/>
+      <w:r>
+        <w:t>')-&gt;middleware('auth'</w:t>
+      </w:r>
+      <w:proofErr w:type="gramStart"/>
+      <w:r>
+        <w:t>);</w:t>
+      </w:r>
+      <w:proofErr w:type="gramEnd"/>
+    </w:p>
+    <w:p>
+      <w:proofErr w:type="gramStart"/>
+      <w:r>
+        <w:t>Route::</w:t>
+      </w:r>
+      <w:proofErr w:type="gramEnd"/>
+      <w:r>
+        <w:t>middleware(['auth'])-&gt;</w:t>
+      </w:r>
+      <w:proofErr w:type="gramStart"/>
+      <w:r>
+        <w:t>group(</w:t>
+      </w:r>
+      <w:proofErr w:type="gramEnd"/>
+      <w:r>
+        <w:t>function () {</w:t>
+      </w:r>
+    </w:p>
+    <w:p>
+      <w:r>
+        <w:t xml:space="preserve">    </w:t>
+      </w:r>
+      <w:proofErr w:type="gramStart"/>
+      <w:r>
+        <w:t>Route::get(</w:t>
+      </w:r>
+      <w:proofErr w:type="gramEnd"/>
+      <w:r>
+        <w:t>'/search-universities', [</w:t>
+      </w:r>
+      <w:proofErr w:type="spellStart"/>
+      <w:proofErr w:type="gramStart"/>
+      <w:r>
+        <w:t>UniversitySearchController</w:t>
+      </w:r>
+      <w:proofErr w:type="spellEnd"/>
+      <w:r>
+        <w:t>::</w:t>
+      </w:r>
+      <w:proofErr w:type="gramEnd"/>
+      <w:r>
+        <w:t>class, 'index'])-&gt;name('</w:t>
+      </w:r>
+      <w:proofErr w:type="spellStart"/>
+      <w:proofErr w:type="gramStart"/>
+      <w:r>
+        <w:t>universities.search</w:t>
+      </w:r>
+      <w:proofErr w:type="spellEnd"/>
+      <w:proofErr w:type="gramEnd"/>
+      <w:r>
+        <w:t>'</w:t>
+      </w:r>
+      <w:proofErr w:type="gramStart"/>
+      <w:r>
+        <w:t>);</w:t>
+      </w:r>
+      <w:proofErr w:type="gramEnd"/>
+    </w:p>
+    <w:p>
+      <w:r>
+        <w:t>   </w:t>
+      </w:r>
+      <w:proofErr w:type="gramStart"/>
+      <w:r>
+        <w:t>Route::get(</w:t>
+      </w:r>
+      <w:proofErr w:type="gramEnd"/>
+      <w:r>
+        <w:t>'/ajax-search-universities', [</w:t>
+      </w:r>
+      <w:proofErr w:type="spellStart"/>
+      <w:proofErr w:type="gramStart"/>
+      <w:r>
+        <w:t>UniversitySearchController</w:t>
+      </w:r>
+      <w:proofErr w:type="spellEnd"/>
+      <w:r>
+        <w:t>::</w:t>
+      </w:r>
+      <w:proofErr w:type="gramEnd"/>
+      <w:r>
+        <w:t>class, '</w:t>
+      </w:r>
+      <w:proofErr w:type="spellStart"/>
+      <w:r>
+        <w:t>ajaxSearch</w:t>
+      </w:r>
+      <w:proofErr w:type="spellEnd"/>
+      <w:r>
+        <w:t>'])-&gt;name('</w:t>
+      </w:r>
+      <w:proofErr w:type="spellStart"/>
+      <w:proofErr w:type="gramStart"/>
+      <w:r>
+        <w:t>universities.ajaxSearch</w:t>
+      </w:r>
+      <w:proofErr w:type="spellEnd"/>
+      <w:proofErr w:type="gramEnd"/>
+      <w:r>
+        <w:t>'</w:t>
+      </w:r>
+      <w:proofErr w:type="gramStart"/>
+      <w:r>
+        <w:t>);</w:t>
+      </w:r>
+      <w:proofErr w:type="gramEnd"/>
+    </w:p>
+    <w:p>
+      <w:r>
+        <w:t>});</w:t>
+      </w:r>
+    </w:p>
+    <w:p>
+      <w:proofErr w:type="gramStart"/>
+      <w:r>
+        <w:t>Route::</w:t>
+      </w:r>
+      <w:proofErr w:type="gramEnd"/>
+      <w:r>
+        <w:t>middleware(['auth'])-&gt;</w:t>
+      </w:r>
+      <w:proofErr w:type="gramStart"/>
+      <w:r>
+        <w:t>group(</w:t>
+      </w:r>
+      <w:proofErr w:type="gramEnd"/>
+      <w:r>
+        <w:t>function () {</w:t>
+      </w:r>
+    </w:p>
+    <w:p>
+      <w:r>
+        <w:t xml:space="preserve">    </w:t>
+      </w:r>
+      <w:proofErr w:type="gramStart"/>
+      <w:r>
+        <w:t>Route::get(</w:t>
+      </w:r>
+      <w:proofErr w:type="gramEnd"/>
+      <w:r>
+        <w:t>'/search-fields', [</w:t>
+      </w:r>
+      <w:proofErr w:type="spellStart"/>
+      <w:proofErr w:type="gramStart"/>
+      <w:r>
+        <w:t>FieldSearchController</w:t>
+      </w:r>
+      <w:proofErr w:type="spellEnd"/>
+      <w:r>
+        <w:t>::</w:t>
+      </w:r>
+      <w:proofErr w:type="gramEnd"/>
+      <w:r>
+        <w:t>class, 'index'])-&gt;name('</w:t>
+      </w:r>
+      <w:proofErr w:type="spellStart"/>
+      <w:proofErr w:type="gramStart"/>
+      <w:r>
+        <w:t>fields.search</w:t>
+      </w:r>
+      <w:proofErr w:type="spellEnd"/>
+      <w:proofErr w:type="gramEnd"/>
+      <w:r>
+        <w:t>'</w:t>
+      </w:r>
+      <w:proofErr w:type="gramStart"/>
+      <w:r>
+        <w:t>);</w:t>
+      </w:r>
+      <w:proofErr w:type="gramEnd"/>
+    </w:p>
+    <w:p>
+      <w:r>
+        <w:t xml:space="preserve">    </w:t>
+      </w:r>
+      <w:proofErr w:type="gramStart"/>
+      <w:r>
+        <w:t>Route::get(</w:t>
+      </w:r>
+      <w:proofErr w:type="gramEnd"/>
+      <w:r>
+        <w:t>'/ajax-search-fields', [</w:t>
+      </w:r>
+      <w:proofErr w:type="spellStart"/>
+      <w:proofErr w:type="gramStart"/>
+      <w:r>
+        <w:t>FieldSearchController</w:t>
+      </w:r>
+      <w:proofErr w:type="spellEnd"/>
+      <w:r>
+        <w:t>::</w:t>
+      </w:r>
+      <w:proofErr w:type="gramEnd"/>
+      <w:r>
+        <w:t>class, '</w:t>
+      </w:r>
+      <w:proofErr w:type="spellStart"/>
+      <w:r>
+        <w:t>ajaxSearch</w:t>
+      </w:r>
+      <w:proofErr w:type="spellEnd"/>
+      <w:r>
+        <w:t>'])-&gt;name('</w:t>
+      </w:r>
+      <w:proofErr w:type="spellStart"/>
+      <w:proofErr w:type="gramStart"/>
+      <w:r>
+        <w:t>fields.ajaxSearch</w:t>
+      </w:r>
+      <w:proofErr w:type="spellEnd"/>
+      <w:proofErr w:type="gramEnd"/>
+      <w:r>
+        <w:t>'</w:t>
+      </w:r>
+      <w:proofErr w:type="gramStart"/>
+      <w:r>
+        <w:t>);</w:t>
+      </w:r>
+      <w:proofErr w:type="gramEnd"/>
+    </w:p>
+    <w:p>
+      <w:r>
+        <w:t xml:space="preserve">    </w:t>
+      </w:r>
+      <w:proofErr w:type="gramStart"/>
+      <w:r>
+        <w:t>Route::</w:t>
+      </w:r>
+      <w:proofErr w:type="gramEnd"/>
+      <w:r>
+        <w:t>get('/</w:t>
+      </w:r>
+      <w:proofErr w:type="spellStart"/>
+      <w:proofErr w:type="gramStart"/>
+      <w:r>
+        <w:t>filiere</w:t>
+      </w:r>
+      <w:proofErr w:type="spellEnd"/>
+      <w:r>
+        <w:t>/{id}'</w:t>
+      </w:r>
+      <w:proofErr w:type="gramEnd"/>
+      <w:r>
+        <w:t>, [</w:t>
+      </w:r>
+      <w:proofErr w:type="spellStart"/>
+      <w:proofErr w:type="gramStart"/>
+      <w:r>
+        <w:t>FieldSearchController</w:t>
+      </w:r>
+      <w:proofErr w:type="spellEnd"/>
+      <w:r>
+        <w:t>::</w:t>
+      </w:r>
+      <w:proofErr w:type="gramEnd"/>
+      <w:r>
+        <w:t>class, '</w:t>
+      </w:r>
+      <w:proofErr w:type="spellStart"/>
+      <w:r>
+        <w:t>showUniversities</w:t>
+      </w:r>
+      <w:proofErr w:type="spellEnd"/>
+      <w:r>
+        <w:t>'])-&gt;name('</w:t>
+      </w:r>
+      <w:proofErr w:type="spellStart"/>
+      <w:proofErr w:type="gramStart"/>
+      <w:r>
+        <w:t>field.universities</w:t>
+      </w:r>
+      <w:proofErr w:type="spellEnd"/>
+      <w:proofErr w:type="gramEnd"/>
+      <w:r>
+        <w:t>'</w:t>
+      </w:r>
+      <w:proofErr w:type="gramStart"/>
+      <w:r>
+        <w:t>);</w:t>
+      </w:r>
+      <w:proofErr w:type="gramEnd"/>
+    </w:p>
+    <w:p>
+      <w:r>
+        <w:t>});</w:t>
+      </w:r>
+    </w:p>
+    <w:p>
+      <w:proofErr w:type="gramStart"/>
+      <w:r>
+        <w:lastRenderedPageBreak/>
+        <w:t>Route::</w:t>
+      </w:r>
+      <w:proofErr w:type="gramEnd"/>
+      <w:r>
+        <w:t>middleware(['auth'])-&gt;</w:t>
+      </w:r>
+      <w:proofErr w:type="gramStart"/>
+      <w:r>
+        <w:t>group(</w:t>
+      </w:r>
+      <w:proofErr w:type="gramEnd"/>
+      <w:r>
+        <w:t>function () {</w:t>
+      </w:r>
+    </w:p>
+    <w:p>
+      <w:r>
+        <w:t xml:space="preserve">    </w:t>
+      </w:r>
+      <w:proofErr w:type="gramStart"/>
+      <w:r>
+        <w:t>Route::get(</w:t>
+      </w:r>
+      <w:proofErr w:type="gramEnd"/>
+      <w:r>
+        <w:t>'/student/dashboard', [</w:t>
+      </w:r>
+      <w:proofErr w:type="spellStart"/>
+      <w:proofErr w:type="gramStart"/>
+      <w:r>
+        <w:t>StudentController</w:t>
+      </w:r>
+      <w:proofErr w:type="spellEnd"/>
+      <w:r>
+        <w:t>::</w:t>
+      </w:r>
+      <w:proofErr w:type="gramEnd"/>
+      <w:r>
+        <w:t>class, 'dashboard'])-&gt;name('</w:t>
+      </w:r>
+      <w:proofErr w:type="spellStart"/>
+      <w:proofErr w:type="gramStart"/>
+      <w:r>
+        <w:t>student.dashboard</w:t>
+      </w:r>
+      <w:proofErr w:type="spellEnd"/>
+      <w:proofErr w:type="gramEnd"/>
+      <w:r>
+        <w:t>'</w:t>
+      </w:r>
+      <w:proofErr w:type="gramStart"/>
+      <w:r>
+        <w:t>);</w:t>
+      </w:r>
+      <w:proofErr w:type="gramEnd"/>
+    </w:p>
+    <w:p>
+      <w:r>
+        <w:t xml:space="preserve">    </w:t>
+      </w:r>
+      <w:proofErr w:type="gramStart"/>
+      <w:r>
+        <w:t>Route::</w:t>
+      </w:r>
+      <w:proofErr w:type="gramEnd"/>
+      <w:r>
+        <w:t>delete('/student/</w:t>
+      </w:r>
+      <w:proofErr w:type="gramStart"/>
+      <w:r>
+        <w:t>favorite/{id}'</w:t>
+      </w:r>
+      <w:proofErr w:type="gramEnd"/>
+      <w:r>
+        <w:t>, [</w:t>
+      </w:r>
+      <w:proofErr w:type="spellStart"/>
+      <w:proofErr w:type="gramStart"/>
+      <w:r>
+        <w:t>StudentController</w:t>
+      </w:r>
+      <w:proofErr w:type="spellEnd"/>
+      <w:r>
+        <w:t>::</w:t>
+      </w:r>
+      <w:proofErr w:type="gramEnd"/>
+      <w:r>
+        <w:t>class, '</w:t>
+      </w:r>
+      <w:proofErr w:type="spellStart"/>
+      <w:r>
+        <w:t>deleteFavorite</w:t>
+      </w:r>
+      <w:proofErr w:type="spellEnd"/>
+      <w:r>
+        <w:t>'])-&gt;name('</w:t>
+      </w:r>
+      <w:proofErr w:type="spellStart"/>
+      <w:proofErr w:type="gramStart"/>
+      <w:r>
+        <w:t>student.deleteFavorite</w:t>
+      </w:r>
+      <w:proofErr w:type="spellEnd"/>
+      <w:proofErr w:type="gramEnd"/>
+      <w:r>
+        <w:t>'</w:t>
+      </w:r>
+      <w:proofErr w:type="gramStart"/>
+      <w:r>
+        <w:t>);</w:t>
+      </w:r>
+      <w:proofErr w:type="gramEnd"/>
+    </w:p>
+    <w:p>
+      <w:r>
+        <w:t xml:space="preserve">    </w:t>
+      </w:r>
+      <w:proofErr w:type="gramStart"/>
+      <w:r>
+        <w:t>Route::put(</w:t>
+      </w:r>
+      <w:proofErr w:type="gramEnd"/>
+      <w:r>
+        <w:t>'/student/profile', [</w:t>
+      </w:r>
+      <w:proofErr w:type="spellStart"/>
+      <w:proofErr w:type="gramStart"/>
+      <w:r>
+        <w:t>StudentController</w:t>
+      </w:r>
+      <w:proofErr w:type="spellEnd"/>
+      <w:r>
+        <w:t>::</w:t>
+      </w:r>
+      <w:proofErr w:type="gramEnd"/>
+      <w:r>
+        <w:t>class, '</w:t>
+      </w:r>
+      <w:proofErr w:type="spellStart"/>
+      <w:r>
+        <w:t>updateProfile</w:t>
+      </w:r>
+      <w:proofErr w:type="spellEnd"/>
+      <w:r>
+        <w:t>'])-&gt;name('</w:t>
+      </w:r>
+      <w:proofErr w:type="spellStart"/>
+      <w:proofErr w:type="gramStart"/>
+      <w:r>
+        <w:t>student.updateProfile</w:t>
+      </w:r>
+      <w:proofErr w:type="spellEnd"/>
+      <w:proofErr w:type="gramEnd"/>
+      <w:r>
+        <w:t>'</w:t>
+      </w:r>
+      <w:proofErr w:type="gramStart"/>
+      <w:r>
+        <w:t>);</w:t>
+      </w:r>
+      <w:proofErr w:type="gramEnd"/>
+    </w:p>
+    <w:p>
+      <w:pPr>
+        <w:rPr>
+          <w:lang w:val="fr-NE"/>
+        </w:rPr>
+      </w:pPr>
+      <w:r>
+        <w:rPr>
+          <w:lang w:val="fr-NE"/>
+        </w:rPr>
+        <w:t>});</w:t>
+      </w:r>
+    </w:p>
+    <w:p>
+      <w:pPr>
         <w:rPr>
           <w:b/>
           <w:bCs/>
-          <w:lang w:val="fr-FR"/>
-        </w:rPr>
-        <w:t>defiler</w:t>
-      </w:r>
-      <w:proofErr w:type="spellEnd"/>
-      <w:r>
+          <w:lang w:val="fr-NE"/>
+        </w:rPr>
+      </w:pPr>
+    </w:p>
+    <w:p>
+      <w:pPr>
         <w:rPr>
           <w:b/>
           <w:bCs/>
-          <w:lang w:val="fr-FR"/>
-        </w:rPr>
-        <w:t xml:space="preserve"> entre les différentes pages créer :</w:t>
-      </w:r>
-    </w:p>
-    <w:p>
-      <w:r>
-        <w:t>&lt;?</w:t>
-      </w:r>
-      <w:proofErr w:type="spellStart"/>
-      <w:r>
-        <w:t>php</w:t>
-      </w:r>
-      <w:proofErr w:type="spellEnd"/>
-    </w:p>
-    <w:p>
-      <w:r>
-        <w:t>use Illuminate</w:t>
-      </w:r>
-      <w:proofErr w:type="gramStart"/>
-      <w:r>
-        <w:t>\Support\Facades\Route;</w:t>
-      </w:r>
-      <w:proofErr w:type="gramEnd"/>
-    </w:p>
-    <w:p>
-      <w:proofErr w:type="gramStart"/>
-      <w:r>
-        <w:t>Route::get(</w:t>
-      </w:r>
-      <w:proofErr w:type="gramEnd"/>
-      <w:r>
-        <w:t xml:space="preserve">'/', </w:t>
-      </w:r>
-      <w:proofErr w:type="gramStart"/>
-      <w:r>
-        <w:t>function(){</w:t>
-      </w:r>
-      <w:proofErr w:type="gramEnd"/>
-    </w:p>
-    <w:p>
-      <w:r>
-        <w:t>    return redirect('/login'</w:t>
-      </w:r>
-      <w:proofErr w:type="gramStart"/>
-      <w:r>
-        <w:t>);</w:t>
-      </w:r>
-      <w:proofErr w:type="gramEnd"/>
-    </w:p>
-    <w:p>
-      <w:r>
-        <w:t>});</w:t>
-      </w:r>
-    </w:p>
-    <w:p>
-      <w:proofErr w:type="gramStart"/>
-      <w:r>
-        <w:t>Route::get(</w:t>
-      </w:r>
-      <w:proofErr w:type="gramEnd"/>
-      <w:r>
-        <w:t>'/login', function () {</w:t>
-      </w:r>
-    </w:p>
-    <w:p>
-      <w:pPr>
-        <w:rPr>
-          <w:lang w:val="fr-NE"/>
-        </w:rPr>
-      </w:pPr>
-      <w:r>
-        <w:t xml:space="preserve">    </w:t>
-      </w:r>
-      <w:proofErr w:type="gramStart"/>
-      <w:r>
-        <w:rPr>
-          <w:lang w:val="fr-NE"/>
-        </w:rPr>
-        <w:t>return</w:t>
-      </w:r>
-      <w:proofErr w:type="gramEnd"/>
-      <w:r>
-        <w:rPr>
-          <w:lang w:val="fr-NE"/>
-        </w:rPr>
-        <w:t xml:space="preserve"> </w:t>
-      </w:r>
-      <w:proofErr w:type="spellStart"/>
-      <w:r>
-        <w:rPr>
-          <w:lang w:val="fr-NE"/>
-        </w:rPr>
-        <w:t>view</w:t>
-      </w:r>
-      <w:proofErr w:type="spellEnd"/>
-      <w:r>
-        <w:rPr>
-          <w:lang w:val="fr-NE"/>
-        </w:rPr>
-        <w:t>('</w:t>
-      </w:r>
-      <w:proofErr w:type="spellStart"/>
-      <w:r>
-        <w:rPr>
-          <w:lang w:val="fr-NE"/>
-        </w:rPr>
-        <w:t>auth.login</w:t>
-      </w:r>
-      <w:proofErr w:type="spellEnd"/>
-      <w:r>
-        <w:rPr>
-          <w:lang w:val="fr-NE"/>
-        </w:rPr>
-        <w:t>'</w:t>
-      </w:r>
-      <w:proofErr w:type="gramStart"/>
-      <w:r>
-        <w:rPr>
-          <w:lang w:val="fr-NE"/>
-        </w:rPr>
-        <w:t>);</w:t>
-      </w:r>
-      <w:proofErr w:type="gramEnd"/>
-      <w:r>
-        <w:rPr>
-          <w:lang w:val="fr-NE"/>
-        </w:rPr>
-        <w:t xml:space="preserve"> // Affiche la page de login</w:t>
-      </w:r>
-    </w:p>
-    <w:p>
-      <w:r>
-        <w:t>});</w:t>
-      </w:r>
-    </w:p>
-    <w:p>
-      <w:proofErr w:type="gramStart"/>
-      <w:r>
-        <w:t>Route::get(</w:t>
-      </w:r>
-      <w:proofErr w:type="gramEnd"/>
-      <w:r>
-        <w:t xml:space="preserve">'/register', </w:t>
-      </w:r>
-      <w:proofErr w:type="gramStart"/>
-      <w:r>
-        <w:t>function(){</w:t>
-      </w:r>
-      <w:proofErr w:type="gramEnd"/>
-    </w:p>
-    <w:p>
-      <w:r>
-        <w:t>    return view('</w:t>
+          <w:lang w:val="fr-NE"/>
+        </w:rPr>
+      </w:pPr>
+      <w:r>
+        <w:rPr>
+          <w:b/>
+          <w:bCs/>
+          <w:lang w:val="fr-NE"/>
+        </w:rPr>
+        <w:t xml:space="preserve">Ceci est un </w:t>
+      </w:r>
+      <w:r>
+        <w:rPr>
+          <w:b/>
+          <w:bCs/>
+          <w:lang w:val="fr-NE"/>
+        </w:rPr>
+        <w:t>modèle qui</w:t>
+      </w:r>
+      <w:r>
+        <w:rPr>
+          <w:b/>
+          <w:bCs/>
+          <w:lang w:val="fr-NE"/>
+        </w:rPr>
+        <w:t xml:space="preserve"> reflète les colonnes présentes dans ma table</w:t>
+      </w:r>
+      <w:r>
+        <w:rPr>
+          <w:b/>
+          <w:bCs/>
+          <w:lang w:val="fr-NE"/>
+        </w:rPr>
+        <w:t xml:space="preserve"> afin de récupérer et de stocker les </w:t>
       </w:r>
       <w:proofErr w:type="spellStart"/>
       <w:proofErr w:type="gramStart"/>
       <w:r>
-        <w:t>auth.register</w:t>
+        <w:rPr>
+          <w:b/>
+          <w:bCs/>
+          <w:lang w:val="fr-NE"/>
+        </w:rPr>
+        <w:t>donnees</w:t>
+      </w:r>
+      <w:proofErr w:type="spellEnd"/>
+      <w:r>
+        <w:rPr>
+          <w:b/>
+          <w:bCs/>
+          <w:lang w:val="fr-NE"/>
+        </w:rPr>
+        <w:t>:</w:t>
+      </w:r>
+      <w:proofErr w:type="gramEnd"/>
+    </w:p>
+    <w:p>
+      <w:r>
+        <w:t>class User extends Authenticatable</w:t>
+      </w:r>
+    </w:p>
+    <w:p>
+      <w:r>
+        <w:t>{</w:t>
+      </w:r>
+    </w:p>
+    <w:p>
+      <w:r>
+        <w:t xml:space="preserve">    use </w:t>
+      </w:r>
+      <w:proofErr w:type="spellStart"/>
+      <w:r>
+        <w:t>HasApiTokens</w:t>
+      </w:r>
+      <w:proofErr w:type="spellEnd"/>
+      <w:r>
+        <w:t xml:space="preserve">, </w:t>
+      </w:r>
+      <w:proofErr w:type="spellStart"/>
+      <w:r>
+        <w:t>HasFactory</w:t>
+      </w:r>
+      <w:proofErr w:type="spellEnd"/>
+      <w:r>
+        <w:t xml:space="preserve">, </w:t>
+      </w:r>
+      <w:proofErr w:type="gramStart"/>
+      <w:r>
+        <w:t>Notifiable;</w:t>
+      </w:r>
+      <w:proofErr w:type="gramEnd"/>
+    </w:p>
+    <w:p/>
+    <w:p>
+      <w:r>
+        <w:t>    /**</w:t>
+      </w:r>
+    </w:p>
+    <w:p>
+      <w:r>
+        <w:t>     * The attributes that are mass assignable.</w:t>
+      </w:r>
+    </w:p>
+    <w:p>
+      <w:r>
+        <w:t>     *</w:t>
+      </w:r>
+    </w:p>
+    <w:p>
+      <w:r>
+        <w:t>     * @var array&lt;int, string&gt;</w:t>
+      </w:r>
+    </w:p>
+    <w:p>
+      <w:r>
+        <w:t>     */</w:t>
+      </w:r>
+    </w:p>
+    <w:p>
+      <w:r>
+        <w:t>    protected $fillable = [</w:t>
+      </w:r>
+    </w:p>
+    <w:p>
+      <w:r>
+        <w:t>        'name',</w:t>
+      </w:r>
+    </w:p>
+    <w:p>
+      <w:r>
+        <w:t>        'email',</w:t>
+      </w:r>
+    </w:p>
+    <w:p>
+      <w:r>
+        <w:t>        'password',</w:t>
+      </w:r>
+    </w:p>
+    <w:p>
+      <w:r>
+        <w:t>        '</w:t>
+      </w:r>
+      <w:proofErr w:type="spellStart"/>
+      <w:proofErr w:type="gramStart"/>
+      <w:r>
+        <w:t>is</w:t>
+      </w:r>
+      <w:proofErr w:type="gramEnd"/>
+      <w:r>
+        <w:t>_admin</w:t>
+      </w:r>
+      <w:proofErr w:type="spellEnd"/>
+      <w:r>
+        <w:t xml:space="preserve">', </w:t>
+      </w:r>
+    </w:p>
+    <w:p>
+      <w:r>
+        <w:t>        '</w:t>
+      </w:r>
+      <w:proofErr w:type="spellStart"/>
+      <w:proofErr w:type="gramStart"/>
+      <w:r>
+        <w:t>bac</w:t>
+      </w:r>
+      <w:proofErr w:type="gramEnd"/>
+      <w:r>
+        <w:t>_type</w:t>
+      </w:r>
+      <w:proofErr w:type="spellEnd"/>
+      <w:r>
+        <w:t>',</w:t>
+      </w:r>
+    </w:p>
+    <w:p>
+      <w:r>
+        <w:lastRenderedPageBreak/>
+        <w:t>        '</w:t>
+      </w:r>
+      <w:proofErr w:type="spellStart"/>
+      <w:proofErr w:type="gramStart"/>
+      <w:r>
+        <w:t>favorite</w:t>
+      </w:r>
+      <w:proofErr w:type="gramEnd"/>
+      <w:r>
+        <w:t>_subject</w:t>
+      </w:r>
+      <w:proofErr w:type="spellEnd"/>
+      <w:r>
+        <w:t>',</w:t>
+      </w:r>
+    </w:p>
+    <w:p>
+      <w:r>
+        <w:t>        '</w:t>
+      </w:r>
+      <w:proofErr w:type="spellStart"/>
+      <w:proofErr w:type="gramStart"/>
+      <w:r>
+        <w:t>interest</w:t>
+      </w:r>
+      <w:proofErr w:type="gramEnd"/>
+      <w:r>
+        <w:t>_area</w:t>
+      </w:r>
+      <w:proofErr w:type="spellEnd"/>
+      <w:r>
+        <w:t>',</w:t>
+      </w:r>
+    </w:p>
+    <w:p>
+      <w:r>
+        <w:t>    ];</w:t>
+      </w:r>
+    </w:p>
+    <w:p/>
+    <w:p>
+      <w:r>
+        <w:t>    /**</w:t>
+      </w:r>
+    </w:p>
+    <w:p>
+      <w:r>
+        <w:t>     * The attributes that should be hidden for serialization.</w:t>
+      </w:r>
+    </w:p>
+    <w:p>
+      <w:r>
+        <w:t>     *</w:t>
+      </w:r>
+    </w:p>
+    <w:p>
+      <w:r>
+        <w:t>     * @var array&lt;int, string&gt;</w:t>
+      </w:r>
+    </w:p>
+    <w:p>
+      <w:r>
+        <w:t>     */</w:t>
+      </w:r>
+    </w:p>
+    <w:p>
+      <w:r>
+        <w:t>    protected $hidden = [</w:t>
+      </w:r>
+    </w:p>
+    <w:p>
+      <w:pPr>
+        <w:rPr>
+          <w:lang w:val="fr-NE"/>
+        </w:rPr>
+      </w:pPr>
+      <w:r>
+        <w:t xml:space="preserve">        </w:t>
+      </w:r>
+      <w:r>
+        <w:rPr>
+          <w:lang w:val="fr-NE"/>
+        </w:rPr>
+        <w:t>'</w:t>
+      </w:r>
+      <w:proofErr w:type="spellStart"/>
+      <w:r>
+        <w:rPr>
+          <w:lang w:val="fr-NE"/>
+        </w:rPr>
+        <w:t>password</w:t>
+      </w:r>
+      <w:proofErr w:type="spellEnd"/>
+      <w:r>
+        <w:rPr>
+          <w:lang w:val="fr-NE"/>
+        </w:rPr>
+        <w:t>',</w:t>
+      </w:r>
+    </w:p>
+    <w:p>
+      <w:pPr>
+        <w:rPr>
+          <w:lang w:val="fr-NE"/>
+        </w:rPr>
+      </w:pPr>
+      <w:r>
+        <w:rPr>
+          <w:lang w:val="fr-NE"/>
+        </w:rPr>
+        <w:t>        '</w:t>
+      </w:r>
+      <w:proofErr w:type="spellStart"/>
+      <w:r>
+        <w:rPr>
+          <w:lang w:val="fr-NE"/>
+        </w:rPr>
+        <w:t>remember_token</w:t>
+      </w:r>
+      <w:proofErr w:type="spellEnd"/>
+      <w:r>
+        <w:rPr>
+          <w:lang w:val="fr-NE"/>
+        </w:rPr>
+        <w:t>',</w:t>
+      </w:r>
+    </w:p>
+    <w:p>
+      <w:pPr>
+        <w:rPr>
+          <w:lang w:val="fr-NE"/>
+        </w:rPr>
+      </w:pPr>
+      <w:r>
+        <w:rPr>
+          <w:lang w:val="fr-NE"/>
+        </w:rPr>
+        <w:t>    ];</w:t>
+      </w:r>
+    </w:p>
+    <w:p>
+      <w:pPr>
+        <w:rPr>
+          <w:lang w:val="fr-NE"/>
+        </w:rPr>
+      </w:pPr>
+    </w:p>
+    <w:p>
+      <w:pPr>
+        <w:rPr>
+          <w:lang w:val="fr-NE"/>
+        </w:rPr>
+      </w:pPr>
+      <w:r>
+        <w:rPr>
+          <w:lang w:val="fr-NE"/>
+        </w:rPr>
+        <w:t xml:space="preserve">Le code ci dessous est mon contrôleur par </w:t>
+      </w:r>
+      <w:proofErr w:type="gramStart"/>
+      <w:r>
+        <w:rPr>
+          <w:lang w:val="fr-NE"/>
+        </w:rPr>
+        <w:t xml:space="preserve">exemple  </w:t>
+      </w:r>
+      <w:proofErr w:type="spellStart"/>
+      <w:r>
+        <w:rPr>
+          <w:lang w:val="fr-NE"/>
+        </w:rPr>
+        <w:t>FavoriteController</w:t>
       </w:r>
       <w:proofErr w:type="spellEnd"/>
       <w:proofErr w:type="gramEnd"/>
       <w:r>
+        <w:rPr>
+          <w:lang w:val="fr-NE"/>
+        </w:rPr>
+        <w:t xml:space="preserve"> qui </w:t>
+      </w:r>
+      <w:proofErr w:type="spellStart"/>
+      <w:r>
+        <w:rPr>
+          <w:lang w:val="fr-NE"/>
+        </w:rPr>
+        <w:t>verifie</w:t>
+      </w:r>
+      <w:proofErr w:type="spellEnd"/>
+      <w:r>
+        <w:rPr>
+          <w:lang w:val="fr-NE"/>
+        </w:rPr>
+        <w:t xml:space="preserve"> et fait les conditions nécessaires afin qu’un utilisateur puisse ajouter puisse ajouter en favoris une </w:t>
+      </w:r>
+      <w:proofErr w:type="gramStart"/>
+      <w:r>
+        <w:rPr>
+          <w:lang w:val="fr-NE"/>
+        </w:rPr>
+        <w:t>université:</w:t>
+      </w:r>
+      <w:proofErr w:type="gramEnd"/>
+      <w:r>
+        <w:rPr>
+          <w:lang w:val="fr-NE"/>
+        </w:rPr>
+        <w:br/>
+      </w:r>
+      <w:proofErr w:type="gramStart"/>
+      <w:r>
+        <w:rPr>
+          <w:lang w:val="fr-NE"/>
+        </w:rPr>
+        <w:t>&lt;?</w:t>
+      </w:r>
+      <w:proofErr w:type="spellStart"/>
+      <w:proofErr w:type="gramEnd"/>
+      <w:r>
+        <w:rPr>
+          <w:lang w:val="fr-NE"/>
+        </w:rPr>
+        <w:t>php</w:t>
+      </w:r>
+      <w:proofErr w:type="spellEnd"/>
+    </w:p>
+    <w:p>
+      <w:pPr>
+        <w:rPr>
+          <w:lang w:val="fr-NE"/>
+        </w:rPr>
+      </w:pPr>
+    </w:p>
+    <w:p>
+      <w:r>
+        <w:t>namespace App</w:t>
+      </w:r>
+      <w:proofErr w:type="gramStart"/>
+      <w:r>
+        <w:t>\Http\Controllers;</w:t>
+      </w:r>
+      <w:proofErr w:type="gramEnd"/>
+    </w:p>
+    <w:p/>
+    <w:p>
+      <w:r>
+        <w:t>use Illuminate</w:t>
+      </w:r>
+      <w:proofErr w:type="gramStart"/>
+      <w:r>
+        <w:t>\Http\Request;</w:t>
+      </w:r>
+      <w:proofErr w:type="gramEnd"/>
+    </w:p>
+    <w:p>
+      <w:r>
+        <w:t>use Illuminate</w:t>
+      </w:r>
+      <w:proofErr w:type="gramStart"/>
+      <w:r>
+        <w:t>\Support\Facades\Auth;</w:t>
+      </w:r>
+      <w:proofErr w:type="gramEnd"/>
+    </w:p>
+    <w:p>
+      <w:r>
+        <w:t>use App</w:t>
+      </w:r>
+      <w:proofErr w:type="gramStart"/>
+      <w:r>
+        <w:t>\Models\Favorite;</w:t>
+      </w:r>
+      <w:proofErr w:type="gramEnd"/>
+    </w:p>
+    <w:p>
+      <w:r>
+        <w:t>use Illuminate</w:t>
+      </w:r>
+      <w:proofErr w:type="gramStart"/>
+      <w:r>
+        <w:t>\Support\Facades\Log;</w:t>
+      </w:r>
+      <w:proofErr w:type="gramEnd"/>
+    </w:p>
+    <w:p/>
+    <w:p>
+      <w:r>
+        <w:t xml:space="preserve">class </w:t>
+      </w:r>
+      <w:proofErr w:type="spellStart"/>
+      <w:r>
+        <w:t>FavoriteController</w:t>
+      </w:r>
+      <w:proofErr w:type="spellEnd"/>
+      <w:r>
+        <w:t xml:space="preserve"> extends Controller</w:t>
+      </w:r>
+    </w:p>
+    <w:p>
+      <w:r>
+        <w:t>{</w:t>
+      </w:r>
+    </w:p>
+    <w:p>
+      <w:r>
+        <w:t>    public function toggle($</w:t>
+      </w:r>
+      <w:proofErr w:type="spellStart"/>
+      <w:r>
+        <w:t>universityId</w:t>
+      </w:r>
+      <w:proofErr w:type="spellEnd"/>
+      <w:r>
+        <w:t>)</w:t>
+      </w:r>
+    </w:p>
+    <w:p>
+      <w:r>
+        <w:t>    {</w:t>
+      </w:r>
+    </w:p>
+    <w:p>
+      <w:r>
+        <w:t>        try {</w:t>
+      </w:r>
+    </w:p>
+    <w:p>
+      <w:r>
+        <w:t>            $user = auth()-&gt;</w:t>
+      </w:r>
+      <w:proofErr w:type="gramStart"/>
+      <w:r>
+        <w:t>user();</w:t>
+      </w:r>
+      <w:proofErr w:type="gramEnd"/>
+    </w:p>
+    <w:p/>
+    <w:p>
+      <w:r>
+        <w:t>            $exists = $user-&gt;</w:t>
+      </w:r>
+      <w:proofErr w:type="gramStart"/>
+      <w:r>
+        <w:t>favorites(</w:t>
+      </w:r>
+      <w:proofErr w:type="gramEnd"/>
+      <w:r>
+        <w:t>)-&gt;</w:t>
+      </w:r>
+      <w:proofErr w:type="gramStart"/>
+      <w:r>
+        <w:t>where(</w:t>
+      </w:r>
+      <w:proofErr w:type="gramEnd"/>
+      <w:r>
         <w:t>'</w:t>
       </w:r>
+      <w:proofErr w:type="spellStart"/>
+      <w:r>
+        <w:t>university_id</w:t>
+      </w:r>
+      <w:proofErr w:type="spellEnd"/>
+      <w:r>
+        <w:t>', $</w:t>
+      </w:r>
+      <w:proofErr w:type="spellStart"/>
+      <w:r>
+        <w:t>universityId</w:t>
+      </w:r>
+      <w:proofErr w:type="spellEnd"/>
+      <w:r>
+        <w:t>)-&gt;</w:t>
+      </w:r>
       <w:proofErr w:type="gramStart"/>
       <w:r>
+        <w:t>exists();</w:t>
+      </w:r>
+      <w:proofErr w:type="gramEnd"/>
+    </w:p>
+    <w:p/>
+    <w:p>
+      <w:r>
+        <w:t>            if ($</w:t>
+      </w:r>
+      <w:proofErr w:type="gramStart"/>
+      <w:r>
+        <w:t>exists) {</w:t>
+      </w:r>
+      <w:proofErr w:type="gramEnd"/>
+    </w:p>
+    <w:p>
+      <w:r>
+        <w:t>                $user-&gt;</w:t>
+      </w:r>
+      <w:proofErr w:type="gramStart"/>
+      <w:r>
+        <w:t>favorites(</w:t>
+      </w:r>
+      <w:proofErr w:type="gramEnd"/>
+      <w:r>
+        <w:t>)-&gt;</w:t>
+      </w:r>
+      <w:proofErr w:type="gramStart"/>
+      <w:r>
+        <w:t>where(</w:t>
+      </w:r>
+      <w:proofErr w:type="gramEnd"/>
+      <w:r>
+        <w:t>'</w:t>
+      </w:r>
+      <w:proofErr w:type="spellStart"/>
+      <w:r>
+        <w:t>university_id</w:t>
+      </w:r>
+      <w:proofErr w:type="spellEnd"/>
+      <w:r>
+        <w:t>', $</w:t>
+      </w:r>
+      <w:proofErr w:type="spellStart"/>
+      <w:r>
+        <w:t>universityId</w:t>
+      </w:r>
+      <w:proofErr w:type="spellEnd"/>
+      <w:r>
+        <w:t>)-&gt;</w:t>
+      </w:r>
+      <w:proofErr w:type="gramStart"/>
+      <w:r>
+        <w:t>delete();</w:t>
+      </w:r>
+      <w:proofErr w:type="gramEnd"/>
+    </w:p>
+    <w:p>
+      <w:r>
+        <w:t>                $status = 'removed</w:t>
+      </w:r>
+      <w:proofErr w:type="gramStart"/>
+      <w:r>
+        <w:t>';</w:t>
+      </w:r>
+      <w:proofErr w:type="gramEnd"/>
+    </w:p>
+    <w:p>
+      <w:r>
+        <w:t>            } else {</w:t>
+      </w:r>
+    </w:p>
+    <w:p>
+      <w:r>
+        <w:t>                $user-&gt;</w:t>
+      </w:r>
+      <w:proofErr w:type="gramStart"/>
+      <w:r>
+        <w:t>favorites(</w:t>
+      </w:r>
+      <w:proofErr w:type="gramEnd"/>
+      <w:r>
+        <w:t>)-&gt;</w:t>
+      </w:r>
+      <w:proofErr w:type="gramStart"/>
+      <w:r>
+        <w:t>create(</w:t>
+      </w:r>
+      <w:proofErr w:type="gramEnd"/>
+      <w:r>
+        <w:t>['</w:t>
+      </w:r>
+      <w:proofErr w:type="spellStart"/>
+      <w:r>
+        <w:t>university_id</w:t>
+      </w:r>
+      <w:proofErr w:type="spellEnd"/>
+      <w:r>
+        <w:t>' =&gt; $</w:t>
+      </w:r>
+      <w:proofErr w:type="spellStart"/>
+      <w:r>
+        <w:t>universityId</w:t>
+      </w:r>
+      <w:proofErr w:type="spellEnd"/>
+      <w:r>
+        <w:t>]</w:t>
+      </w:r>
+      <w:proofErr w:type="gramStart"/>
+      <w:r>
         <w:t>);</w:t>
       </w:r>
       <w:proofErr w:type="gramEnd"/>
     </w:p>
     <w:p>
       <w:r>
-        <w:t>});</w:t>
-      </w:r>
-    </w:p>
-    <w:p>
+        <w:t>                $status = 'added</w:t>
+      </w:r>
       <w:proofErr w:type="gramStart"/>
       <w:r>
-        <w:t>Route::get(</w:t>
+        <w:t>';</w:t>
       </w:r>
       <w:proofErr w:type="gramEnd"/>
-      <w:r>
-        <w:t>'/quiz', function () {</w:t>
-      </w:r>
-    </w:p>
-    <w:p>
-      <w:pPr>
-        <w:rPr>
-          <w:lang w:val="fr-NE"/>
-        </w:rPr>
-      </w:pPr>
-      <w:r>
-        <w:t xml:space="preserve">    </w:t>
+    </w:p>
+    <w:p>
+      <w:r>
+        <w:t>            }</w:t>
+      </w:r>
+    </w:p>
+    <w:p/>
+    <w:p>
+      <w:r>
+        <w:t xml:space="preserve">            </w:t>
       </w:r>
       <w:proofErr w:type="gramStart"/>
       <w:r>
-        <w:rPr>
-          <w:lang w:val="fr-NE"/>
-        </w:rPr>
         <w:t>return</w:t>
       </w:r>
       <w:proofErr w:type="gramEnd"/>
       <w:r>
-        <w:rPr>
-          <w:lang w:val="fr-NE"/>
-        </w:rPr>
         <w:t xml:space="preserve"> </w:t>
       </w:r>
-      <w:proofErr w:type="spellStart"/>
-      <w:r>
-        <w:rPr>
-          <w:lang w:val="fr-NE"/>
-        </w:rPr>
-        <w:t>view</w:t>
-      </w:r>
-      <w:proofErr w:type="spellEnd"/>
-      <w:r>
-        <w:rPr>
-          <w:lang w:val="fr-NE"/>
-        </w:rPr>
-        <w:t>('</w:t>
+      <w:proofErr w:type="gramStart"/>
+      <w:r>
+        <w:t>response(</w:t>
+      </w:r>
+      <w:proofErr w:type="gramEnd"/>
+      <w:r>
+        <w:t>)-&gt;</w:t>
       </w:r>
       <w:proofErr w:type="spellStart"/>
       <w:proofErr w:type="gramStart"/>
       <w:r>
-        <w:rPr>
-          <w:lang w:val="fr-NE"/>
-        </w:rPr>
-        <w:t>auth.quiz</w:t>
+        <w:t>json</w:t>
       </w:r>
       <w:proofErr w:type="spellEnd"/>
+      <w:r>
+        <w:t>(</w:t>
+      </w:r>
       <w:proofErr w:type="gramEnd"/>
       <w:r>
-        <w:rPr>
-          <w:lang w:val="fr-NE"/>
-        </w:rPr>
-        <w:t>'</w:t>
-      </w:r>
+        <w:t>[</w:t>
+      </w:r>
+    </w:p>
+    <w:p>
+      <w:r>
+        <w:t>                'status' =&gt; $status,</w:t>
+      </w:r>
+    </w:p>
+    <w:p>
+      <w:r>
+        <w:t>                '</w:t>
+      </w:r>
+      <w:proofErr w:type="spellStart"/>
       <w:proofErr w:type="gramStart"/>
       <w:r>
+        <w:t>university</w:t>
+      </w:r>
+      <w:proofErr w:type="gramEnd"/>
+      <w:r>
+        <w:t>_id</w:t>
+      </w:r>
+      <w:proofErr w:type="spellEnd"/>
+      <w:r>
+        <w:t>' =&gt; $</w:t>
+      </w:r>
+      <w:proofErr w:type="spellStart"/>
+      <w:r>
+        <w:t>universityId</w:t>
+      </w:r>
+      <w:proofErr w:type="spellEnd"/>
+    </w:p>
+    <w:p>
+      <w:r>
+        <w:t>            ]);</w:t>
+      </w:r>
+    </w:p>
+    <w:p/>
+    <w:p>
+      <w:pPr>
+        <w:rPr>
+          <w:lang w:val="fr-NE"/>
+        </w:rPr>
+      </w:pPr>
+      <w:r>
+        <w:t xml:space="preserve">        </w:t>
+      </w:r>
+      <w:r>
+        <w:rPr>
+          <w:lang w:val="fr-NE"/>
+        </w:rPr>
+        <w:t>} catch (\Exception $e) {</w:t>
+      </w:r>
+    </w:p>
+    <w:p>
+      <w:pPr>
+        <w:rPr>
+          <w:lang w:val="fr-NE"/>
+        </w:rPr>
+      </w:pPr>
+      <w:r>
+        <w:rPr>
+          <w:lang w:val="fr-NE"/>
+        </w:rPr>
+        <w:lastRenderedPageBreak/>
+        <w:t xml:space="preserve">            </w:t>
+      </w:r>
+      <w:proofErr w:type="gramStart"/>
+      <w:r>
+        <w:rPr>
+          <w:lang w:val="fr-NE"/>
+        </w:rPr>
+        <w:t>Log::</w:t>
+      </w:r>
+      <w:proofErr w:type="spellStart"/>
+      <w:r>
+        <w:rPr>
+          <w:lang w:val="fr-NE"/>
+        </w:rPr>
+        <w:t>error</w:t>
+      </w:r>
+      <w:proofErr w:type="spellEnd"/>
+      <w:r>
+        <w:rPr>
+          <w:lang w:val="fr-NE"/>
+        </w:rPr>
+        <w:t>(</w:t>
+      </w:r>
+      <w:proofErr w:type="gramEnd"/>
+      <w:r>
+        <w:rPr>
+          <w:lang w:val="fr-NE"/>
+        </w:rPr>
+        <w:t xml:space="preserve">'Erreur dans </w:t>
+      </w:r>
+      <w:proofErr w:type="spellStart"/>
+      <w:r>
+        <w:rPr>
+          <w:lang w:val="fr-NE"/>
+        </w:rPr>
+        <w:t>FavoriteController@toggle</w:t>
+      </w:r>
+      <w:proofErr w:type="spellEnd"/>
+      <w:r>
+        <w:rPr>
+          <w:lang w:val="fr-NE"/>
+        </w:rPr>
+        <w:t xml:space="preserve"> : </w:t>
+      </w:r>
+      <w:proofErr w:type="gramStart"/>
+      <w:r>
+        <w:rPr>
+          <w:lang w:val="fr-NE"/>
+        </w:rPr>
+        <w:t>' .</w:t>
+      </w:r>
+      <w:proofErr w:type="gramEnd"/>
+      <w:r>
+        <w:rPr>
+          <w:lang w:val="fr-NE"/>
+        </w:rPr>
+        <w:t xml:space="preserve"> $e-&gt;</w:t>
+      </w:r>
+      <w:proofErr w:type="spellStart"/>
+      <w:proofErr w:type="gramStart"/>
+      <w:r>
+        <w:rPr>
+          <w:lang w:val="fr-NE"/>
+        </w:rPr>
+        <w:t>getMessage</w:t>
+      </w:r>
+      <w:proofErr w:type="spellEnd"/>
+      <w:r>
+        <w:rPr>
+          <w:lang w:val="fr-NE"/>
+        </w:rPr>
+        <w:t>(</w:t>
+      </w:r>
+      <w:proofErr w:type="gramEnd"/>
+      <w:r>
+        <w:rPr>
+          <w:lang w:val="fr-NE"/>
+        </w:rPr>
+        <w:t>)</w:t>
+      </w:r>
+      <w:proofErr w:type="gramStart"/>
+      <w:r>
         <w:rPr>
           <w:lang w:val="fr-NE"/>
         </w:rPr>
         <w:t>);</w:t>
       </w:r>
       <w:proofErr w:type="gramEnd"/>
-      <w:r>
-        <w:rPr>
-          <w:lang w:val="fr-NE"/>
-        </w:rPr>
-        <w:t xml:space="preserve"> // Affiche la page de quiz</w:t>
-      </w:r>
-    </w:p>
-    <w:p>
-      <w:r>
-        <w:t>})-&gt;name('</w:t>
+    </w:p>
+    <w:p>
+      <w:pPr>
+        <w:rPr>
+          <w:lang w:val="fr-NE"/>
+        </w:rPr>
+      </w:pPr>
+    </w:p>
+    <w:p>
+      <w:pPr>
+        <w:rPr>
+          <w:lang w:val="fr-NE"/>
+        </w:rPr>
+      </w:pPr>
+      <w:r>
+        <w:rPr>
+          <w:lang w:val="fr-NE"/>
+        </w:rPr>
+        <w:t xml:space="preserve">            </w:t>
       </w:r>
       <w:proofErr w:type="gramStart"/>
       <w:r>
-        <w:t>quiz.step</w:t>
+        <w:rPr>
+          <w:lang w:val="fr-NE"/>
+        </w:rPr>
+        <w:t>return</w:t>
       </w:r>
       <w:proofErr w:type="gramEnd"/>
       <w:r>
-        <w:t>1'</w:t>
-      </w:r>
+        <w:rPr>
+          <w:lang w:val="fr-NE"/>
+        </w:rPr>
+        <w:t xml:space="preserve"> </w:t>
+      </w:r>
+      <w:proofErr w:type="spellStart"/>
       <w:proofErr w:type="gramStart"/>
       <w:r>
+        <w:rPr>
+          <w:lang w:val="fr-NE"/>
+        </w:rPr>
+        <w:t>response</w:t>
+      </w:r>
+      <w:proofErr w:type="spellEnd"/>
+      <w:r>
+        <w:rPr>
+          <w:lang w:val="fr-NE"/>
+        </w:rPr>
+        <w:t>(</w:t>
+      </w:r>
+      <w:proofErr w:type="gramEnd"/>
+      <w:r>
+        <w:rPr>
+          <w:lang w:val="fr-NE"/>
+        </w:rPr>
+        <w:t>)-&gt;</w:t>
+      </w:r>
+      <w:proofErr w:type="spellStart"/>
+      <w:proofErr w:type="gramStart"/>
+      <w:r>
+        <w:rPr>
+          <w:lang w:val="fr-NE"/>
+        </w:rPr>
+        <w:t>json</w:t>
+      </w:r>
+      <w:proofErr w:type="spellEnd"/>
+      <w:r>
+        <w:rPr>
+          <w:lang w:val="fr-NE"/>
+        </w:rPr>
+        <w:t>(</w:t>
+      </w:r>
+      <w:proofErr w:type="gramEnd"/>
+      <w:r>
+        <w:rPr>
+          <w:lang w:val="fr-NE"/>
+        </w:rPr>
+        <w:t>[</w:t>
+      </w:r>
+    </w:p>
+    <w:p>
+      <w:pPr>
+        <w:rPr>
+          <w:lang w:val="fr-NE"/>
+        </w:rPr>
+      </w:pPr>
+      <w:r>
+        <w:rPr>
+          <w:lang w:val="fr-NE"/>
+        </w:rPr>
+        <w:t>                '</w:t>
+      </w:r>
+      <w:proofErr w:type="spellStart"/>
+      <w:r>
+        <w:rPr>
+          <w:lang w:val="fr-NE"/>
+        </w:rPr>
+        <w:t>status</w:t>
+      </w:r>
+      <w:proofErr w:type="spellEnd"/>
+      <w:r>
+        <w:rPr>
+          <w:lang w:val="fr-NE"/>
+        </w:rPr>
+        <w:t>' =&gt; '</w:t>
+      </w:r>
+      <w:proofErr w:type="spellStart"/>
+      <w:r>
+        <w:rPr>
+          <w:lang w:val="fr-NE"/>
+        </w:rPr>
+        <w:t>error</w:t>
+      </w:r>
+      <w:proofErr w:type="spellEnd"/>
+      <w:r>
+        <w:rPr>
+          <w:lang w:val="fr-NE"/>
+        </w:rPr>
+        <w:t>',</w:t>
+      </w:r>
+    </w:p>
+    <w:p>
+      <w:pPr>
+        <w:rPr>
+          <w:lang w:val="fr-NE"/>
+        </w:rPr>
+      </w:pPr>
+      <w:r>
+        <w:rPr>
+          <w:lang w:val="fr-NE"/>
+        </w:rPr>
+        <w:t>                'message' =&gt; 'Une erreur est survenue. Veuillez réessayer.'</w:t>
+      </w:r>
+    </w:p>
+    <w:p>
+      <w:pPr>
+        <w:rPr>
+          <w:lang w:val="fr-NE"/>
+        </w:rPr>
+      </w:pPr>
+      <w:r>
+        <w:rPr>
+          <w:lang w:val="fr-NE"/>
+        </w:rPr>
+        <w:t>            ], 500</w:t>
+      </w:r>
+      <w:proofErr w:type="gramStart"/>
+      <w:r>
+        <w:rPr>
+          <w:lang w:val="fr-NE"/>
+        </w:rPr>
         <w:t>);</w:t>
       </w:r>
       <w:proofErr w:type="gramEnd"/>
     </w:p>
     <w:p>
-      <w:proofErr w:type="gramStart"/>
-      <w:r>
-        <w:lastRenderedPageBreak/>
-        <w:t>Route::get(</w:t>
-      </w:r>
-      <w:proofErr w:type="gramEnd"/>
-      <w:r>
-        <w:t>'/quiz2', function () {</w:t>
-      </w:r>
-    </w:p>
-    <w:p>
-      <w:pPr>
-        <w:rPr>
-          <w:lang w:val="fr-NE"/>
-        </w:rPr>
-      </w:pPr>
-      <w:r>
-        <w:t xml:space="preserve">    </w:t>
-      </w:r>
-      <w:proofErr w:type="gramStart"/>
-      <w:r>
-        <w:rPr>
-          <w:lang w:val="fr-NE"/>
-        </w:rPr>
-        <w:t>return</w:t>
-      </w:r>
-      <w:proofErr w:type="gramEnd"/>
-      <w:r>
-        <w:rPr>
-          <w:lang w:val="fr-NE"/>
-        </w:rPr>
-        <w:t xml:space="preserve"> </w:t>
-      </w:r>
-      <w:proofErr w:type="spellStart"/>
-      <w:r>
-        <w:rPr>
-          <w:lang w:val="fr-NE"/>
-        </w:rPr>
-        <w:t>view</w:t>
-      </w:r>
-      <w:proofErr w:type="spellEnd"/>
-      <w:r>
-        <w:rPr>
-          <w:lang w:val="fr-NE"/>
-        </w:rPr>
-        <w:t>('</w:t>
-      </w:r>
-      <w:proofErr w:type="gramStart"/>
-      <w:r>
-        <w:rPr>
-          <w:lang w:val="fr-NE"/>
-        </w:rPr>
-        <w:t>auth.quiz</w:t>
-      </w:r>
-      <w:proofErr w:type="gramEnd"/>
-      <w:r>
-        <w:rPr>
-          <w:lang w:val="fr-NE"/>
-        </w:rPr>
-        <w:t>2'</w:t>
-      </w:r>
-      <w:proofErr w:type="gramStart"/>
-      <w:r>
-        <w:rPr>
-          <w:lang w:val="fr-NE"/>
-        </w:rPr>
-        <w:t>);</w:t>
-      </w:r>
-      <w:proofErr w:type="gramEnd"/>
-      <w:r>
-        <w:rPr>
-          <w:lang w:val="fr-NE"/>
-        </w:rPr>
-        <w:t xml:space="preserve"> // Affiche la page de quiz</w:t>
-      </w:r>
-    </w:p>
-    <w:p>
-      <w:r>
-        <w:t>})-&gt;name('</w:t>
-      </w:r>
-      <w:proofErr w:type="gramStart"/>
-      <w:r>
-        <w:t>quiz.step</w:t>
-      </w:r>
-      <w:proofErr w:type="gramEnd"/>
-      <w:r>
-        <w:t>2'</w:t>
-      </w:r>
-      <w:proofErr w:type="gramStart"/>
-      <w:r>
-        <w:t>);</w:t>
-      </w:r>
-      <w:proofErr w:type="gramEnd"/>
-    </w:p>
-    <w:p>
-      <w:proofErr w:type="gramStart"/>
-      <w:r>
-        <w:t>Route::get(</w:t>
-      </w:r>
-      <w:proofErr w:type="gramEnd"/>
-      <w:r>
-        <w:t>'/quiz3', function () {</w:t>
-      </w:r>
-    </w:p>
-    <w:p>
-      <w:pPr>
-        <w:rPr>
-          <w:lang w:val="fr-NE"/>
-        </w:rPr>
-      </w:pPr>
-      <w:r>
-        <w:t xml:space="preserve">    </w:t>
-      </w:r>
-      <w:proofErr w:type="gramStart"/>
-      <w:r>
-        <w:rPr>
-          <w:lang w:val="fr-NE"/>
-        </w:rPr>
-        <w:t>return</w:t>
-      </w:r>
-      <w:proofErr w:type="gramEnd"/>
-      <w:r>
-        <w:rPr>
-          <w:lang w:val="fr-NE"/>
-        </w:rPr>
-        <w:t xml:space="preserve"> </w:t>
-      </w:r>
-      <w:proofErr w:type="spellStart"/>
-      <w:r>
-        <w:rPr>
-          <w:lang w:val="fr-NE"/>
-        </w:rPr>
-        <w:t>view</w:t>
-      </w:r>
-      <w:proofErr w:type="spellEnd"/>
-      <w:r>
-        <w:rPr>
-          <w:lang w:val="fr-NE"/>
-        </w:rPr>
-        <w:t>('</w:t>
-      </w:r>
-      <w:proofErr w:type="gramStart"/>
-      <w:r>
-        <w:rPr>
-          <w:lang w:val="fr-NE"/>
-        </w:rPr>
-        <w:t>auth.quiz</w:t>
-      </w:r>
-      <w:proofErr w:type="gramEnd"/>
-      <w:r>
-        <w:rPr>
-          <w:lang w:val="fr-NE"/>
-        </w:rPr>
-        <w:t>3'</w:t>
-      </w:r>
-      <w:proofErr w:type="gramStart"/>
-      <w:r>
-        <w:rPr>
-          <w:lang w:val="fr-NE"/>
-        </w:rPr>
-        <w:t>);</w:t>
-      </w:r>
-      <w:proofErr w:type="gramEnd"/>
-      <w:r>
-        <w:rPr>
-          <w:lang w:val="fr-NE"/>
-        </w:rPr>
-        <w:t xml:space="preserve"> // Affiche la page de quiz</w:t>
-      </w:r>
-      <w:proofErr w:type="gramStart"/>
-      <w:r>
-        <w:rPr>
-          <w:lang w:val="fr-NE"/>
-        </w:rPr>
-        <w:t>})-</w:t>
-      </w:r>
-      <w:proofErr w:type="gramEnd"/>
-      <w:r>
-        <w:rPr>
-          <w:lang w:val="fr-NE"/>
-        </w:rPr>
-        <w:t>&gt;</w:t>
-      </w:r>
-      <w:proofErr w:type="spellStart"/>
-      <w:r>
-        <w:rPr>
-          <w:lang w:val="fr-NE"/>
-        </w:rPr>
-        <w:t>name</w:t>
-      </w:r>
-      <w:proofErr w:type="spellEnd"/>
-      <w:r>
-        <w:rPr>
-          <w:lang w:val="fr-NE"/>
-        </w:rPr>
-        <w:t>('</w:t>
-      </w:r>
-      <w:proofErr w:type="gramStart"/>
-      <w:r>
-        <w:rPr>
-          <w:lang w:val="fr-NE"/>
-        </w:rPr>
-        <w:t>quiz.step</w:t>
-      </w:r>
-      <w:proofErr w:type="gramEnd"/>
-      <w:r>
-        <w:rPr>
-          <w:lang w:val="fr-NE"/>
-        </w:rPr>
-        <w:t>3'</w:t>
-      </w:r>
-      <w:proofErr w:type="gramStart"/>
-      <w:r>
-        <w:rPr>
-          <w:lang w:val="fr-NE"/>
-        </w:rPr>
-        <w:t>);</w:t>
-      </w:r>
-      <w:proofErr w:type="gramEnd"/>
+      <w:pPr>
+        <w:rPr>
+          <w:lang w:val="fr-NE"/>
+        </w:rPr>
+      </w:pPr>
+      <w:r>
+        <w:rPr>
+          <w:lang w:val="fr-NE"/>
+        </w:rPr>
+        <w:t>        }</w:t>
+      </w:r>
+    </w:p>
+    <w:p>
+      <w:pPr>
+        <w:rPr>
+          <w:lang w:val="fr-NE"/>
+        </w:rPr>
+      </w:pPr>
+      <w:r>
+        <w:rPr>
+          <w:lang w:val="fr-NE"/>
+        </w:rPr>
+        <w:t>    }</w:t>
+      </w:r>
+    </w:p>
+    <w:p>
+      <w:pPr>
+        <w:rPr>
+          <w:lang w:val="fr-NE"/>
+        </w:rPr>
+      </w:pPr>
+      <w:r>
+        <w:rPr>
+          <w:lang w:val="fr-NE"/>
+        </w:rPr>
+        <w:t>}</w:t>
+      </w:r>
+      <w:r>
+        <w:rPr>
+          <w:lang w:val="fr-NE"/>
+        </w:rPr>
+        <w:br/>
+      </w:r>
     </w:p>
     <w:p>
       <w:pPr>
@@ -9022,7 +10668,7 @@
           <w:szCs w:val="20"/>
           <w:lang w:val="fr-FR"/>
         </w:rPr>
-        <w:t xml:space="preserve">Lorsqu’un utilisateur essayait d’ajouter ou de retirer une université de ses favoris, l’action ne s’exécutait pas correctement. Parfois, rien ne se passait, ou la page se rechargeait sans effet </w:t>
+        <w:t>Lorsqu’un utilisateur essayait d’ajouter ou de retirer une université de ses favoris, l’action ne s’exécutait pas correctement. Parfois, rien ne se passait, ou la page se rechargeait sans effet visuel</w:t>
       </w:r>
       <w:r>
         <w:rPr>
@@ -9031,7 +10677,13 @@
           <w:szCs w:val="20"/>
           <w:lang w:val="fr-FR"/>
         </w:rPr>
-        <w:t>visuel</w:t>
+        <w:t>.</w:t>
+      </w:r>
+      <w:r>
+        <w:rPr>
+          <w:lang w:val="fr-FR"/>
+        </w:rPr>
+        <w:t xml:space="preserve"> </w:t>
       </w:r>
       <w:r>
         <w:rPr>
@@ -9040,14 +10692,9 @@
           <w:szCs w:val="20"/>
           <w:lang w:val="fr-FR"/>
         </w:rPr>
-        <w:t>.</w:t>
-      </w:r>
-      <w:r>
-        <w:rPr>
-          <w:lang w:val="fr-FR"/>
-        </w:rPr>
-        <w:t xml:space="preserve"> </w:t>
-      </w:r>
+        <w:t xml:space="preserve">J’ai créé une route spécifique avec une méthode AJAX pour envoyer la requête au backend sans recharger la page. J’ai ensuite ajouté un effet d’animation (pulsation) sur l’icône pour donner un retour visuel immédiat. J’ai aussi vérifié la logique d’ajout/suppression dans le contrôleur </w:t>
+      </w:r>
+      <w:proofErr w:type="spellStart"/>
       <w:r>
         <w:rPr>
           <w:rFonts w:ascii="Open Sans" w:hAnsi="Open Sans" w:cs="Open Sans"/>
@@ -9055,9 +10702,9 @@
           <w:szCs w:val="20"/>
           <w:lang w:val="fr-FR"/>
         </w:rPr>
-        <w:t xml:space="preserve">J’ai créé une route spécifique avec une méthode AJAX pour envoyer la requête au backend sans recharger la page. J’ai ensuite ajouté un effet d’animation (pulsation) sur l’icône pour donner un retour visuel immédiat. J’ai aussi vérifié la logique d’ajout/suppression dans le contrôleur </w:t>
-      </w:r>
-      <w:proofErr w:type="spellStart"/>
+        <w:t>Laravel</w:t>
+      </w:r>
+      <w:proofErr w:type="spellEnd"/>
       <w:r>
         <w:rPr>
           <w:rFonts w:ascii="Open Sans" w:hAnsi="Open Sans" w:cs="Open Sans"/>
@@ -9065,9 +10712,9 @@
           <w:szCs w:val="20"/>
           <w:lang w:val="fr-FR"/>
         </w:rPr>
-        <w:t>Laravel</w:t>
-      </w:r>
-      <w:proofErr w:type="spellEnd"/>
+        <w:t xml:space="preserve"> et corrigé les erreurs de logique sur la table de favoris (relation </w:t>
+      </w:r>
+      <w:proofErr w:type="spellStart"/>
       <w:r>
         <w:rPr>
           <w:rFonts w:ascii="Open Sans" w:hAnsi="Open Sans" w:cs="Open Sans"/>
@@ -9075,9 +10722,9 @@
           <w:szCs w:val="20"/>
           <w:lang w:val="fr-FR"/>
         </w:rPr>
-        <w:t xml:space="preserve"> et corrigé les erreurs de logique sur la table de favoris (relation </w:t>
-      </w:r>
-      <w:proofErr w:type="spellStart"/>
+        <w:t>many</w:t>
+      </w:r>
+      <w:proofErr w:type="spellEnd"/>
       <w:r>
         <w:rPr>
           <w:rFonts w:ascii="Open Sans" w:hAnsi="Open Sans" w:cs="Open Sans"/>
@@ -9085,9 +10732,9 @@
           <w:szCs w:val="20"/>
           <w:lang w:val="fr-FR"/>
         </w:rPr>
-        <w:t>many</w:t>
-      </w:r>
-      <w:proofErr w:type="spellEnd"/>
+        <w:t>-to-</w:t>
+      </w:r>
+      <w:proofErr w:type="spellStart"/>
       <w:r>
         <w:rPr>
           <w:rFonts w:ascii="Open Sans" w:hAnsi="Open Sans" w:cs="Open Sans"/>
@@ -9095,9 +10742,9 @@
           <w:szCs w:val="20"/>
           <w:lang w:val="fr-FR"/>
         </w:rPr>
-        <w:t>-to-</w:t>
-      </w:r>
-      <w:proofErr w:type="spellStart"/>
+        <w:t>many</w:t>
+      </w:r>
+      <w:proofErr w:type="spellEnd"/>
       <w:r>
         <w:rPr>
           <w:rFonts w:ascii="Open Sans" w:hAnsi="Open Sans" w:cs="Open Sans"/>
@@ -9105,31 +10752,22 @@
           <w:szCs w:val="20"/>
           <w:lang w:val="fr-FR"/>
         </w:rPr>
-        <w:t>many</w:t>
-      </w:r>
-      <w:proofErr w:type="spellEnd"/>
-      <w:r>
+        <w:t>).</w:t>
+      </w:r>
+    </w:p>
+    <w:p>
+      <w:pPr>
+        <w:pStyle w:val="Titre1"/>
         <w:rPr>
           <w:rFonts w:ascii="Open Sans" w:hAnsi="Open Sans" w:cs="Open Sans"/>
-          <w:sz w:val="22"/>
-          <w:szCs w:val="20"/>
-          <w:lang w:val="fr-FR"/>
-        </w:rPr>
-        <w:t>).</w:t>
-      </w:r>
-    </w:p>
-    <w:p>
-      <w:pPr>
-        <w:pStyle w:val="Titre1"/>
+        </w:rPr>
+      </w:pPr>
+      <w:bookmarkStart w:id="26" w:name="_Toc196843517"/>
+      <w:r>
         <w:rPr>
           <w:rFonts w:ascii="Open Sans" w:hAnsi="Open Sans" w:cs="Open Sans"/>
         </w:rPr>
-      </w:pPr>
-      <w:bookmarkStart w:id="26" w:name="_Toc196843517"/>
-      <w:r>
-        <w:rPr>
-          <w:rFonts w:ascii="Open Sans" w:hAnsi="Open Sans" w:cs="Open Sans"/>
-        </w:rPr>
+        <w:lastRenderedPageBreak/>
         <w:t>Tests (Phase Test)</w:t>
       </w:r>
       <w:bookmarkEnd w:id="26"/>
@@ -9196,7 +10834,6 @@
         <w:rPr>
           <w:lang w:val="fr-NE"/>
         </w:rPr>
-        <w:lastRenderedPageBreak/>
         <w:t>Tests des modèles de la base de données (par exemple, l'ajout de favoris, l'enregistrement de candidatures).</w:t>
       </w:r>
     </w:p>
@@ -9518,6 +11155,7 @@
           <w:rFonts w:ascii="Open Sans" w:hAnsi="Open Sans" w:cs="Open Sans"/>
           <w:lang w:val="fr-NE"/>
         </w:rPr>
+        <w:lastRenderedPageBreak/>
         <w:t>Déploiement</w:t>
       </w:r>
       <w:bookmarkEnd w:id="31"/>
@@ -9592,7 +11230,6 @@
         <w:rPr>
           <w:lang w:val="fr-FR"/>
         </w:rPr>
-        <w:lastRenderedPageBreak/>
         <w:t>Défis ou limites rencontrées</w:t>
       </w:r>
       <w:bookmarkEnd w:id="34"/>
@@ -9964,6 +11601,7 @@
           <w:bCs/>
           <w:lang w:val="fr-NE"/>
         </w:rPr>
+        <w:lastRenderedPageBreak/>
         <w:t>Plus d’écoles</w:t>
       </w:r>
       <w:r>
@@ -10069,7 +11707,6 @@
     </w:p>
     <w:p>
       <w:r>
-        <w:lastRenderedPageBreak/>
         <w:t xml:space="preserve">W3Schools. (n.d.). </w:t>
       </w:r>
       <w:r>
@@ -13577,6 +15214,92 @@
     </w:lvl>
   </w:abstractNum>
   <w:abstractNum w:abstractNumId="29" w15:restartNumberingAfterBreak="0">
+    <w:nsid w:val="3C1D682E"/>
+    <w:multiLevelType w:val="hybridMultilevel"/>
+    <w:tmpl w:val="0B867272"/>
+    <w:lvl w:ilvl="0" w:tplc="2000000F">
+      <w:start w:val="1"/>
+      <w:numFmt w:val="decimal"/>
+      <w:lvlText w:val="%1."/>
+      <w:lvlJc w:val="left"/>
+      <w:pPr>
+        <w:ind w:left="720" w:hanging="360"/>
+      </w:pPr>
+    </w:lvl>
+    <w:lvl w:ilvl="1" w:tplc="20000019">
+      <w:start w:val="1"/>
+      <w:numFmt w:val="lowerLetter"/>
+      <w:lvlText w:val="%2."/>
+      <w:lvlJc w:val="left"/>
+      <w:pPr>
+        <w:ind w:left="1440" w:hanging="360"/>
+      </w:pPr>
+    </w:lvl>
+    <w:lvl w:ilvl="2" w:tplc="2000001B">
+      <w:start w:val="1"/>
+      <w:numFmt w:val="lowerRoman"/>
+      <w:lvlText w:val="%3."/>
+      <w:lvlJc w:val="right"/>
+      <w:pPr>
+        <w:ind w:left="2160" w:hanging="180"/>
+      </w:pPr>
+    </w:lvl>
+    <w:lvl w:ilvl="3" w:tplc="2000000F" w:tentative="1">
+      <w:start w:val="1"/>
+      <w:numFmt w:val="decimal"/>
+      <w:lvlText w:val="%4."/>
+      <w:lvlJc w:val="left"/>
+      <w:pPr>
+        <w:ind w:left="2880" w:hanging="360"/>
+      </w:pPr>
+    </w:lvl>
+    <w:lvl w:ilvl="4" w:tplc="20000019" w:tentative="1">
+      <w:start w:val="1"/>
+      <w:numFmt w:val="lowerLetter"/>
+      <w:lvlText w:val="%5."/>
+      <w:lvlJc w:val="left"/>
+      <w:pPr>
+        <w:ind w:left="3600" w:hanging="360"/>
+      </w:pPr>
+    </w:lvl>
+    <w:lvl w:ilvl="5" w:tplc="2000001B" w:tentative="1">
+      <w:start w:val="1"/>
+      <w:numFmt w:val="lowerRoman"/>
+      <w:lvlText w:val="%6."/>
+      <w:lvlJc w:val="right"/>
+      <w:pPr>
+        <w:ind w:left="4320" w:hanging="180"/>
+      </w:pPr>
+    </w:lvl>
+    <w:lvl w:ilvl="6" w:tplc="2000000F" w:tentative="1">
+      <w:start w:val="1"/>
+      <w:numFmt w:val="decimal"/>
+      <w:lvlText w:val="%7."/>
+      <w:lvlJc w:val="left"/>
+      <w:pPr>
+        <w:ind w:left="5040" w:hanging="360"/>
+      </w:pPr>
+    </w:lvl>
+    <w:lvl w:ilvl="7" w:tplc="20000019" w:tentative="1">
+      <w:start w:val="1"/>
+      <w:numFmt w:val="lowerLetter"/>
+      <w:lvlText w:val="%8."/>
+      <w:lvlJc w:val="left"/>
+      <w:pPr>
+        <w:ind w:left="5760" w:hanging="360"/>
+      </w:pPr>
+    </w:lvl>
+    <w:lvl w:ilvl="8" w:tplc="2000001B" w:tentative="1">
+      <w:start w:val="1"/>
+      <w:numFmt w:val="lowerRoman"/>
+      <w:lvlText w:val="%9."/>
+      <w:lvlJc w:val="right"/>
+      <w:pPr>
+        <w:ind w:left="6480" w:hanging="180"/>
+      </w:pPr>
+    </w:lvl>
+  </w:abstractNum>
+  <w:abstractNum w:abstractNumId="30" w15:restartNumberingAfterBreak="0">
     <w:nsid w:val="44C15422"/>
     <w:multiLevelType w:val="multilevel"/>
     <w:tmpl w:val="ED5ECB2C"/>
@@ -13725,7 +15448,7 @@
       </w:rPr>
     </w:lvl>
   </w:abstractNum>
-  <w:abstractNum w:abstractNumId="30" w15:restartNumberingAfterBreak="0">
+  <w:abstractNum w:abstractNumId="31" w15:restartNumberingAfterBreak="0">
     <w:nsid w:val="4601478F"/>
     <w:multiLevelType w:val="multilevel"/>
     <w:tmpl w:val="0D360D2A"/>
@@ -13874,7 +15597,7 @@
       </w:rPr>
     </w:lvl>
   </w:abstractNum>
-  <w:abstractNum w:abstractNumId="31" w15:restartNumberingAfterBreak="0">
+  <w:abstractNum w:abstractNumId="32" w15:restartNumberingAfterBreak="0">
     <w:nsid w:val="529C7CBE"/>
     <w:multiLevelType w:val="multilevel"/>
     <w:tmpl w:val="96BAFEC6"/>
@@ -14023,7 +15746,7 @@
       </w:rPr>
     </w:lvl>
   </w:abstractNum>
-  <w:abstractNum w:abstractNumId="32" w15:restartNumberingAfterBreak="0">
+  <w:abstractNum w:abstractNumId="33" w15:restartNumberingAfterBreak="0">
     <w:nsid w:val="58613E1A"/>
     <w:multiLevelType w:val="multilevel"/>
     <w:tmpl w:val="6E28824C"/>
@@ -14172,7 +15895,7 @@
       </w:rPr>
     </w:lvl>
   </w:abstractNum>
-  <w:abstractNum w:abstractNumId="33" w15:restartNumberingAfterBreak="0">
+  <w:abstractNum w:abstractNumId="34" w15:restartNumberingAfterBreak="0">
     <w:nsid w:val="58C5413C"/>
     <w:multiLevelType w:val="hybridMultilevel"/>
     <w:tmpl w:val="C6F43422"/>
@@ -14285,7 +16008,7 @@
       </w:rPr>
     </w:lvl>
   </w:abstractNum>
-  <w:abstractNum w:abstractNumId="34" w15:restartNumberingAfterBreak="0">
+  <w:abstractNum w:abstractNumId="35" w15:restartNumberingAfterBreak="0">
     <w:nsid w:val="5B853E8C"/>
     <w:multiLevelType w:val="multilevel"/>
     <w:tmpl w:val="8042D214"/>
@@ -14434,7 +16157,7 @@
       </w:rPr>
     </w:lvl>
   </w:abstractNum>
-  <w:abstractNum w:abstractNumId="35" w15:restartNumberingAfterBreak="0">
+  <w:abstractNum w:abstractNumId="36" w15:restartNumberingAfterBreak="0">
     <w:nsid w:val="6079586F"/>
     <w:multiLevelType w:val="multilevel"/>
     <w:tmpl w:val="DBB67514"/>
@@ -14583,7 +16306,7 @@
       </w:rPr>
     </w:lvl>
   </w:abstractNum>
-  <w:abstractNum w:abstractNumId="36" w15:restartNumberingAfterBreak="0">
+  <w:abstractNum w:abstractNumId="37" w15:restartNumberingAfterBreak="0">
     <w:nsid w:val="632D05CA"/>
     <w:multiLevelType w:val="multilevel"/>
     <w:tmpl w:val="A424A184"/>
@@ -14732,7 +16455,7 @@
       </w:rPr>
     </w:lvl>
   </w:abstractNum>
-  <w:abstractNum w:abstractNumId="37" w15:restartNumberingAfterBreak="0">
+  <w:abstractNum w:abstractNumId="38" w15:restartNumberingAfterBreak="0">
     <w:nsid w:val="660D5D57"/>
     <w:multiLevelType w:val="multilevel"/>
     <w:tmpl w:val="1D14057C"/>
@@ -14881,7 +16604,7 @@
       </w:rPr>
     </w:lvl>
   </w:abstractNum>
-  <w:abstractNum w:abstractNumId="38" w15:restartNumberingAfterBreak="0">
+  <w:abstractNum w:abstractNumId="39" w15:restartNumberingAfterBreak="0">
     <w:nsid w:val="66AB6DA9"/>
     <w:multiLevelType w:val="multilevel"/>
     <w:tmpl w:val="973C7A2E"/>
@@ -15030,7 +16753,7 @@
       </w:rPr>
     </w:lvl>
   </w:abstractNum>
-  <w:abstractNum w:abstractNumId="39" w15:restartNumberingAfterBreak="0">
+  <w:abstractNum w:abstractNumId="40" w15:restartNumberingAfterBreak="0">
     <w:nsid w:val="6D2C0138"/>
     <w:multiLevelType w:val="multilevel"/>
     <w:tmpl w:val="C54446F0"/>
@@ -15179,7 +16902,7 @@
       </w:rPr>
     </w:lvl>
   </w:abstractNum>
-  <w:abstractNum w:abstractNumId="40" w15:restartNumberingAfterBreak="0">
+  <w:abstractNum w:abstractNumId="41" w15:restartNumberingAfterBreak="0">
     <w:nsid w:val="6DC73CC8"/>
     <w:multiLevelType w:val="multilevel"/>
     <w:tmpl w:val="0E5411F6"/>
@@ -15328,7 +17051,7 @@
       </w:rPr>
     </w:lvl>
   </w:abstractNum>
-  <w:abstractNum w:abstractNumId="41" w15:restartNumberingAfterBreak="0">
+  <w:abstractNum w:abstractNumId="42" w15:restartNumberingAfterBreak="0">
     <w:nsid w:val="771C3659"/>
     <w:multiLevelType w:val="multilevel"/>
     <w:tmpl w:val="5A4A2CB8"/>
@@ -15477,7 +17200,7 @@
       </w:rPr>
     </w:lvl>
   </w:abstractNum>
-  <w:abstractNum w:abstractNumId="42" w15:restartNumberingAfterBreak="0">
+  <w:abstractNum w:abstractNumId="43" w15:restartNumberingAfterBreak="0">
     <w:nsid w:val="79700664"/>
     <w:multiLevelType w:val="hybridMultilevel"/>
     <w:tmpl w:val="AC3E7976"/>
@@ -15590,7 +17313,7 @@
       </w:rPr>
     </w:lvl>
   </w:abstractNum>
-  <w:abstractNum w:abstractNumId="43" w15:restartNumberingAfterBreak="0">
+  <w:abstractNum w:abstractNumId="44" w15:restartNumberingAfterBreak="0">
     <w:nsid w:val="7B4731FC"/>
     <w:multiLevelType w:val="multilevel"/>
     <w:tmpl w:val="AA54D9D8"/>
@@ -15776,7 +17499,7 @@
     <w:abstractNumId w:val="9"/>
   </w:num>
   <w:num w:numId="13" w16cid:durableId="1525023967">
-    <w:abstractNumId w:val="37"/>
+    <w:abstractNumId w:val="38"/>
   </w:num>
   <w:num w:numId="14" w16cid:durableId="1803310230">
     <w:abstractNumId w:val="19"/>
@@ -15788,19 +17511,19 @@
     <w:abstractNumId w:val="18"/>
   </w:num>
   <w:num w:numId="17" w16cid:durableId="2145998165">
-    <w:abstractNumId w:val="34"/>
+    <w:abstractNumId w:val="35"/>
   </w:num>
   <w:num w:numId="18" w16cid:durableId="375201454">
     <w:abstractNumId w:val="10"/>
   </w:num>
   <w:num w:numId="19" w16cid:durableId="1736463878">
-    <w:abstractNumId w:val="42"/>
+    <w:abstractNumId w:val="43"/>
   </w:num>
   <w:num w:numId="20" w16cid:durableId="162594897">
     <w:abstractNumId w:val="16"/>
   </w:num>
   <w:num w:numId="21" w16cid:durableId="553271257">
-    <w:abstractNumId w:val="32"/>
+    <w:abstractNumId w:val="33"/>
   </w:num>
   <w:num w:numId="22" w16cid:durableId="364914273">
     <w:abstractNumId w:val="22"/>
@@ -15827,49 +17550,52 @@
     <w:abstractNumId w:val="14"/>
   </w:num>
   <w:num w:numId="30" w16cid:durableId="1196650740">
-    <w:abstractNumId w:val="40"/>
+    <w:abstractNumId w:val="41"/>
   </w:num>
   <w:num w:numId="31" w16cid:durableId="1654748002">
-    <w:abstractNumId w:val="33"/>
+    <w:abstractNumId w:val="34"/>
   </w:num>
   <w:num w:numId="32" w16cid:durableId="1848908632">
     <w:abstractNumId w:val="26"/>
   </w:num>
   <w:num w:numId="33" w16cid:durableId="778182169">
-    <w:abstractNumId w:val="30"/>
+    <w:abstractNumId w:val="31"/>
   </w:num>
   <w:num w:numId="34" w16cid:durableId="1317879481">
-    <w:abstractNumId w:val="38"/>
+    <w:abstractNumId w:val="39"/>
   </w:num>
   <w:num w:numId="35" w16cid:durableId="1917982259">
-    <w:abstractNumId w:val="43"/>
+    <w:abstractNumId w:val="44"/>
   </w:num>
   <w:num w:numId="36" w16cid:durableId="1123304851">
-    <w:abstractNumId w:val="31"/>
+    <w:abstractNumId w:val="32"/>
   </w:num>
   <w:num w:numId="37" w16cid:durableId="1820462598">
-    <w:abstractNumId w:val="36"/>
+    <w:abstractNumId w:val="37"/>
   </w:num>
   <w:num w:numId="38" w16cid:durableId="2071882937">
     <w:abstractNumId w:val="27"/>
   </w:num>
   <w:num w:numId="39" w16cid:durableId="67844946">
-    <w:abstractNumId w:val="35"/>
+    <w:abstractNumId w:val="36"/>
   </w:num>
   <w:num w:numId="40" w16cid:durableId="1797328250">
-    <w:abstractNumId w:val="41"/>
+    <w:abstractNumId w:val="42"/>
   </w:num>
   <w:num w:numId="41" w16cid:durableId="2113937572">
-    <w:abstractNumId w:val="29"/>
+    <w:abstractNumId w:val="30"/>
   </w:num>
   <w:num w:numId="42" w16cid:durableId="1571766844">
-    <w:abstractNumId w:val="39"/>
+    <w:abstractNumId w:val="40"/>
   </w:num>
   <w:num w:numId="43" w16cid:durableId="1189366718">
     <w:abstractNumId w:val="20"/>
   </w:num>
   <w:num w:numId="44" w16cid:durableId="161513341">
     <w:abstractNumId w:val="21"/>
+  </w:num>
+  <w:num w:numId="45" w16cid:durableId="1513646311">
+    <w:abstractNumId w:val="29"/>
   </w:num>
 </w:numbering>
 </file>
@@ -27669,18 +29395,15 @@
 </file>
 
 <file path=customXml/item1.xml><?xml version="1.0" encoding="utf-8"?>
-<p:properties xmlns:p="http://schemas.microsoft.com/office/2006/metadata/properties" xmlns:xsi="http://www.w3.org/2001/XMLSchema-instance" xmlns:pc="http://schemas.microsoft.com/office/infopath/2007/PartnerControls">
-  <documentManagement>
-    <_activity xmlns="435f2a7f-5cfb-4f43-bb2c-da5d87f5d5e2" xsi:nil="true"/>
-  </documentManagement>
-</p:properties>
+<?mso-contentType ?>
+<FormTemplates xmlns="http://schemas.microsoft.com/sharepoint/v3/contenttype/forms">
+  <Display>DocumentLibraryForm</Display>
+  <Edit>DocumentLibraryForm</Edit>
+  <New>DocumentLibraryForm</New>
+</FormTemplates>
 </file>
 
 <file path=customXml/item2.xml><?xml version="1.0" encoding="utf-8"?>
-<b:Sources xmlns:b="http://schemas.openxmlformats.org/officeDocument/2006/bibliography" xmlns="http://schemas.openxmlformats.org/officeDocument/2006/bibliography" SelectedStyle="/APA.XSL" StyleName="APA"/>
-</file>
-
-<file path=customXml/item3.xml><?xml version="1.0" encoding="utf-8"?>
 <ct:contentTypeSchema xmlns:ct="http://schemas.microsoft.com/office/2006/metadata/contentType" xmlns:ma="http://schemas.microsoft.com/office/2006/metadata/properties/metaAttributes" ct:_="" ma:_="" ma:contentTypeName="Document" ma:contentTypeID="0x01010079B7BDCC571B5A408B99EAC8AF6922A1" ma:contentTypeVersion="14" ma:contentTypeDescription="Crée un document." ma:contentTypeScope="" ma:versionID="fc7181b2cb91cb3a524e2721a9a8106b">
   <xsd:schema xmlns:xsd="http://www.w3.org/2001/XMLSchema" xmlns:xs="http://www.w3.org/2001/XMLSchema" xmlns:p="http://schemas.microsoft.com/office/2006/metadata/properties" xmlns:ns3="435f2a7f-5cfb-4f43-bb2c-da5d87f5d5e2" xmlns:ns4="4a85a6ef-057b-44cc-9a6d-88b787d50b2f" targetNamespace="http://schemas.microsoft.com/office/2006/metadata/properties" ma:root="true" ma:fieldsID="c0087e8c5347288f70886a0ffa44c080" ns3:_="" ns4:_="">
     <xsd:import namespace="435f2a7f-5cfb-4f43-bb2c-da5d87f5d5e2"/>
@@ -27907,34 +29630,27 @@
 </ct:contentTypeSchema>
 </file>
 
+<file path=customXml/item3.xml><?xml version="1.0" encoding="utf-8"?>
+<b:Sources xmlns:b="http://schemas.openxmlformats.org/officeDocument/2006/bibliography" xmlns="http://schemas.openxmlformats.org/officeDocument/2006/bibliography" SelectedStyle="/APA.XSL" StyleName="APA"/>
+</file>
+
 <file path=customXml/item4.xml><?xml version="1.0" encoding="utf-8"?>
-<?mso-contentType ?>
-<FormTemplates xmlns="http://schemas.microsoft.com/sharepoint/v3/contenttype/forms">
-  <Display>DocumentLibraryForm</Display>
-  <Edit>DocumentLibraryForm</Edit>
-  <New>DocumentLibraryForm</New>
-</FormTemplates>
+<p:properties xmlns:p="http://schemas.microsoft.com/office/2006/metadata/properties" xmlns:xsi="http://www.w3.org/2001/XMLSchema-instance" xmlns:pc="http://schemas.microsoft.com/office/infopath/2007/PartnerControls">
+  <documentManagement>
+    <_activity xmlns="435f2a7f-5cfb-4f43-bb2c-da5d87f5d5e2" xsi:nil="true"/>
+  </documentManagement>
+</p:properties>
 </file>
 
 <file path=customXml/itemProps1.xml><?xml version="1.0" encoding="utf-8"?>
-<ds:datastoreItem xmlns:ds="http://schemas.openxmlformats.org/officeDocument/2006/customXml" ds:itemID="{AB2A053B-F471-4D25-AB36-24E5756817FB}">
+<ds:datastoreItem xmlns:ds="http://schemas.openxmlformats.org/officeDocument/2006/customXml" ds:itemID="{98886FB9-42E1-4CDD-ACCE-E7C6938E6567}">
   <ds:schemaRefs>
-    <ds:schemaRef ds:uri="http://schemas.microsoft.com/office/2006/metadata/properties"/>
-    <ds:schemaRef ds:uri="http://schemas.microsoft.com/office/infopath/2007/PartnerControls"/>
-    <ds:schemaRef ds:uri="435f2a7f-5cfb-4f43-bb2c-da5d87f5d5e2"/>
+    <ds:schemaRef ds:uri="http://schemas.microsoft.com/sharepoint/v3/contenttype/forms"/>
   </ds:schemaRefs>
 </ds:datastoreItem>
 </file>
 
 <file path=customXml/itemProps2.xml><?xml version="1.0" encoding="utf-8"?>
-<ds:datastoreItem xmlns:ds="http://schemas.openxmlformats.org/officeDocument/2006/customXml" ds:itemID="{EF278816-EC6F-A645-907D-7F25AECB1D4A}">
-  <ds:schemaRefs>
-    <ds:schemaRef ds:uri="http://schemas.openxmlformats.org/officeDocument/2006/bibliography"/>
-  </ds:schemaRefs>
-</ds:datastoreItem>
-</file>
-
-<file path=customXml/itemProps3.xml><?xml version="1.0" encoding="utf-8"?>
 <ds:datastoreItem xmlns:ds="http://schemas.openxmlformats.org/officeDocument/2006/customXml" ds:itemID="{57A50B96-3C75-48F3-BC66-E0726B50D832}">
   <ds:schemaRefs>
     <ds:schemaRef ds:uri="http://schemas.microsoft.com/office/2006/metadata/contentType"/>
@@ -27953,10 +29669,20 @@
 </ds:datastoreItem>
 </file>
 
+<file path=customXml/itemProps3.xml><?xml version="1.0" encoding="utf-8"?>
+<ds:datastoreItem xmlns:ds="http://schemas.openxmlformats.org/officeDocument/2006/customXml" ds:itemID="{EF278816-EC6F-A645-907D-7F25AECB1D4A}">
+  <ds:schemaRefs>
+    <ds:schemaRef ds:uri="http://schemas.openxmlformats.org/officeDocument/2006/bibliography"/>
+  </ds:schemaRefs>
+</ds:datastoreItem>
+</file>
+
 <file path=customXml/itemProps4.xml><?xml version="1.0" encoding="utf-8"?>
-<ds:datastoreItem xmlns:ds="http://schemas.openxmlformats.org/officeDocument/2006/customXml" ds:itemID="{98886FB9-42E1-4CDD-ACCE-E7C6938E6567}">
+<ds:datastoreItem xmlns:ds="http://schemas.openxmlformats.org/officeDocument/2006/customXml" ds:itemID="{AB2A053B-F471-4D25-AB36-24E5756817FB}">
   <ds:schemaRefs>
-    <ds:schemaRef ds:uri="http://schemas.microsoft.com/sharepoint/v3/contenttype/forms"/>
+    <ds:schemaRef ds:uri="http://schemas.microsoft.com/office/2006/metadata/properties"/>
+    <ds:schemaRef ds:uri="http://schemas.microsoft.com/office/infopath/2007/PartnerControls"/>
+    <ds:schemaRef ds:uri="435f2a7f-5cfb-4f43-bb2c-da5d87f5d5e2"/>
   </ds:schemaRefs>
 </ds:datastoreItem>
 </file>
</xml_diff>